<commit_message>
A paper has been accepted at NeurIPS 2023
</commit_message>
<xml_diff>
--- a/CV.docx
+++ b/CV.docx
@@ -313,21 +313,7 @@
         <w:rPr>
           <w:sz w:val="22"/>
         </w:rPr>
-        <w:t xml:space="preserve">dvisor: Prof. </w:t>
-      </w:r>
-      <w:proofErr w:type="spellStart"/>
-      <w:r>
-        <w:rPr>
-          <w:sz w:val="22"/>
-        </w:rPr>
-        <w:t>Xiaocheng</w:t>
-      </w:r>
-      <w:proofErr w:type="spellEnd"/>
-      <w:r>
-        <w:rPr>
-          <w:sz w:val="22"/>
-        </w:rPr>
-        <w:t xml:space="preserve"> Li</w:t>
+        <w:t>dvisor: Prof. Xiaocheng Li</w:t>
       </w:r>
     </w:p>
     <w:p>
@@ -688,29 +674,7 @@
           <w:sz w:val="21"/>
           <w:szCs w:val="21"/>
         </w:rPr>
-        <w:t xml:space="preserve">, </w:t>
-      </w:r>
-      <w:proofErr w:type="spellStart"/>
-      <w:r>
-        <w:rPr>
-          <w:rFonts w:eastAsiaTheme="minorEastAsia"/>
-          <w:bCs/>
-          <w:kern w:val="2"/>
-          <w:sz w:val="21"/>
-          <w:szCs w:val="21"/>
-        </w:rPr>
-        <w:t>Xiaocheng</w:t>
-      </w:r>
-      <w:proofErr w:type="spellEnd"/>
-      <w:r>
-        <w:rPr>
-          <w:rFonts w:eastAsiaTheme="minorEastAsia"/>
-          <w:bCs/>
-          <w:kern w:val="2"/>
-          <w:sz w:val="21"/>
-          <w:szCs w:val="21"/>
-        </w:rPr>
-        <w:t xml:space="preserve"> Li</w:t>
+        <w:t>, Xiaocheng Li</w:t>
       </w:r>
       <w:r>
         <w:rPr>
@@ -871,62 +835,18 @@
           <w:sz w:val="21"/>
           <w:szCs w:val="21"/>
         </w:rPr>
+        <w:t>, Jiashuo Jiang, Xiaocheng Li</w:t>
+      </w:r>
+      <w:r>
+        <w:rPr>
+          <w:rFonts w:eastAsiaTheme="minorEastAsia"/>
+          <w:bCs/>
+          <w:kern w:val="2"/>
+          <w:sz w:val="21"/>
+          <w:szCs w:val="21"/>
+        </w:rPr>
         <w:t xml:space="preserve">, </w:t>
       </w:r>
-      <w:proofErr w:type="spellStart"/>
-      <w:r>
-        <w:rPr>
-          <w:rFonts w:eastAsiaTheme="minorEastAsia"/>
-          <w:bCs/>
-          <w:kern w:val="2"/>
-          <w:sz w:val="21"/>
-          <w:szCs w:val="21"/>
-        </w:rPr>
-        <w:t>Jiashuo</w:t>
-      </w:r>
-      <w:proofErr w:type="spellEnd"/>
-      <w:r>
-        <w:rPr>
-          <w:rFonts w:eastAsiaTheme="minorEastAsia"/>
-          <w:bCs/>
-          <w:kern w:val="2"/>
-          <w:sz w:val="21"/>
-          <w:szCs w:val="21"/>
-        </w:rPr>
-        <w:t xml:space="preserve"> Jiang, </w:t>
-      </w:r>
-      <w:proofErr w:type="spellStart"/>
-      <w:r>
-        <w:rPr>
-          <w:rFonts w:eastAsiaTheme="minorEastAsia"/>
-          <w:bCs/>
-          <w:kern w:val="2"/>
-          <w:sz w:val="21"/>
-          <w:szCs w:val="21"/>
-        </w:rPr>
-        <w:t>Xiaocheng</w:t>
-      </w:r>
-      <w:proofErr w:type="spellEnd"/>
-      <w:r>
-        <w:rPr>
-          <w:rFonts w:eastAsiaTheme="minorEastAsia"/>
-          <w:bCs/>
-          <w:kern w:val="2"/>
-          <w:sz w:val="21"/>
-          <w:szCs w:val="21"/>
-        </w:rPr>
-        <w:t xml:space="preserve"> Li</w:t>
-      </w:r>
-      <w:r>
-        <w:rPr>
-          <w:rFonts w:eastAsiaTheme="minorEastAsia"/>
-          <w:bCs/>
-          <w:kern w:val="2"/>
-          <w:sz w:val="21"/>
-          <w:szCs w:val="21"/>
-        </w:rPr>
-        <w:t xml:space="preserve">, </w:t>
-      </w:r>
       <w:r>
         <w:rPr>
           <w:rFonts w:eastAsiaTheme="minorEastAsia"/>
@@ -937,33 +857,7 @@
           <w:sz w:val="21"/>
           <w:szCs w:val="21"/>
         </w:rPr>
-        <w:t xml:space="preserve">accepted at </w:t>
-      </w:r>
-      <w:proofErr w:type="spellStart"/>
-      <w:r>
-        <w:rPr>
-          <w:rFonts w:eastAsiaTheme="minorEastAsia"/>
-          <w:bCs/>
-          <w:i/>
-          <w:iCs/>
-          <w:kern w:val="2"/>
-          <w:sz w:val="21"/>
-          <w:szCs w:val="21"/>
-        </w:rPr>
-        <w:t>NeurIPS</w:t>
-      </w:r>
-      <w:proofErr w:type="spellEnd"/>
-      <w:r>
-        <w:rPr>
-          <w:rFonts w:eastAsiaTheme="minorEastAsia"/>
-          <w:bCs/>
-          <w:i/>
-          <w:iCs/>
-          <w:kern w:val="2"/>
-          <w:sz w:val="21"/>
-          <w:szCs w:val="21"/>
-        </w:rPr>
-        <w:t xml:space="preserve"> 2022</w:t>
+        <w:t>accepted at NeurIPS 2022</w:t>
       </w:r>
       <w:r>
         <w:rPr>
@@ -1123,29 +1017,7 @@
           <w:sz w:val="21"/>
           <w:szCs w:val="21"/>
         </w:rPr>
-        <w:t xml:space="preserve">*, </w:t>
-      </w:r>
-      <w:proofErr w:type="spellStart"/>
-      <w:r>
-        <w:rPr>
-          <w:rFonts w:eastAsiaTheme="minorEastAsia"/>
-          <w:bCs/>
-          <w:kern w:val="2"/>
-          <w:sz w:val="21"/>
-          <w:szCs w:val="21"/>
-        </w:rPr>
-        <w:t>Xiaocheng</w:t>
-      </w:r>
-      <w:proofErr w:type="spellEnd"/>
-      <w:r>
-        <w:rPr>
-          <w:rFonts w:eastAsiaTheme="minorEastAsia"/>
-          <w:bCs/>
-          <w:kern w:val="2"/>
-          <w:sz w:val="21"/>
-          <w:szCs w:val="21"/>
-        </w:rPr>
-        <w:t xml:space="preserve"> Li,</w:t>
+        <w:t>*, Xiaocheng Li,</w:t>
       </w:r>
       <w:r>
         <w:rPr>
@@ -1298,7 +1170,6 @@
         </w:rPr>
         <w:t xml:space="preserve">*, </w:t>
       </w:r>
-      <w:proofErr w:type="spellStart"/>
       <w:r>
         <w:rPr>
           <w:rFonts w:eastAsiaTheme="minorEastAsia" w:hint="eastAsia"/>
@@ -1317,40 +1188,7 @@
           <w:sz w:val="21"/>
           <w:szCs w:val="21"/>
         </w:rPr>
-        <w:t>hongze</w:t>
-      </w:r>
-      <w:proofErr w:type="spellEnd"/>
-      <w:r>
-        <w:rPr>
-          <w:rFonts w:eastAsiaTheme="minorEastAsia"/>
-          <w:bCs/>
-          <w:kern w:val="2"/>
-          <w:sz w:val="21"/>
-          <w:szCs w:val="21"/>
-        </w:rPr>
-        <w:t xml:space="preserve"> Cai*, </w:t>
-      </w:r>
-      <w:proofErr w:type="spellStart"/>
-      <w:r>
-        <w:rPr>
-          <w:rFonts w:eastAsiaTheme="minorEastAsia"/>
-          <w:bCs/>
-          <w:kern w:val="2"/>
-          <w:sz w:val="21"/>
-          <w:szCs w:val="21"/>
-        </w:rPr>
-        <w:t>Xiaocheng</w:t>
-      </w:r>
-      <w:proofErr w:type="spellEnd"/>
-      <w:r>
-        <w:rPr>
-          <w:rFonts w:eastAsiaTheme="minorEastAsia"/>
-          <w:bCs/>
-          <w:kern w:val="2"/>
-          <w:sz w:val="21"/>
-          <w:szCs w:val="21"/>
-        </w:rPr>
-        <w:t xml:space="preserve"> Li, </w:t>
+        <w:t xml:space="preserve">hongze Cai*, Xiaocheng Li, </w:t>
       </w:r>
       <w:r>
         <w:rPr>
@@ -1362,7 +1200,19 @@
           <w:sz w:val="21"/>
           <w:szCs w:val="21"/>
         </w:rPr>
-        <w:t>submitted</w:t>
+        <w:t>accepted at NeurIPS 202</w:t>
+      </w:r>
+      <w:r>
+        <w:rPr>
+          <w:rFonts w:eastAsiaTheme="minorEastAsia"/>
+          <w:bCs/>
+          <w:i/>
+          <w:iCs/>
+          <w:kern w:val="2"/>
+          <w:sz w:val="21"/>
+          <w:szCs w:val="21"/>
+        </w:rPr>
+        <w:t>3</w:t>
       </w:r>
       <w:r>
         <w:rPr>
@@ -1476,29 +1326,7 @@
           <w:sz w:val="21"/>
           <w:szCs w:val="21"/>
         </w:rPr>
-        <w:t xml:space="preserve">, </w:t>
-      </w:r>
-      <w:proofErr w:type="spellStart"/>
-      <w:r>
-        <w:rPr>
-          <w:rFonts w:eastAsiaTheme="minorEastAsia"/>
-          <w:bCs/>
-          <w:kern w:val="2"/>
-          <w:sz w:val="21"/>
-          <w:szCs w:val="21"/>
-        </w:rPr>
-        <w:t>Xiaocheng</w:t>
-      </w:r>
-      <w:proofErr w:type="spellEnd"/>
-      <w:r>
-        <w:rPr>
-          <w:rFonts w:eastAsiaTheme="minorEastAsia"/>
-          <w:bCs/>
-          <w:kern w:val="2"/>
-          <w:sz w:val="21"/>
-          <w:szCs w:val="21"/>
-        </w:rPr>
-        <w:t xml:space="preserve"> Li, </w:t>
+        <w:t xml:space="preserve">, Xiaocheng Li, </w:t>
       </w:r>
       <w:r>
         <w:rPr>
@@ -1597,7 +1425,6 @@
           <w:szCs w:val="21"/>
         </w:rPr>
       </w:pPr>
-      <w:proofErr w:type="spellStart"/>
       <w:r>
         <w:rPr>
           <w:rFonts w:eastAsiaTheme="minorEastAsia" w:hint="eastAsia"/>
@@ -1616,18 +1443,7 @@
           <w:sz w:val="21"/>
           <w:szCs w:val="21"/>
         </w:rPr>
-        <w:t>iaocheng</w:t>
-      </w:r>
-      <w:proofErr w:type="spellEnd"/>
-      <w:r>
-        <w:rPr>
-          <w:rFonts w:eastAsiaTheme="minorEastAsia"/>
-          <w:bCs/>
-          <w:kern w:val="2"/>
-          <w:sz w:val="21"/>
-          <w:szCs w:val="21"/>
-        </w:rPr>
-        <w:t xml:space="preserve"> Li,</w:t>
+        <w:t>iaocheng Li,</w:t>
       </w:r>
       <w:r>
         <w:rPr>
@@ -1657,29 +1473,7 @@
           <w:sz w:val="21"/>
           <w:szCs w:val="21"/>
         </w:rPr>
-        <w:t xml:space="preserve">, Chunlin Sun, </w:t>
-      </w:r>
-      <w:proofErr w:type="spellStart"/>
-      <w:r>
-        <w:rPr>
-          <w:rFonts w:eastAsiaTheme="minorEastAsia"/>
-          <w:bCs/>
-          <w:kern w:val="2"/>
-          <w:sz w:val="21"/>
-          <w:szCs w:val="21"/>
-        </w:rPr>
-        <w:t>Hanzhao</w:t>
-      </w:r>
-      <w:proofErr w:type="spellEnd"/>
-      <w:r>
-        <w:rPr>
-          <w:rFonts w:eastAsiaTheme="minorEastAsia"/>
-          <w:bCs/>
-          <w:kern w:val="2"/>
-          <w:sz w:val="21"/>
-          <w:szCs w:val="21"/>
-        </w:rPr>
-        <w:t xml:space="preserve"> Wang, </w:t>
+        <w:t xml:space="preserve">, Chunlin Sun, Hanzhao Wang, </w:t>
       </w:r>
       <w:hyperlink r:id="rId13" w:history="1">
         <w:r>
@@ -1798,7 +1592,6 @@
           <w:sz w:val="22"/>
         </w:rPr>
       </w:pPr>
-      <w:proofErr w:type="spellStart"/>
       <w:r>
         <w:rPr>
           <w:i/>
@@ -1807,7 +1600,6 @@
         </w:rPr>
         <w:t>Wusi</w:t>
       </w:r>
-      <w:proofErr w:type="spellEnd"/>
       <w:r>
         <w:rPr>
           <w:sz w:val="22"/>

</xml_diff>

<commit_message>
Update the No-Rejection Learning paper
</commit_message>
<xml_diff>
--- a/CV.docx
+++ b/CV.docx
@@ -313,7 +313,21 @@
         <w:rPr>
           <w:sz w:val="22"/>
         </w:rPr>
-        <w:t>dvisor: Prof. Xiaocheng Li</w:t>
+        <w:t xml:space="preserve">dvisor: Prof. </w:t>
+      </w:r>
+      <w:proofErr w:type="spellStart"/>
+      <w:r>
+        <w:rPr>
+          <w:sz w:val="22"/>
+        </w:rPr>
+        <w:t>Xiaocheng</w:t>
+      </w:r>
+      <w:proofErr w:type="spellEnd"/>
+      <w:r>
+        <w:rPr>
+          <w:sz w:val="22"/>
+        </w:rPr>
+        <w:t xml:space="preserve"> Li</w:t>
       </w:r>
     </w:p>
     <w:p>
@@ -674,7 +688,29 @@
           <w:sz w:val="21"/>
           <w:szCs w:val="21"/>
         </w:rPr>
-        <w:t>, Xiaocheng Li</w:t>
+        <w:t xml:space="preserve">, </w:t>
+      </w:r>
+      <w:proofErr w:type="spellStart"/>
+      <w:r>
+        <w:rPr>
+          <w:rFonts w:eastAsiaTheme="minorEastAsia"/>
+          <w:bCs/>
+          <w:kern w:val="2"/>
+          <w:sz w:val="21"/>
+          <w:szCs w:val="21"/>
+        </w:rPr>
+        <w:t>Xiaocheng</w:t>
+      </w:r>
+      <w:proofErr w:type="spellEnd"/>
+      <w:r>
+        <w:rPr>
+          <w:rFonts w:eastAsiaTheme="minorEastAsia"/>
+          <w:bCs/>
+          <w:kern w:val="2"/>
+          <w:sz w:val="21"/>
+          <w:szCs w:val="21"/>
+        </w:rPr>
+        <w:t xml:space="preserve"> Li</w:t>
       </w:r>
       <w:r>
         <w:rPr>
@@ -835,18 +871,62 @@
           <w:sz w:val="21"/>
           <w:szCs w:val="21"/>
         </w:rPr>
-        <w:t>, Jiashuo Jiang, Xiaocheng Li</w:t>
-      </w:r>
-      <w:r>
-        <w:rPr>
-          <w:rFonts w:eastAsiaTheme="minorEastAsia"/>
-          <w:bCs/>
-          <w:kern w:val="2"/>
-          <w:sz w:val="21"/>
-          <w:szCs w:val="21"/>
-        </w:rPr>
         <w:t xml:space="preserve">, </w:t>
       </w:r>
+      <w:proofErr w:type="spellStart"/>
+      <w:r>
+        <w:rPr>
+          <w:rFonts w:eastAsiaTheme="minorEastAsia"/>
+          <w:bCs/>
+          <w:kern w:val="2"/>
+          <w:sz w:val="21"/>
+          <w:szCs w:val="21"/>
+        </w:rPr>
+        <w:t>Jiashuo</w:t>
+      </w:r>
+      <w:proofErr w:type="spellEnd"/>
+      <w:r>
+        <w:rPr>
+          <w:rFonts w:eastAsiaTheme="minorEastAsia"/>
+          <w:bCs/>
+          <w:kern w:val="2"/>
+          <w:sz w:val="21"/>
+          <w:szCs w:val="21"/>
+        </w:rPr>
+        <w:t xml:space="preserve"> Jiang, </w:t>
+      </w:r>
+      <w:proofErr w:type="spellStart"/>
+      <w:r>
+        <w:rPr>
+          <w:rFonts w:eastAsiaTheme="minorEastAsia"/>
+          <w:bCs/>
+          <w:kern w:val="2"/>
+          <w:sz w:val="21"/>
+          <w:szCs w:val="21"/>
+        </w:rPr>
+        <w:t>Xiaocheng</w:t>
+      </w:r>
+      <w:proofErr w:type="spellEnd"/>
+      <w:r>
+        <w:rPr>
+          <w:rFonts w:eastAsiaTheme="minorEastAsia"/>
+          <w:bCs/>
+          <w:kern w:val="2"/>
+          <w:sz w:val="21"/>
+          <w:szCs w:val="21"/>
+        </w:rPr>
+        <w:t xml:space="preserve"> Li</w:t>
+      </w:r>
+      <w:r>
+        <w:rPr>
+          <w:rFonts w:eastAsiaTheme="minorEastAsia"/>
+          <w:bCs/>
+          <w:kern w:val="2"/>
+          <w:sz w:val="21"/>
+          <w:szCs w:val="21"/>
+        </w:rPr>
+        <w:t xml:space="preserve">, </w:t>
+      </w:r>
       <w:r>
         <w:rPr>
           <w:rFonts w:eastAsiaTheme="minorEastAsia"/>
@@ -857,7 +937,33 @@
           <w:sz w:val="21"/>
           <w:szCs w:val="21"/>
         </w:rPr>
-        <w:t>accepted at NeurIPS 2022</w:t>
+        <w:t xml:space="preserve">accepted at </w:t>
+      </w:r>
+      <w:proofErr w:type="spellStart"/>
+      <w:r>
+        <w:rPr>
+          <w:rFonts w:eastAsiaTheme="minorEastAsia"/>
+          <w:bCs/>
+          <w:i/>
+          <w:iCs/>
+          <w:kern w:val="2"/>
+          <w:sz w:val="21"/>
+          <w:szCs w:val="21"/>
+        </w:rPr>
+        <w:t>NeurIPS</w:t>
+      </w:r>
+      <w:proofErr w:type="spellEnd"/>
+      <w:r>
+        <w:rPr>
+          <w:rFonts w:eastAsiaTheme="minorEastAsia"/>
+          <w:bCs/>
+          <w:i/>
+          <w:iCs/>
+          <w:kern w:val="2"/>
+          <w:sz w:val="21"/>
+          <w:szCs w:val="21"/>
+        </w:rPr>
+        <w:t xml:space="preserve"> 2022</w:t>
       </w:r>
       <w:r>
         <w:rPr>
@@ -1017,7 +1123,29 @@
           <w:sz w:val="21"/>
           <w:szCs w:val="21"/>
         </w:rPr>
-        <w:t>*, Xiaocheng Li,</w:t>
+        <w:t xml:space="preserve">*, </w:t>
+      </w:r>
+      <w:proofErr w:type="spellStart"/>
+      <w:r>
+        <w:rPr>
+          <w:rFonts w:eastAsiaTheme="minorEastAsia"/>
+          <w:bCs/>
+          <w:kern w:val="2"/>
+          <w:sz w:val="21"/>
+          <w:szCs w:val="21"/>
+        </w:rPr>
+        <w:t>Xiaocheng</w:t>
+      </w:r>
+      <w:proofErr w:type="spellEnd"/>
+      <w:r>
+        <w:rPr>
+          <w:rFonts w:eastAsiaTheme="minorEastAsia"/>
+          <w:bCs/>
+          <w:kern w:val="2"/>
+          <w:sz w:val="21"/>
+          <w:szCs w:val="21"/>
+        </w:rPr>
+        <w:t xml:space="preserve"> Li,</w:t>
       </w:r>
       <w:r>
         <w:rPr>
@@ -1170,6 +1298,7 @@
         </w:rPr>
         <w:t xml:space="preserve">*, </w:t>
       </w:r>
+      <w:proofErr w:type="spellStart"/>
       <w:r>
         <w:rPr>
           <w:rFonts w:eastAsiaTheme="minorEastAsia" w:hint="eastAsia"/>
@@ -1188,7 +1317,40 @@
           <w:sz w:val="21"/>
           <w:szCs w:val="21"/>
         </w:rPr>
-        <w:t xml:space="preserve">hongze Cai*, Xiaocheng Li, </w:t>
+        <w:t>hongze</w:t>
+      </w:r>
+      <w:proofErr w:type="spellEnd"/>
+      <w:r>
+        <w:rPr>
+          <w:rFonts w:eastAsiaTheme="minorEastAsia"/>
+          <w:bCs/>
+          <w:kern w:val="2"/>
+          <w:sz w:val="21"/>
+          <w:szCs w:val="21"/>
+        </w:rPr>
+        <w:t xml:space="preserve"> Cai*, </w:t>
+      </w:r>
+      <w:proofErr w:type="spellStart"/>
+      <w:r>
+        <w:rPr>
+          <w:rFonts w:eastAsiaTheme="minorEastAsia"/>
+          <w:bCs/>
+          <w:kern w:val="2"/>
+          <w:sz w:val="21"/>
+          <w:szCs w:val="21"/>
+        </w:rPr>
+        <w:t>Xiaocheng</w:t>
+      </w:r>
+      <w:proofErr w:type="spellEnd"/>
+      <w:r>
+        <w:rPr>
+          <w:rFonts w:eastAsiaTheme="minorEastAsia"/>
+          <w:bCs/>
+          <w:kern w:val="2"/>
+          <w:sz w:val="21"/>
+          <w:szCs w:val="21"/>
+        </w:rPr>
+        <w:t xml:space="preserve"> Li, </w:t>
       </w:r>
       <w:r>
         <w:rPr>
@@ -1200,8 +1362,9 @@
           <w:sz w:val="21"/>
           <w:szCs w:val="21"/>
         </w:rPr>
-        <w:t>accepted at NeurIPS 202</w:t>
-      </w:r>
+        <w:t xml:space="preserve">accepted at </w:t>
+      </w:r>
+      <w:proofErr w:type="spellStart"/>
       <w:r>
         <w:rPr>
           <w:rFonts w:eastAsiaTheme="minorEastAsia"/>
@@ -1212,7 +1375,20 @@
           <w:sz w:val="21"/>
           <w:szCs w:val="21"/>
         </w:rPr>
-        <w:t>3</w:t>
+        <w:t>NeurIPS</w:t>
+      </w:r>
+      <w:proofErr w:type="spellEnd"/>
+      <w:r>
+        <w:rPr>
+          <w:rFonts w:eastAsiaTheme="minorEastAsia"/>
+          <w:bCs/>
+          <w:i/>
+          <w:iCs/>
+          <w:kern w:val="2"/>
+          <w:sz w:val="21"/>
+          <w:szCs w:val="21"/>
+        </w:rPr>
+        <w:t xml:space="preserve"> 2023</w:t>
       </w:r>
       <w:r>
         <w:rPr>
@@ -1326,7 +1502,29 @@
           <w:sz w:val="21"/>
           <w:szCs w:val="21"/>
         </w:rPr>
-        <w:t xml:space="preserve">, Xiaocheng Li, </w:t>
+        <w:t xml:space="preserve">, </w:t>
+      </w:r>
+      <w:proofErr w:type="spellStart"/>
+      <w:r>
+        <w:rPr>
+          <w:rFonts w:eastAsiaTheme="minorEastAsia"/>
+          <w:bCs/>
+          <w:kern w:val="2"/>
+          <w:sz w:val="21"/>
+          <w:szCs w:val="21"/>
+        </w:rPr>
+        <w:t>Xiaocheng</w:t>
+      </w:r>
+      <w:proofErr w:type="spellEnd"/>
+      <w:r>
+        <w:rPr>
+          <w:rFonts w:eastAsiaTheme="minorEastAsia"/>
+          <w:bCs/>
+          <w:kern w:val="2"/>
+          <w:sz w:val="21"/>
+          <w:szCs w:val="21"/>
+        </w:rPr>
+        <w:t xml:space="preserve"> Li, </w:t>
       </w:r>
       <w:r>
         <w:rPr>
@@ -1408,7 +1606,27 @@
           <w:sz w:val="21"/>
           <w:szCs w:val="21"/>
         </w:rPr>
-        <w:t>When No-Rejection Learning is Optimal for Regression with Rejection</w:t>
+        <w:t xml:space="preserve">When No-Rejection Learning is </w:t>
+      </w:r>
+      <w:r>
+        <w:rPr>
+          <w:rFonts w:eastAsiaTheme="minorEastAsia"/>
+          <w:b/>
+          <w:kern w:val="2"/>
+          <w:sz w:val="21"/>
+          <w:szCs w:val="21"/>
+        </w:rPr>
+        <w:t>Consistent</w:t>
+      </w:r>
+      <w:r>
+        <w:rPr>
+          <w:rFonts w:eastAsiaTheme="minorEastAsia"/>
+          <w:b/>
+          <w:kern w:val="2"/>
+          <w:sz w:val="21"/>
+          <w:szCs w:val="21"/>
+        </w:rPr>
+        <w:t xml:space="preserve"> for Regression with Rejection</w:t>
       </w:r>
     </w:p>
     <w:p>
@@ -1425,6 +1643,7 @@
           <w:szCs w:val="21"/>
         </w:rPr>
       </w:pPr>
+      <w:proofErr w:type="spellStart"/>
       <w:r>
         <w:rPr>
           <w:rFonts w:eastAsiaTheme="minorEastAsia" w:hint="eastAsia"/>
@@ -1443,7 +1662,18 @@
           <w:sz w:val="21"/>
           <w:szCs w:val="21"/>
         </w:rPr>
-        <w:t>iaocheng Li,</w:t>
+        <w:t>iaocheng</w:t>
+      </w:r>
+      <w:proofErr w:type="spellEnd"/>
+      <w:r>
+        <w:rPr>
+          <w:rFonts w:eastAsiaTheme="minorEastAsia"/>
+          <w:bCs/>
+          <w:kern w:val="2"/>
+          <w:sz w:val="21"/>
+          <w:szCs w:val="21"/>
+        </w:rPr>
+        <w:t xml:space="preserve"> Li,</w:t>
       </w:r>
       <w:r>
         <w:rPr>
@@ -1473,7 +1703,61 @@
           <w:sz w:val="21"/>
           <w:szCs w:val="21"/>
         </w:rPr>
-        <w:t xml:space="preserve">, Chunlin Sun, Hanzhao Wang, </w:t>
+        <w:t xml:space="preserve">, Chunlin Sun, </w:t>
+      </w:r>
+      <w:proofErr w:type="spellStart"/>
+      <w:r>
+        <w:rPr>
+          <w:rFonts w:eastAsiaTheme="minorEastAsia"/>
+          <w:bCs/>
+          <w:kern w:val="2"/>
+          <w:sz w:val="21"/>
+          <w:szCs w:val="21"/>
+        </w:rPr>
+        <w:t>Hanzhao</w:t>
+      </w:r>
+      <w:proofErr w:type="spellEnd"/>
+      <w:r>
+        <w:rPr>
+          <w:rFonts w:eastAsiaTheme="minorEastAsia"/>
+          <w:bCs/>
+          <w:kern w:val="2"/>
+          <w:sz w:val="21"/>
+          <w:szCs w:val="21"/>
+        </w:rPr>
+        <w:t xml:space="preserve"> Wang, </w:t>
+      </w:r>
+      <w:r>
+        <w:rPr>
+          <w:rFonts w:eastAsiaTheme="minorEastAsia"/>
+          <w:bCs/>
+          <w:i/>
+          <w:iCs/>
+          <w:kern w:val="2"/>
+          <w:sz w:val="21"/>
+          <w:szCs w:val="21"/>
+        </w:rPr>
+        <w:t>submitted</w:t>
+      </w:r>
+      <w:r>
+        <w:rPr>
+          <w:rFonts w:eastAsiaTheme="minorEastAsia"/>
+          <w:bCs/>
+          <w:kern w:val="2"/>
+          <w:sz w:val="21"/>
+          <w:szCs w:val="21"/>
+        </w:rPr>
+        <w:t>,</w:t>
+      </w:r>
+      <w:r>
+        <w:rPr>
+          <w:rFonts w:eastAsiaTheme="minorEastAsia" w:hint="eastAsia"/>
+          <w:bCs/>
+          <w:kern w:val="2"/>
+          <w:sz w:val="21"/>
+          <w:szCs w:val="21"/>
+        </w:rPr>
+        <w:t xml:space="preserve"> </w:t>
       </w:r>
       <w:hyperlink r:id="rId13" w:history="1">
         <w:r>
@@ -1592,6 +1876,7 @@
           <w:sz w:val="22"/>
         </w:rPr>
       </w:pPr>
+      <w:proofErr w:type="spellStart"/>
       <w:r>
         <w:rPr>
           <w:i/>
@@ -1600,6 +1885,7 @@
         </w:rPr>
         <w:t>Wusi</w:t>
       </w:r>
+      <w:proofErr w:type="spellEnd"/>
       <w:r>
         <w:rPr>
           <w:sz w:val="22"/>

</xml_diff>

<commit_message>
Upload two papers; add service and teaching parts
</commit_message>
<xml_diff>
--- a/CV.docx
+++ b/CV.docx
@@ -1,6 +1,6 @@
 
 <file path=word/document.xml><?xml version="1.0" encoding="utf-8"?>
-<w:document xmlns:wpc="http://schemas.microsoft.com/office/word/2010/wordprocessingCanvas" xmlns:cx="http://schemas.microsoft.com/office/drawing/2014/chartex" xmlns:cx1="http://schemas.microsoft.com/office/drawing/2015/9/8/chartex" xmlns:cx2="http://schemas.microsoft.com/office/drawing/2015/10/21/chartex" xmlns:cx3="http://schemas.microsoft.com/office/drawing/2016/5/9/chartex" xmlns:cx4="http://schemas.microsoft.com/office/drawing/2016/5/10/chartex" xmlns:cx5="http://schemas.microsoft.com/office/drawing/2016/5/11/chartex" xmlns:cx6="http://schemas.microsoft.com/office/drawing/2016/5/12/chartex" xmlns:cx7="http://schemas.microsoft.com/office/drawing/2016/5/13/chartex" xmlns:cx8="http://schemas.microsoft.com/office/drawing/2016/5/14/chartex" xmlns:mc="http://schemas.openxmlformats.org/markup-compatibility/2006" xmlns:aink="http://schemas.microsoft.com/office/drawing/2016/ink" xmlns:am3d="http://schemas.microsoft.com/office/drawing/2017/model3d" xmlns:o="urn:schemas-microsoft-com:office:office" xmlns:oel="http://schemas.microsoft.com/office/2019/extlst" xmlns:r="http://schemas.openxmlformats.org/officeDocument/2006/relationships" xmlns:m="http://schemas.openxmlformats.org/officeDocument/2006/math" xmlns:v="urn:schemas-microsoft-com:vml" xmlns:wp14="http://schemas.microsoft.com/office/word/2010/wordprocessingDrawing" xmlns:wp="http://schemas.openxmlformats.org/drawingml/2006/wordprocessingDrawing" xmlns:w10="urn:schemas-microsoft-com:office:word" xmlns:w="http://schemas.openxmlformats.org/wordprocessingml/2006/main" xmlns:w14="http://schemas.microsoft.com/office/word/2010/wordml" xmlns:w15="http://schemas.microsoft.com/office/word/2012/wordml" xmlns:w16cex="http://schemas.microsoft.com/office/word/2018/wordml/cex" xmlns:w16cid="http://schemas.microsoft.com/office/word/2016/wordml/cid" xmlns:w16="http://schemas.microsoft.com/office/word/2018/wordml" xmlns:w16sdtdh="http://schemas.microsoft.com/office/word/2020/wordml/sdtdatahash" xmlns:w16se="http://schemas.microsoft.com/office/word/2015/wordml/symex" xmlns:wpg="http://schemas.microsoft.com/office/word/2010/wordprocessingGroup" xmlns:wpi="http://schemas.microsoft.com/office/word/2010/wordprocessingInk" xmlns:wne="http://schemas.microsoft.com/office/word/2006/wordml" xmlns:wps="http://schemas.microsoft.com/office/word/2010/wordprocessingShape" mc:Ignorable="w14 w15 w16se w16cid w16 w16cex w16sdtdh wp14">
+<w:document xmlns:wpc="http://schemas.microsoft.com/office/word/2010/wordprocessingCanvas" xmlns:cx="http://schemas.microsoft.com/office/drawing/2014/chartex" xmlns:cx1="http://schemas.microsoft.com/office/drawing/2015/9/8/chartex" xmlns:cx2="http://schemas.microsoft.com/office/drawing/2015/10/21/chartex" xmlns:cx3="http://schemas.microsoft.com/office/drawing/2016/5/9/chartex" xmlns:cx4="http://schemas.microsoft.com/office/drawing/2016/5/10/chartex" xmlns:cx5="http://schemas.microsoft.com/office/drawing/2016/5/11/chartex" xmlns:cx6="http://schemas.microsoft.com/office/drawing/2016/5/12/chartex" xmlns:cx7="http://schemas.microsoft.com/office/drawing/2016/5/13/chartex" xmlns:cx8="http://schemas.microsoft.com/office/drawing/2016/5/14/chartex" xmlns:mc="http://schemas.openxmlformats.org/markup-compatibility/2006" xmlns:aink="http://schemas.microsoft.com/office/drawing/2016/ink" xmlns:am3d="http://schemas.microsoft.com/office/drawing/2017/model3d" xmlns:o="urn:schemas-microsoft-com:office:office" xmlns:oel="http://schemas.microsoft.com/office/2019/extlst" xmlns:r="http://schemas.openxmlformats.org/officeDocument/2006/relationships" xmlns:m="http://schemas.openxmlformats.org/officeDocument/2006/math" xmlns:v="urn:schemas-microsoft-com:vml" xmlns:wp14="http://schemas.microsoft.com/office/word/2010/wordprocessingDrawing" xmlns:wp="http://schemas.openxmlformats.org/drawingml/2006/wordprocessingDrawing" xmlns:w10="urn:schemas-microsoft-com:office:word" xmlns:w="http://schemas.openxmlformats.org/wordprocessingml/2006/main" xmlns:w14="http://schemas.microsoft.com/office/word/2010/wordml" xmlns:w15="http://schemas.microsoft.com/office/word/2012/wordml" xmlns:w16cex="http://schemas.microsoft.com/office/word/2018/wordml/cex" xmlns:w16cid="http://schemas.microsoft.com/office/word/2016/wordml/cid" xmlns:w16="http://schemas.microsoft.com/office/word/2018/wordml" xmlns:w16du="http://schemas.microsoft.com/office/word/2023/wordml/word16du" xmlns:w16sdtdh="http://schemas.microsoft.com/office/word/2020/wordml/sdtdatahash" xmlns:w16se="http://schemas.microsoft.com/office/word/2015/wordml/symex" xmlns:wpg="http://schemas.microsoft.com/office/word/2010/wordprocessingGroup" xmlns:wpi="http://schemas.microsoft.com/office/word/2010/wordprocessingInk" xmlns:wne="http://schemas.microsoft.com/office/word/2006/wordml" xmlns:wps="http://schemas.microsoft.com/office/word/2010/wordprocessingShape" mc:Ignorable="w14 w15 w16se w16cid w16 w16cex w16sdtdh w16du wp14">
   <w:body>
     <w:p/>
     <w:p>
@@ -313,7 +313,21 @@
         <w:rPr>
           <w:sz w:val="22"/>
         </w:rPr>
-        <w:t>dvisor: Prof. Xiaocheng Li</w:t>
+        <w:t xml:space="preserve">dvisor: Prof. </w:t>
+      </w:r>
+      <w:proofErr w:type="spellStart"/>
+      <w:r>
+        <w:rPr>
+          <w:sz w:val="22"/>
+        </w:rPr>
+        <w:t>Xiaocheng</w:t>
+      </w:r>
+      <w:proofErr w:type="spellEnd"/>
+      <w:r>
+        <w:rPr>
+          <w:sz w:val="22"/>
+        </w:rPr>
+        <w:t xml:space="preserve"> Li</w:t>
       </w:r>
     </w:p>
     <w:p>
@@ -674,7 +688,29 @@
           <w:sz w:val="21"/>
           <w:szCs w:val="21"/>
         </w:rPr>
-        <w:t>, Xiaocheng Li</w:t>
+        <w:t xml:space="preserve">, </w:t>
+      </w:r>
+      <w:proofErr w:type="spellStart"/>
+      <w:r>
+        <w:rPr>
+          <w:rFonts w:eastAsiaTheme="minorEastAsia"/>
+          <w:bCs/>
+          <w:kern w:val="2"/>
+          <w:sz w:val="21"/>
+          <w:szCs w:val="21"/>
+        </w:rPr>
+        <w:t>Xiaocheng</w:t>
+      </w:r>
+      <w:proofErr w:type="spellEnd"/>
+      <w:r>
+        <w:rPr>
+          <w:rFonts w:eastAsiaTheme="minorEastAsia"/>
+          <w:bCs/>
+          <w:kern w:val="2"/>
+          <w:sz w:val="21"/>
+          <w:szCs w:val="21"/>
+        </w:rPr>
+        <w:t xml:space="preserve"> Li</w:t>
       </w:r>
       <w:r>
         <w:rPr>
@@ -835,17 +871,61 @@
           <w:sz w:val="21"/>
           <w:szCs w:val="21"/>
         </w:rPr>
-        <w:t>, Jiashuo Jiang, Xiaocheng Li</w:t>
-      </w:r>
-      <w:r>
-        <w:rPr>
-          <w:rFonts w:eastAsiaTheme="minorEastAsia"/>
-          <w:bCs/>
-          <w:kern w:val="2"/>
-          <w:sz w:val="21"/>
-          <w:szCs w:val="21"/>
-        </w:rPr>
         <w:t xml:space="preserve">, </w:t>
+      </w:r>
+      <w:proofErr w:type="spellStart"/>
+      <w:r>
+        <w:rPr>
+          <w:rFonts w:eastAsiaTheme="minorEastAsia"/>
+          <w:bCs/>
+          <w:kern w:val="2"/>
+          <w:sz w:val="21"/>
+          <w:szCs w:val="21"/>
+        </w:rPr>
+        <w:t>Jiashuo</w:t>
+      </w:r>
+      <w:proofErr w:type="spellEnd"/>
+      <w:r>
+        <w:rPr>
+          <w:rFonts w:eastAsiaTheme="minorEastAsia"/>
+          <w:bCs/>
+          <w:kern w:val="2"/>
+          <w:sz w:val="21"/>
+          <w:szCs w:val="21"/>
+        </w:rPr>
+        <w:t xml:space="preserve"> Jiang, </w:t>
+      </w:r>
+      <w:proofErr w:type="spellStart"/>
+      <w:r>
+        <w:rPr>
+          <w:rFonts w:eastAsiaTheme="minorEastAsia"/>
+          <w:bCs/>
+          <w:kern w:val="2"/>
+          <w:sz w:val="21"/>
+          <w:szCs w:val="21"/>
+        </w:rPr>
+        <w:t>Xiaocheng</w:t>
+      </w:r>
+      <w:proofErr w:type="spellEnd"/>
+      <w:r>
+        <w:rPr>
+          <w:rFonts w:eastAsiaTheme="minorEastAsia"/>
+          <w:bCs/>
+          <w:kern w:val="2"/>
+          <w:sz w:val="21"/>
+          <w:szCs w:val="21"/>
+        </w:rPr>
+        <w:t xml:space="preserve"> Li</w:t>
+      </w:r>
+      <w:r>
+        <w:rPr>
+          <w:rFonts w:eastAsiaTheme="minorEastAsia"/>
+          <w:bCs/>
+          <w:kern w:val="2"/>
+          <w:sz w:val="21"/>
+          <w:szCs w:val="21"/>
+        </w:rPr>
+        <w:t>,</w:t>
       </w:r>
       <w:r>
         <w:rPr>
@@ -857,7 +937,33 @@
           <w:sz w:val="21"/>
           <w:szCs w:val="21"/>
         </w:rPr>
-        <w:t>accepted at NeurIPS 2022</w:t>
+        <w:t xml:space="preserve"> </w:t>
+      </w:r>
+      <w:proofErr w:type="spellStart"/>
+      <w:r>
+        <w:rPr>
+          <w:rFonts w:eastAsiaTheme="minorEastAsia"/>
+          <w:bCs/>
+          <w:i/>
+          <w:iCs/>
+          <w:kern w:val="2"/>
+          <w:sz w:val="21"/>
+          <w:szCs w:val="21"/>
+        </w:rPr>
+        <w:t>NeurIPS</w:t>
+      </w:r>
+      <w:proofErr w:type="spellEnd"/>
+      <w:r>
+        <w:rPr>
+          <w:rFonts w:eastAsiaTheme="minorEastAsia"/>
+          <w:bCs/>
+          <w:i/>
+          <w:iCs/>
+          <w:kern w:val="2"/>
+          <w:sz w:val="21"/>
+          <w:szCs w:val="21"/>
+        </w:rPr>
+        <w:t xml:space="preserve"> 2022</w:t>
       </w:r>
       <w:r>
         <w:rPr>
@@ -1017,17 +1123,29 @@
           <w:sz w:val="21"/>
           <w:szCs w:val="21"/>
         </w:rPr>
-        <w:t>*, Xiaocheng Li,</w:t>
-      </w:r>
-      <w:r>
-        <w:rPr>
-          <w:rFonts w:eastAsiaTheme="minorEastAsia"/>
-          <w:bCs/>
-          <w:kern w:val="2"/>
-          <w:sz w:val="21"/>
-          <w:szCs w:val="21"/>
-        </w:rPr>
-        <w:t xml:space="preserve"> </w:t>
+        <w:t xml:space="preserve">*, </w:t>
+      </w:r>
+      <w:proofErr w:type="spellStart"/>
+      <w:r>
+        <w:rPr>
+          <w:rFonts w:eastAsiaTheme="minorEastAsia"/>
+          <w:bCs/>
+          <w:kern w:val="2"/>
+          <w:sz w:val="21"/>
+          <w:szCs w:val="21"/>
+        </w:rPr>
+        <w:t>Xiaocheng</w:t>
+      </w:r>
+      <w:proofErr w:type="spellEnd"/>
+      <w:r>
+        <w:rPr>
+          <w:rFonts w:eastAsiaTheme="minorEastAsia"/>
+          <w:bCs/>
+          <w:kern w:val="2"/>
+          <w:sz w:val="21"/>
+          <w:szCs w:val="21"/>
+        </w:rPr>
+        <w:t xml:space="preserve"> Li,</w:t>
       </w:r>
       <w:r>
         <w:rPr>
@@ -1039,7 +1157,7 @@
           <w:sz w:val="21"/>
           <w:szCs w:val="21"/>
         </w:rPr>
-        <w:t xml:space="preserve">accepted at </w:t>
+        <w:t xml:space="preserve"> </w:t>
       </w:r>
       <w:r>
         <w:rPr>
@@ -1170,6 +1288,7 @@
         </w:rPr>
         <w:t xml:space="preserve">*, </w:t>
       </w:r>
+      <w:proofErr w:type="spellStart"/>
       <w:r>
         <w:rPr>
           <w:rFonts w:eastAsiaTheme="minorEastAsia" w:hint="eastAsia"/>
@@ -1188,8 +1307,42 @@
           <w:sz w:val="21"/>
           <w:szCs w:val="21"/>
         </w:rPr>
-        <w:t xml:space="preserve">hongze Cai*, Xiaocheng Li, </w:t>
-      </w:r>
+        <w:t>hongze</w:t>
+      </w:r>
+      <w:proofErr w:type="spellEnd"/>
+      <w:r>
+        <w:rPr>
+          <w:rFonts w:eastAsiaTheme="minorEastAsia"/>
+          <w:bCs/>
+          <w:kern w:val="2"/>
+          <w:sz w:val="21"/>
+          <w:szCs w:val="21"/>
+        </w:rPr>
+        <w:t xml:space="preserve"> Cai*, </w:t>
+      </w:r>
+      <w:proofErr w:type="spellStart"/>
+      <w:r>
+        <w:rPr>
+          <w:rFonts w:eastAsiaTheme="minorEastAsia"/>
+          <w:bCs/>
+          <w:kern w:val="2"/>
+          <w:sz w:val="21"/>
+          <w:szCs w:val="21"/>
+        </w:rPr>
+        <w:t>Xiaocheng</w:t>
+      </w:r>
+      <w:proofErr w:type="spellEnd"/>
+      <w:r>
+        <w:rPr>
+          <w:rFonts w:eastAsiaTheme="minorEastAsia"/>
+          <w:bCs/>
+          <w:kern w:val="2"/>
+          <w:sz w:val="21"/>
+          <w:szCs w:val="21"/>
+        </w:rPr>
+        <w:t xml:space="preserve"> Li, </w:t>
+      </w:r>
+      <w:proofErr w:type="spellStart"/>
       <w:r>
         <w:rPr>
           <w:rFonts w:eastAsiaTheme="minorEastAsia"/>
@@ -1200,7 +1353,20 @@
           <w:sz w:val="21"/>
           <w:szCs w:val="21"/>
         </w:rPr>
-        <w:t>accepted at NeurIPS 2023</w:t>
+        <w:t>NeurIPS</w:t>
+      </w:r>
+      <w:proofErr w:type="spellEnd"/>
+      <w:r>
+        <w:rPr>
+          <w:rFonts w:eastAsiaTheme="minorEastAsia"/>
+          <w:bCs/>
+          <w:i/>
+          <w:iCs/>
+          <w:kern w:val="2"/>
+          <w:sz w:val="21"/>
+          <w:szCs w:val="21"/>
+        </w:rPr>
+        <w:t xml:space="preserve"> 2023</w:t>
       </w:r>
       <w:r>
         <w:rPr>
@@ -1314,7 +1480,29 @@
           <w:sz w:val="21"/>
           <w:szCs w:val="21"/>
         </w:rPr>
-        <w:t xml:space="preserve">, Xiaocheng Li, </w:t>
+        <w:t xml:space="preserve">, </w:t>
+      </w:r>
+      <w:proofErr w:type="spellStart"/>
+      <w:r>
+        <w:rPr>
+          <w:rFonts w:eastAsiaTheme="minorEastAsia"/>
+          <w:bCs/>
+          <w:kern w:val="2"/>
+          <w:sz w:val="21"/>
+          <w:szCs w:val="21"/>
+        </w:rPr>
+        <w:t>Xiaocheng</w:t>
+      </w:r>
+      <w:proofErr w:type="spellEnd"/>
+      <w:r>
+        <w:rPr>
+          <w:rFonts w:eastAsiaTheme="minorEastAsia"/>
+          <w:bCs/>
+          <w:kern w:val="2"/>
+          <w:sz w:val="21"/>
+          <w:szCs w:val="21"/>
+        </w:rPr>
+        <w:t xml:space="preserve"> Li, </w:t>
       </w:r>
       <w:r>
         <w:rPr>
@@ -1432,6 +1620,7 @@
           <w:szCs w:val="21"/>
         </w:rPr>
       </w:pPr>
+      <w:proofErr w:type="spellStart"/>
       <w:r>
         <w:rPr>
           <w:rFonts w:eastAsiaTheme="minorEastAsia" w:hint="eastAsia"/>
@@ -1450,7 +1639,18 @@
           <w:sz w:val="21"/>
           <w:szCs w:val="21"/>
         </w:rPr>
-        <w:t>iaocheng Li,</w:t>
+        <w:t>iaocheng</w:t>
+      </w:r>
+      <w:proofErr w:type="spellEnd"/>
+      <w:r>
+        <w:rPr>
+          <w:rFonts w:eastAsiaTheme="minorEastAsia"/>
+          <w:bCs/>
+          <w:kern w:val="2"/>
+          <w:sz w:val="21"/>
+          <w:szCs w:val="21"/>
+        </w:rPr>
+        <w:t xml:space="preserve"> Li,</w:t>
       </w:r>
       <w:r>
         <w:rPr>
@@ -1480,11 +1680,33 @@
           <w:sz w:val="21"/>
           <w:szCs w:val="21"/>
         </w:rPr>
-        <w:t xml:space="preserve">, Chunlin Sun, Hanzhao Wang, </w:t>
-      </w:r>
-      <w:r>
-        <w:rPr>
-          <w:rFonts w:eastAsiaTheme="minorEastAsia" w:hint="eastAsia"/>
+        <w:t xml:space="preserve">, Chunlin Sun, </w:t>
+      </w:r>
+      <w:proofErr w:type="spellStart"/>
+      <w:r>
+        <w:rPr>
+          <w:rFonts w:eastAsiaTheme="minorEastAsia"/>
+          <w:bCs/>
+          <w:kern w:val="2"/>
+          <w:sz w:val="21"/>
+          <w:szCs w:val="21"/>
+        </w:rPr>
+        <w:t>Hanzhao</w:t>
+      </w:r>
+      <w:proofErr w:type="spellEnd"/>
+      <w:r>
+        <w:rPr>
+          <w:rFonts w:eastAsiaTheme="minorEastAsia"/>
+          <w:bCs/>
+          <w:kern w:val="2"/>
+          <w:sz w:val="21"/>
+          <w:szCs w:val="21"/>
+        </w:rPr>
+        <w:t xml:space="preserve"> Wang, </w:t>
+      </w:r>
+      <w:r>
+        <w:rPr>
+          <w:rFonts w:eastAsiaTheme="minorEastAsia"/>
           <w:bCs/>
           <w:i/>
           <w:iCs/>
@@ -1492,19 +1714,7 @@
           <w:sz w:val="21"/>
           <w:szCs w:val="21"/>
         </w:rPr>
-        <w:t>acc</w:t>
-      </w:r>
-      <w:r>
-        <w:rPr>
-          <w:rFonts w:eastAsiaTheme="minorEastAsia"/>
-          <w:bCs/>
-          <w:i/>
-          <w:iCs/>
-          <w:kern w:val="2"/>
-          <w:sz w:val="21"/>
-          <w:szCs w:val="21"/>
-        </w:rPr>
-        <w:t>epted at AISTATS 2024</w:t>
+        <w:t>AISTATS 2024</w:t>
       </w:r>
       <w:r>
         <w:rPr>
@@ -1559,7 +1769,7 @@
         <w:adjustRightInd w:val="0"/>
         <w:ind w:leftChars="149" w:left="283"/>
         <w:rPr>
-          <w:rFonts w:eastAsiaTheme="minorEastAsia" w:hint="eastAsia"/>
+          <w:rFonts w:eastAsiaTheme="minorEastAsia"/>
           <w:b/>
           <w:kern w:val="2"/>
           <w:sz w:val="21"/>
@@ -1584,14 +1794,13 @@
         <w:adjustRightInd w:val="0"/>
         <w:ind w:leftChars="149" w:left="283"/>
         <w:rPr>
-          <w:rFonts w:hint="eastAsia"/>
+          <w:rStyle w:val="Hyperlink"/>
           <w:iCs/>
-          <w:color w:val="0000FF"/>
-          <w:sz w:val="21"/>
-          <w:szCs w:val="21"/>
-          <w:u w:val="single"/>
-        </w:rPr>
-      </w:pPr>
+          <w:sz w:val="21"/>
+          <w:szCs w:val="21"/>
+        </w:rPr>
+      </w:pPr>
+      <w:proofErr w:type="spellStart"/>
       <w:r>
         <w:rPr>
           <w:rFonts w:eastAsiaTheme="minorEastAsia" w:hint="eastAsia"/>
@@ -1600,7 +1809,18 @@
           <w:sz w:val="21"/>
           <w:szCs w:val="21"/>
         </w:rPr>
-        <w:t xml:space="preserve">Zhongze Cai*, </w:t>
+        <w:t>Zhongze</w:t>
+      </w:r>
+      <w:proofErr w:type="spellEnd"/>
+      <w:r>
+        <w:rPr>
+          <w:rFonts w:eastAsiaTheme="minorEastAsia" w:hint="eastAsia"/>
+          <w:bCs/>
+          <w:kern w:val="2"/>
+          <w:sz w:val="21"/>
+          <w:szCs w:val="21"/>
+        </w:rPr>
+        <w:t xml:space="preserve"> Cai*, </w:t>
       </w:r>
       <w:r>
         <w:rPr>
@@ -1640,17 +1860,83 @@
           <w:sz w:val="21"/>
           <w:szCs w:val="21"/>
         </w:rPr>
-        <w:t xml:space="preserve"> Hanzhao Wang*, Huaiyang Zhong,</w:t>
-      </w:r>
-      <w:r>
-        <w:rPr>
-          <w:rFonts w:eastAsiaTheme="minorEastAsia"/>
-          <w:bCs/>
-          <w:kern w:val="2"/>
-          <w:sz w:val="21"/>
-          <w:szCs w:val="21"/>
-        </w:rPr>
-        <w:t xml:space="preserve"> Xiaocheng Li, </w:t>
+        <w:t xml:space="preserve"> </w:t>
+      </w:r>
+      <w:proofErr w:type="spellStart"/>
+      <w:r>
+        <w:rPr>
+          <w:rFonts w:eastAsiaTheme="minorEastAsia" w:hint="eastAsia"/>
+          <w:bCs/>
+          <w:kern w:val="2"/>
+          <w:sz w:val="21"/>
+          <w:szCs w:val="21"/>
+        </w:rPr>
+        <w:t>Hanzhao</w:t>
+      </w:r>
+      <w:proofErr w:type="spellEnd"/>
+      <w:r>
+        <w:rPr>
+          <w:rFonts w:eastAsiaTheme="minorEastAsia" w:hint="eastAsia"/>
+          <w:bCs/>
+          <w:kern w:val="2"/>
+          <w:sz w:val="21"/>
+          <w:szCs w:val="21"/>
+        </w:rPr>
+        <w:t xml:space="preserve"> Wang*, </w:t>
+      </w:r>
+      <w:proofErr w:type="spellStart"/>
+      <w:r>
+        <w:rPr>
+          <w:rFonts w:eastAsiaTheme="minorEastAsia" w:hint="eastAsia"/>
+          <w:bCs/>
+          <w:kern w:val="2"/>
+          <w:sz w:val="21"/>
+          <w:szCs w:val="21"/>
+        </w:rPr>
+        <w:t>Huaiyang</w:t>
+      </w:r>
+      <w:proofErr w:type="spellEnd"/>
+      <w:r>
+        <w:rPr>
+          <w:rFonts w:eastAsiaTheme="minorEastAsia" w:hint="eastAsia"/>
+          <w:bCs/>
+          <w:kern w:val="2"/>
+          <w:sz w:val="21"/>
+          <w:szCs w:val="21"/>
+        </w:rPr>
+        <w:t xml:space="preserve"> Zhong,</w:t>
+      </w:r>
+      <w:r>
+        <w:rPr>
+          <w:rFonts w:eastAsiaTheme="minorEastAsia"/>
+          <w:bCs/>
+          <w:kern w:val="2"/>
+          <w:sz w:val="21"/>
+          <w:szCs w:val="21"/>
+        </w:rPr>
+        <w:t xml:space="preserve"> </w:t>
+      </w:r>
+      <w:proofErr w:type="spellStart"/>
+      <w:r>
+        <w:rPr>
+          <w:rFonts w:eastAsiaTheme="minorEastAsia"/>
+          <w:bCs/>
+          <w:kern w:val="2"/>
+          <w:sz w:val="21"/>
+          <w:szCs w:val="21"/>
+        </w:rPr>
+        <w:t>Xiaocheng</w:t>
+      </w:r>
+      <w:proofErr w:type="spellEnd"/>
+      <w:r>
+        <w:rPr>
+          <w:rFonts w:eastAsiaTheme="minorEastAsia"/>
+          <w:bCs/>
+          <w:kern w:val="2"/>
+          <w:sz w:val="21"/>
+          <w:szCs w:val="21"/>
+        </w:rPr>
+        <w:t xml:space="preserve"> Li, </w:t>
       </w:r>
       <w:hyperlink r:id="rId14" w:history="1">
         <w:r>
@@ -1671,6 +1957,357 @@
         <w:adjustRightInd w:val="0"/>
         <w:ind w:leftChars="149" w:left="283"/>
         <w:rPr>
+          <w:rStyle w:val="Hyperlink"/>
+          <w:iCs/>
+          <w:sz w:val="21"/>
+          <w:szCs w:val="21"/>
+        </w:rPr>
+      </w:pPr>
+    </w:p>
+    <w:p>
+      <w:pPr>
+        <w:autoSpaceDE w:val="0"/>
+        <w:autoSpaceDN w:val="0"/>
+        <w:adjustRightInd w:val="0"/>
+        <w:ind w:leftChars="149" w:left="283"/>
+        <w:rPr>
+          <w:rFonts w:eastAsiaTheme="minorEastAsia"/>
+          <w:b/>
+          <w:kern w:val="2"/>
+          <w:sz w:val="21"/>
+          <w:szCs w:val="21"/>
+        </w:rPr>
+      </w:pPr>
+      <w:r>
+        <w:rPr>
+          <w:rFonts w:eastAsiaTheme="minorEastAsia"/>
+          <w:b/>
+          <w:kern w:val="2"/>
+          <w:sz w:val="21"/>
+          <w:szCs w:val="21"/>
+        </w:rPr>
+        <w:t>Understanding the Training and Generalization of Pretrained</w:t>
+      </w:r>
+      <w:r>
+        <w:rPr>
+          <w:rFonts w:eastAsiaTheme="minorEastAsia" w:hint="eastAsia"/>
+          <w:b/>
+          <w:kern w:val="2"/>
+          <w:sz w:val="21"/>
+          <w:szCs w:val="21"/>
+        </w:rPr>
+        <w:t xml:space="preserve"> </w:t>
+      </w:r>
+      <w:r>
+        <w:rPr>
+          <w:rFonts w:eastAsiaTheme="minorEastAsia"/>
+          <w:b/>
+          <w:kern w:val="2"/>
+          <w:sz w:val="21"/>
+          <w:szCs w:val="21"/>
+        </w:rPr>
+        <w:t>Transformer for Sequential Decision Making</w:t>
+      </w:r>
+    </w:p>
+    <w:p>
+      <w:pPr>
+        <w:autoSpaceDE w:val="0"/>
+        <w:autoSpaceDN w:val="0"/>
+        <w:adjustRightInd w:val="0"/>
+        <w:ind w:leftChars="149" w:left="283"/>
+        <w:rPr>
+          <w:iCs/>
+          <w:color w:val="0000FF"/>
+          <w:sz w:val="21"/>
+          <w:szCs w:val="21"/>
+          <w:u w:val="single"/>
+        </w:rPr>
+      </w:pPr>
+      <w:proofErr w:type="spellStart"/>
+      <w:r>
+        <w:rPr>
+          <w:rFonts w:eastAsiaTheme="minorEastAsia" w:hint="eastAsia"/>
+          <w:bCs/>
+          <w:kern w:val="2"/>
+          <w:sz w:val="21"/>
+          <w:szCs w:val="21"/>
+        </w:rPr>
+        <w:t>Hanzhao</w:t>
+      </w:r>
+      <w:proofErr w:type="spellEnd"/>
+      <w:r>
+        <w:rPr>
+          <w:rFonts w:eastAsiaTheme="minorEastAsia" w:hint="eastAsia"/>
+          <w:bCs/>
+          <w:kern w:val="2"/>
+          <w:sz w:val="21"/>
+          <w:szCs w:val="21"/>
+        </w:rPr>
+        <w:t xml:space="preserve"> Wang*, Yu Pan*, </w:t>
+      </w:r>
+      <w:proofErr w:type="spellStart"/>
+      <w:r>
+        <w:rPr>
+          <w:rFonts w:eastAsiaTheme="minorEastAsia" w:hint="eastAsia"/>
+          <w:bCs/>
+          <w:kern w:val="2"/>
+          <w:sz w:val="21"/>
+          <w:szCs w:val="21"/>
+        </w:rPr>
+        <w:t>Fupeng</w:t>
+      </w:r>
+      <w:proofErr w:type="spellEnd"/>
+      <w:r>
+        <w:rPr>
+          <w:rFonts w:eastAsiaTheme="minorEastAsia" w:hint="eastAsia"/>
+          <w:bCs/>
+          <w:kern w:val="2"/>
+          <w:sz w:val="21"/>
+          <w:szCs w:val="21"/>
+        </w:rPr>
+        <w:t xml:space="preserve"> Sun, </w:t>
+      </w:r>
+      <w:r>
+        <w:rPr>
+          <w:rFonts w:eastAsiaTheme="minorEastAsia"/>
+          <w:b/>
+          <w:kern w:val="2"/>
+          <w:sz w:val="21"/>
+          <w:szCs w:val="21"/>
+        </w:rPr>
+        <w:t>Shang Liu</w:t>
+      </w:r>
+      <w:r>
+        <w:rPr>
+          <w:rFonts w:eastAsiaTheme="minorEastAsia"/>
+          <w:bCs/>
+          <w:kern w:val="2"/>
+          <w:sz w:val="21"/>
+          <w:szCs w:val="21"/>
+        </w:rPr>
+        <w:t>,</w:t>
+      </w:r>
+      <w:r>
+        <w:rPr>
+          <w:rFonts w:eastAsiaTheme="minorEastAsia" w:hint="eastAsia"/>
+          <w:bCs/>
+          <w:kern w:val="2"/>
+          <w:sz w:val="21"/>
+          <w:szCs w:val="21"/>
+        </w:rPr>
+        <w:t xml:space="preserve"> Kalyan Talluri, Guanting Chen, </w:t>
+      </w:r>
+      <w:proofErr w:type="spellStart"/>
+      <w:r>
+        <w:rPr>
+          <w:rFonts w:eastAsiaTheme="minorEastAsia" w:hint="eastAsia"/>
+          <w:bCs/>
+          <w:kern w:val="2"/>
+          <w:sz w:val="21"/>
+          <w:szCs w:val="21"/>
+        </w:rPr>
+        <w:t>Xiaocheng</w:t>
+      </w:r>
+      <w:proofErr w:type="spellEnd"/>
+      <w:r>
+        <w:rPr>
+          <w:rFonts w:eastAsiaTheme="minorEastAsia" w:hint="eastAsia"/>
+          <w:bCs/>
+          <w:kern w:val="2"/>
+          <w:sz w:val="21"/>
+          <w:szCs w:val="21"/>
+        </w:rPr>
+        <w:t xml:space="preserve"> Li</w:t>
+      </w:r>
+      <w:r>
+        <w:rPr>
+          <w:rFonts w:eastAsiaTheme="minorEastAsia"/>
+          <w:bCs/>
+          <w:kern w:val="2"/>
+          <w:sz w:val="21"/>
+          <w:szCs w:val="21"/>
+        </w:rPr>
+        <w:t xml:space="preserve">, </w:t>
+      </w:r>
+      <w:hyperlink r:id="rId15" w:history="1">
+        <w:r>
+          <w:rPr>
+            <w:rStyle w:val="Hyperlink"/>
+            <w:iCs/>
+            <w:sz w:val="21"/>
+            <w:szCs w:val="21"/>
+          </w:rPr>
+          <w:t>arXiv</w:t>
+        </w:r>
+      </w:hyperlink>
+    </w:p>
+    <w:p>
+      <w:pPr>
+        <w:autoSpaceDE w:val="0"/>
+        <w:autoSpaceDN w:val="0"/>
+        <w:adjustRightInd w:val="0"/>
+        <w:ind w:leftChars="149" w:left="283"/>
+        <w:rPr>
+          <w:iCs/>
+          <w:color w:val="0000FF"/>
+          <w:sz w:val="21"/>
+          <w:szCs w:val="21"/>
+          <w:u w:val="single"/>
+        </w:rPr>
+      </w:pPr>
+    </w:p>
+    <w:p>
+      <w:pPr>
+        <w:autoSpaceDE w:val="0"/>
+        <w:autoSpaceDN w:val="0"/>
+        <w:adjustRightInd w:val="0"/>
+        <w:ind w:leftChars="149" w:left="283"/>
+        <w:rPr>
+          <w:rFonts w:eastAsiaTheme="minorEastAsia"/>
+          <w:b/>
+          <w:kern w:val="2"/>
+          <w:sz w:val="21"/>
+          <w:szCs w:val="21"/>
+        </w:rPr>
+      </w:pPr>
+      <w:r>
+        <w:rPr>
+          <w:rFonts w:eastAsiaTheme="minorEastAsia"/>
+          <w:b/>
+          <w:kern w:val="2"/>
+          <w:sz w:val="21"/>
+          <w:szCs w:val="21"/>
+        </w:rPr>
+        <w:t>Towards Better Understanding of In-Context Learning Ability from In-Context Uncertainty Quantification</w:t>
+      </w:r>
+    </w:p>
+    <w:p>
+      <w:pPr>
+        <w:autoSpaceDE w:val="0"/>
+        <w:autoSpaceDN w:val="0"/>
+        <w:adjustRightInd w:val="0"/>
+        <w:ind w:leftChars="149" w:left="283"/>
+        <w:rPr>
+          <w:iCs/>
+          <w:color w:val="0000FF"/>
+          <w:sz w:val="21"/>
+          <w:szCs w:val="21"/>
+          <w:u w:val="single"/>
+        </w:rPr>
+      </w:pPr>
+      <w:r>
+        <w:rPr>
+          <w:rFonts w:eastAsiaTheme="minorEastAsia"/>
+          <w:b/>
+          <w:kern w:val="2"/>
+          <w:sz w:val="21"/>
+          <w:szCs w:val="21"/>
+        </w:rPr>
+        <w:t>Shang Liu</w:t>
+      </w:r>
+      <w:r>
+        <w:rPr>
+          <w:rFonts w:eastAsiaTheme="minorEastAsia" w:hint="eastAsia"/>
+          <w:b/>
+          <w:kern w:val="2"/>
+          <w:sz w:val="21"/>
+          <w:szCs w:val="21"/>
+        </w:rPr>
+        <w:t>*</w:t>
+      </w:r>
+      <w:r>
+        <w:rPr>
+          <w:rFonts w:eastAsiaTheme="minorEastAsia"/>
+          <w:bCs/>
+          <w:kern w:val="2"/>
+          <w:sz w:val="21"/>
+          <w:szCs w:val="21"/>
+        </w:rPr>
+        <w:t>,</w:t>
+      </w:r>
+      <w:r>
+        <w:rPr>
+          <w:rFonts w:eastAsiaTheme="minorEastAsia" w:hint="eastAsia"/>
+          <w:bCs/>
+          <w:kern w:val="2"/>
+          <w:sz w:val="21"/>
+          <w:szCs w:val="21"/>
+        </w:rPr>
+        <w:t xml:space="preserve"> </w:t>
+      </w:r>
+      <w:proofErr w:type="spellStart"/>
+      <w:r>
+        <w:rPr>
+          <w:rFonts w:eastAsiaTheme="minorEastAsia" w:hint="eastAsia"/>
+          <w:bCs/>
+          <w:kern w:val="2"/>
+          <w:sz w:val="21"/>
+          <w:szCs w:val="21"/>
+        </w:rPr>
+        <w:t>Zhongze</w:t>
+      </w:r>
+      <w:proofErr w:type="spellEnd"/>
+      <w:r>
+        <w:rPr>
+          <w:rFonts w:eastAsiaTheme="minorEastAsia" w:hint="eastAsia"/>
+          <w:bCs/>
+          <w:kern w:val="2"/>
+          <w:sz w:val="21"/>
+          <w:szCs w:val="21"/>
+        </w:rPr>
+        <w:t xml:space="preserve"> Cai*, Guanting Chen,</w:t>
+      </w:r>
+      <w:r>
+        <w:rPr>
+          <w:rFonts w:eastAsiaTheme="minorEastAsia"/>
+          <w:bCs/>
+          <w:kern w:val="2"/>
+          <w:sz w:val="21"/>
+          <w:szCs w:val="21"/>
+        </w:rPr>
+        <w:t xml:space="preserve"> </w:t>
+      </w:r>
+      <w:proofErr w:type="spellStart"/>
+      <w:r>
+        <w:rPr>
+          <w:rFonts w:eastAsiaTheme="minorEastAsia"/>
+          <w:bCs/>
+          <w:kern w:val="2"/>
+          <w:sz w:val="21"/>
+          <w:szCs w:val="21"/>
+        </w:rPr>
+        <w:t>Xiaocheng</w:t>
+      </w:r>
+      <w:proofErr w:type="spellEnd"/>
+      <w:r>
+        <w:rPr>
+          <w:rFonts w:eastAsiaTheme="minorEastAsia"/>
+          <w:bCs/>
+          <w:kern w:val="2"/>
+          <w:sz w:val="21"/>
+          <w:szCs w:val="21"/>
+        </w:rPr>
+        <w:t xml:space="preserve"> Li, </w:t>
+      </w:r>
+      <w:hyperlink r:id="rId16" w:history="1">
+        <w:r>
+          <w:rPr>
+            <w:rStyle w:val="Hyperlink"/>
+            <w:iCs/>
+            <w:sz w:val="21"/>
+            <w:szCs w:val="21"/>
+          </w:rPr>
+          <w:t>arXiv</w:t>
+        </w:r>
+      </w:hyperlink>
+    </w:p>
+    <w:p>
+      <w:pPr>
+        <w:autoSpaceDE w:val="0"/>
+        <w:autoSpaceDN w:val="0"/>
+        <w:adjustRightInd w:val="0"/>
+        <w:ind w:leftChars="149" w:left="283"/>
+        <w:rPr>
           <w:i/>
           <w:szCs w:val="19"/>
         </w:rPr>
@@ -1769,6 +2406,7 @@
           <w:sz w:val="22"/>
         </w:rPr>
       </w:pPr>
+      <w:proofErr w:type="spellStart"/>
       <w:r>
         <w:rPr>
           <w:i/>
@@ -1777,11 +2415,104 @@
         </w:rPr>
         <w:t>Wusi</w:t>
       </w:r>
+      <w:proofErr w:type="spellEnd"/>
       <w:r>
         <w:rPr>
           <w:sz w:val="22"/>
         </w:rPr>
         <w:t xml:space="preserve"> Scholarships at Peking University, 2016/2017, 2017/2018</w:t>
+      </w:r>
+    </w:p>
+    <w:p>
+      <w:pPr>
+        <w:pStyle w:val="ListParagraph"/>
+        <w:pBdr>
+          <w:top w:val="single" w:sz="12" w:space="1" w:color="31849B" w:themeColor="accent5" w:themeShade="BF"/>
+        </w:pBdr>
+        <w:ind w:leftChars="-74" w:left="-141" w:firstLineChars="0" w:firstLine="0"/>
+        <w:rPr>
+          <w:sz w:val="22"/>
+        </w:rPr>
+      </w:pPr>
+      <w:r>
+        <w:rPr>
+          <w:rFonts w:ascii="Times New Roman" w:hAnsi="Times New Roman" w:cs="Times New Roman" w:hint="eastAsia"/>
+          <w:b/>
+          <w:i/>
+          <w:sz w:val="25"/>
+          <w:szCs w:val="25"/>
+        </w:rPr>
+        <w:t>SEVICE</w:t>
+      </w:r>
+    </w:p>
+    <w:p>
+      <w:pPr>
+        <w:ind w:firstLine="420"/>
+        <w:rPr>
+          <w:rFonts w:hint="eastAsia"/>
+          <w:sz w:val="22"/>
+        </w:rPr>
+      </w:pPr>
+      <w:r>
+        <w:rPr>
+          <w:rFonts w:hint="eastAsia"/>
+          <w:sz w:val="22"/>
+        </w:rPr>
+        <w:t xml:space="preserve">Reviewer: </w:t>
+      </w:r>
+      <w:proofErr w:type="spellStart"/>
+      <w:r>
+        <w:rPr>
+          <w:rFonts w:hint="eastAsia"/>
+          <w:sz w:val="22"/>
+        </w:rPr>
+        <w:t>NeurIPS</w:t>
+      </w:r>
+      <w:proofErr w:type="spellEnd"/>
+      <w:r>
+        <w:rPr>
+          <w:rFonts w:hint="eastAsia"/>
+          <w:sz w:val="22"/>
+        </w:rPr>
+        <w:t xml:space="preserve"> 2024</w:t>
+      </w:r>
+    </w:p>
+    <w:p>
+      <w:pPr>
+        <w:pStyle w:val="ListParagraph"/>
+        <w:pBdr>
+          <w:top w:val="single" w:sz="12" w:space="1" w:color="31849B" w:themeColor="accent5" w:themeShade="BF"/>
+        </w:pBdr>
+        <w:ind w:leftChars="-74" w:left="-141" w:firstLineChars="0" w:firstLine="0"/>
+        <w:rPr>
+          <w:rFonts w:hint="eastAsia"/>
+          <w:sz w:val="22"/>
+        </w:rPr>
+      </w:pPr>
+      <w:r>
+        <w:rPr>
+          <w:rFonts w:ascii="Times New Roman" w:hAnsi="Times New Roman" w:cs="Times New Roman" w:hint="eastAsia"/>
+          <w:b/>
+          <w:i/>
+          <w:sz w:val="25"/>
+          <w:szCs w:val="25"/>
+        </w:rPr>
+        <w:t>TEACHING</w:t>
+      </w:r>
+    </w:p>
+    <w:p>
+      <w:pPr>
+        <w:ind w:firstLine="420"/>
+        <w:rPr>
+          <w:sz w:val="22"/>
+        </w:rPr>
+      </w:pPr>
+      <w:r>
+        <w:rPr>
+          <w:rFonts w:hint="eastAsia"/>
+          <w:sz w:val="22"/>
+        </w:rPr>
+        <w:t>TA: Machine Learning, Spring 2024, Imperial College London</w:t>
       </w:r>
     </w:p>
     <w:sectPr>
@@ -1795,7 +2526,7 @@
 </file>
 
 <file path=word/endnotes.xml><?xml version="1.0" encoding="utf-8"?>
-<w:endnotes xmlns:wpc="http://schemas.microsoft.com/office/word/2010/wordprocessingCanvas" xmlns:cx="http://schemas.microsoft.com/office/drawing/2014/chartex" xmlns:cx1="http://schemas.microsoft.com/office/drawing/2015/9/8/chartex" xmlns:cx2="http://schemas.microsoft.com/office/drawing/2015/10/21/chartex" xmlns:cx3="http://schemas.microsoft.com/office/drawing/2016/5/9/chartex" xmlns:cx4="http://schemas.microsoft.com/office/drawing/2016/5/10/chartex" xmlns:cx5="http://schemas.microsoft.com/office/drawing/2016/5/11/chartex" xmlns:cx6="http://schemas.microsoft.com/office/drawing/2016/5/12/chartex" xmlns:cx7="http://schemas.microsoft.com/office/drawing/2016/5/13/chartex" xmlns:cx8="http://schemas.microsoft.com/office/drawing/2016/5/14/chartex" xmlns:mc="http://schemas.openxmlformats.org/markup-compatibility/2006" xmlns:aink="http://schemas.microsoft.com/office/drawing/2016/ink" xmlns:am3d="http://schemas.microsoft.com/office/drawing/2017/model3d" xmlns:o="urn:schemas-microsoft-com:office:office" xmlns:oel="http://schemas.microsoft.com/office/2019/extlst" xmlns:r="http://schemas.openxmlformats.org/officeDocument/2006/relationships" xmlns:m="http://schemas.openxmlformats.org/officeDocument/2006/math" xmlns:v="urn:schemas-microsoft-com:vml" xmlns:wp14="http://schemas.microsoft.com/office/word/2010/wordprocessingDrawing" xmlns:wp="http://schemas.openxmlformats.org/drawingml/2006/wordprocessingDrawing" xmlns:w10="urn:schemas-microsoft-com:office:word" xmlns:w="http://schemas.openxmlformats.org/wordprocessingml/2006/main" xmlns:w14="http://schemas.microsoft.com/office/word/2010/wordml" xmlns:w15="http://schemas.microsoft.com/office/word/2012/wordml" xmlns:w16cex="http://schemas.microsoft.com/office/word/2018/wordml/cex" xmlns:w16cid="http://schemas.microsoft.com/office/word/2016/wordml/cid" xmlns:w16="http://schemas.microsoft.com/office/word/2018/wordml" xmlns:w16sdtdh="http://schemas.microsoft.com/office/word/2020/wordml/sdtdatahash" xmlns:w16se="http://schemas.microsoft.com/office/word/2015/wordml/symex" xmlns:wpg="http://schemas.microsoft.com/office/word/2010/wordprocessingGroup" xmlns:wpi="http://schemas.microsoft.com/office/word/2010/wordprocessingInk" xmlns:wne="http://schemas.microsoft.com/office/word/2006/wordml" xmlns:wps="http://schemas.microsoft.com/office/word/2010/wordprocessingShape" mc:Ignorable="w14 w15 w16se w16cid w16 w16cex w16sdtdh wp14">
+<w:endnotes xmlns:wpc="http://schemas.microsoft.com/office/word/2010/wordprocessingCanvas" xmlns:cx="http://schemas.microsoft.com/office/drawing/2014/chartex" xmlns:cx1="http://schemas.microsoft.com/office/drawing/2015/9/8/chartex" xmlns:cx2="http://schemas.microsoft.com/office/drawing/2015/10/21/chartex" xmlns:cx3="http://schemas.microsoft.com/office/drawing/2016/5/9/chartex" xmlns:cx4="http://schemas.microsoft.com/office/drawing/2016/5/10/chartex" xmlns:cx5="http://schemas.microsoft.com/office/drawing/2016/5/11/chartex" xmlns:cx6="http://schemas.microsoft.com/office/drawing/2016/5/12/chartex" xmlns:cx7="http://schemas.microsoft.com/office/drawing/2016/5/13/chartex" xmlns:cx8="http://schemas.microsoft.com/office/drawing/2016/5/14/chartex" xmlns:mc="http://schemas.openxmlformats.org/markup-compatibility/2006" xmlns:aink="http://schemas.microsoft.com/office/drawing/2016/ink" xmlns:am3d="http://schemas.microsoft.com/office/drawing/2017/model3d" xmlns:o="urn:schemas-microsoft-com:office:office" xmlns:oel="http://schemas.microsoft.com/office/2019/extlst" xmlns:r="http://schemas.openxmlformats.org/officeDocument/2006/relationships" xmlns:m="http://schemas.openxmlformats.org/officeDocument/2006/math" xmlns:v="urn:schemas-microsoft-com:vml" xmlns:wp14="http://schemas.microsoft.com/office/word/2010/wordprocessingDrawing" xmlns:wp="http://schemas.openxmlformats.org/drawingml/2006/wordprocessingDrawing" xmlns:w10="urn:schemas-microsoft-com:office:word" xmlns:w="http://schemas.openxmlformats.org/wordprocessingml/2006/main" xmlns:w14="http://schemas.microsoft.com/office/word/2010/wordml" xmlns:w15="http://schemas.microsoft.com/office/word/2012/wordml" xmlns:w16cex="http://schemas.microsoft.com/office/word/2018/wordml/cex" xmlns:w16cid="http://schemas.microsoft.com/office/word/2016/wordml/cid" xmlns:w16="http://schemas.microsoft.com/office/word/2018/wordml" xmlns:w16du="http://schemas.microsoft.com/office/word/2023/wordml/word16du" xmlns:w16sdtdh="http://schemas.microsoft.com/office/word/2020/wordml/sdtdatahash" xmlns:w16se="http://schemas.microsoft.com/office/word/2015/wordml/symex" xmlns:wpg="http://schemas.microsoft.com/office/word/2010/wordprocessingGroup" xmlns:wpi="http://schemas.microsoft.com/office/word/2010/wordprocessingInk" xmlns:wne="http://schemas.microsoft.com/office/word/2006/wordml" xmlns:wps="http://schemas.microsoft.com/office/word/2010/wordprocessingShape" mc:Ignorable="w14 w15 w16se w16cid w16 w16cex w16sdtdh w16du wp14">
   <w:endnote w:type="separator" w:id="-1">
     <w:p>
       <w:r>
@@ -1814,7 +2545,7 @@
 </file>
 
 <file path=word/footnotes.xml><?xml version="1.0" encoding="utf-8"?>
-<w:footnotes xmlns:wpc="http://schemas.microsoft.com/office/word/2010/wordprocessingCanvas" xmlns:cx="http://schemas.microsoft.com/office/drawing/2014/chartex" xmlns:cx1="http://schemas.microsoft.com/office/drawing/2015/9/8/chartex" xmlns:cx2="http://schemas.microsoft.com/office/drawing/2015/10/21/chartex" xmlns:cx3="http://schemas.microsoft.com/office/drawing/2016/5/9/chartex" xmlns:cx4="http://schemas.microsoft.com/office/drawing/2016/5/10/chartex" xmlns:cx5="http://schemas.microsoft.com/office/drawing/2016/5/11/chartex" xmlns:cx6="http://schemas.microsoft.com/office/drawing/2016/5/12/chartex" xmlns:cx7="http://schemas.microsoft.com/office/drawing/2016/5/13/chartex" xmlns:cx8="http://schemas.microsoft.com/office/drawing/2016/5/14/chartex" xmlns:mc="http://schemas.openxmlformats.org/markup-compatibility/2006" xmlns:aink="http://schemas.microsoft.com/office/drawing/2016/ink" xmlns:am3d="http://schemas.microsoft.com/office/drawing/2017/model3d" xmlns:o="urn:schemas-microsoft-com:office:office" xmlns:oel="http://schemas.microsoft.com/office/2019/extlst" xmlns:r="http://schemas.openxmlformats.org/officeDocument/2006/relationships" xmlns:m="http://schemas.openxmlformats.org/officeDocument/2006/math" xmlns:v="urn:schemas-microsoft-com:vml" xmlns:wp14="http://schemas.microsoft.com/office/word/2010/wordprocessingDrawing" xmlns:wp="http://schemas.openxmlformats.org/drawingml/2006/wordprocessingDrawing" xmlns:w10="urn:schemas-microsoft-com:office:word" xmlns:w="http://schemas.openxmlformats.org/wordprocessingml/2006/main" xmlns:w14="http://schemas.microsoft.com/office/word/2010/wordml" xmlns:w15="http://schemas.microsoft.com/office/word/2012/wordml" xmlns:w16cex="http://schemas.microsoft.com/office/word/2018/wordml/cex" xmlns:w16cid="http://schemas.microsoft.com/office/word/2016/wordml/cid" xmlns:w16="http://schemas.microsoft.com/office/word/2018/wordml" xmlns:w16sdtdh="http://schemas.microsoft.com/office/word/2020/wordml/sdtdatahash" xmlns:w16se="http://schemas.microsoft.com/office/word/2015/wordml/symex" xmlns:wpg="http://schemas.microsoft.com/office/word/2010/wordprocessingGroup" xmlns:wpi="http://schemas.microsoft.com/office/word/2010/wordprocessingInk" xmlns:wne="http://schemas.microsoft.com/office/word/2006/wordml" xmlns:wps="http://schemas.microsoft.com/office/word/2010/wordprocessingShape" mc:Ignorable="w14 w15 w16se w16cid w16 w16cex w16sdtdh wp14">
+<w:footnotes xmlns:wpc="http://schemas.microsoft.com/office/word/2010/wordprocessingCanvas" xmlns:cx="http://schemas.microsoft.com/office/drawing/2014/chartex" xmlns:cx1="http://schemas.microsoft.com/office/drawing/2015/9/8/chartex" xmlns:cx2="http://schemas.microsoft.com/office/drawing/2015/10/21/chartex" xmlns:cx3="http://schemas.microsoft.com/office/drawing/2016/5/9/chartex" xmlns:cx4="http://schemas.microsoft.com/office/drawing/2016/5/10/chartex" xmlns:cx5="http://schemas.microsoft.com/office/drawing/2016/5/11/chartex" xmlns:cx6="http://schemas.microsoft.com/office/drawing/2016/5/12/chartex" xmlns:cx7="http://schemas.microsoft.com/office/drawing/2016/5/13/chartex" xmlns:cx8="http://schemas.microsoft.com/office/drawing/2016/5/14/chartex" xmlns:mc="http://schemas.openxmlformats.org/markup-compatibility/2006" xmlns:aink="http://schemas.microsoft.com/office/drawing/2016/ink" xmlns:am3d="http://schemas.microsoft.com/office/drawing/2017/model3d" xmlns:o="urn:schemas-microsoft-com:office:office" xmlns:oel="http://schemas.microsoft.com/office/2019/extlst" xmlns:r="http://schemas.openxmlformats.org/officeDocument/2006/relationships" xmlns:m="http://schemas.openxmlformats.org/officeDocument/2006/math" xmlns:v="urn:schemas-microsoft-com:vml" xmlns:wp14="http://schemas.microsoft.com/office/word/2010/wordprocessingDrawing" xmlns:wp="http://schemas.openxmlformats.org/drawingml/2006/wordprocessingDrawing" xmlns:w10="urn:schemas-microsoft-com:office:word" xmlns:w="http://schemas.openxmlformats.org/wordprocessingml/2006/main" xmlns:w14="http://schemas.microsoft.com/office/word/2010/wordml" xmlns:w15="http://schemas.microsoft.com/office/word/2012/wordml" xmlns:w16cex="http://schemas.microsoft.com/office/word/2018/wordml/cex" xmlns:w16cid="http://schemas.microsoft.com/office/word/2016/wordml/cid" xmlns:w16="http://schemas.microsoft.com/office/word/2018/wordml" xmlns:w16du="http://schemas.microsoft.com/office/word/2023/wordml/word16du" xmlns:w16sdtdh="http://schemas.microsoft.com/office/word/2020/wordml/sdtdatahash" xmlns:w16se="http://schemas.microsoft.com/office/word/2015/wordml/symex" xmlns:wpg="http://schemas.microsoft.com/office/word/2010/wordprocessingGroup" xmlns:wpi="http://schemas.microsoft.com/office/word/2010/wordprocessingInk" xmlns:wne="http://schemas.microsoft.com/office/word/2006/wordml" xmlns:wps="http://schemas.microsoft.com/office/word/2010/wordprocessingShape" mc:Ignorable="w14 w15 w16se w16cid w16 w16cex w16sdtdh w16du wp14">
   <w:footnote w:type="separator" w:id="-1">
     <w:p>
       <w:r>
@@ -1833,7 +2564,7 @@
 </file>
 
 <file path=word/numbering.xml><?xml version="1.0" encoding="utf-8"?>
-<w:numbering xmlns:wpc="http://schemas.microsoft.com/office/word/2010/wordprocessingCanvas" xmlns:cx="http://schemas.microsoft.com/office/drawing/2014/chartex" xmlns:cx1="http://schemas.microsoft.com/office/drawing/2015/9/8/chartex" xmlns:cx2="http://schemas.microsoft.com/office/drawing/2015/10/21/chartex" xmlns:cx3="http://schemas.microsoft.com/office/drawing/2016/5/9/chartex" xmlns:cx4="http://schemas.microsoft.com/office/drawing/2016/5/10/chartex" xmlns:cx5="http://schemas.microsoft.com/office/drawing/2016/5/11/chartex" xmlns:cx6="http://schemas.microsoft.com/office/drawing/2016/5/12/chartex" xmlns:cx7="http://schemas.microsoft.com/office/drawing/2016/5/13/chartex" xmlns:cx8="http://schemas.microsoft.com/office/drawing/2016/5/14/chartex" xmlns:mc="http://schemas.openxmlformats.org/markup-compatibility/2006" xmlns:aink="http://schemas.microsoft.com/office/drawing/2016/ink" xmlns:am3d="http://schemas.microsoft.com/office/drawing/2017/model3d" xmlns:o="urn:schemas-microsoft-com:office:office" xmlns:oel="http://schemas.microsoft.com/office/2019/extlst" xmlns:r="http://schemas.openxmlformats.org/officeDocument/2006/relationships" xmlns:m="http://schemas.openxmlformats.org/officeDocument/2006/math" xmlns:v="urn:schemas-microsoft-com:vml" xmlns:wp14="http://schemas.microsoft.com/office/word/2010/wordprocessingDrawing" xmlns:wp="http://schemas.openxmlformats.org/drawingml/2006/wordprocessingDrawing" xmlns:w10="urn:schemas-microsoft-com:office:word" xmlns:w="http://schemas.openxmlformats.org/wordprocessingml/2006/main" xmlns:w14="http://schemas.microsoft.com/office/word/2010/wordml" xmlns:w15="http://schemas.microsoft.com/office/word/2012/wordml" xmlns:w16cex="http://schemas.microsoft.com/office/word/2018/wordml/cex" xmlns:w16cid="http://schemas.microsoft.com/office/word/2016/wordml/cid" xmlns:w16="http://schemas.microsoft.com/office/word/2018/wordml" xmlns:w16sdtdh="http://schemas.microsoft.com/office/word/2020/wordml/sdtdatahash" xmlns:w16se="http://schemas.microsoft.com/office/word/2015/wordml/symex" xmlns:wpg="http://schemas.microsoft.com/office/word/2010/wordprocessingGroup" xmlns:wpi="http://schemas.microsoft.com/office/word/2010/wordprocessingInk" xmlns:wne="http://schemas.microsoft.com/office/word/2006/wordml" xmlns:wps="http://schemas.microsoft.com/office/word/2010/wordprocessingShape" mc:Ignorable="w14 w15 w16se w16cid w16 w16cex w16sdtdh wp14">
+<w:numbering xmlns:wpc="http://schemas.microsoft.com/office/word/2010/wordprocessingCanvas" xmlns:cx="http://schemas.microsoft.com/office/drawing/2014/chartex" xmlns:cx1="http://schemas.microsoft.com/office/drawing/2015/9/8/chartex" xmlns:cx2="http://schemas.microsoft.com/office/drawing/2015/10/21/chartex" xmlns:cx3="http://schemas.microsoft.com/office/drawing/2016/5/9/chartex" xmlns:cx4="http://schemas.microsoft.com/office/drawing/2016/5/10/chartex" xmlns:cx5="http://schemas.microsoft.com/office/drawing/2016/5/11/chartex" xmlns:cx6="http://schemas.microsoft.com/office/drawing/2016/5/12/chartex" xmlns:cx7="http://schemas.microsoft.com/office/drawing/2016/5/13/chartex" xmlns:cx8="http://schemas.microsoft.com/office/drawing/2016/5/14/chartex" xmlns:mc="http://schemas.openxmlformats.org/markup-compatibility/2006" xmlns:aink="http://schemas.microsoft.com/office/drawing/2016/ink" xmlns:am3d="http://schemas.microsoft.com/office/drawing/2017/model3d" xmlns:o="urn:schemas-microsoft-com:office:office" xmlns:oel="http://schemas.microsoft.com/office/2019/extlst" xmlns:r="http://schemas.openxmlformats.org/officeDocument/2006/relationships" xmlns:m="http://schemas.openxmlformats.org/officeDocument/2006/math" xmlns:v="urn:schemas-microsoft-com:vml" xmlns:wp14="http://schemas.microsoft.com/office/word/2010/wordprocessingDrawing" xmlns:wp="http://schemas.openxmlformats.org/drawingml/2006/wordprocessingDrawing" xmlns:w10="urn:schemas-microsoft-com:office:word" xmlns:w="http://schemas.openxmlformats.org/wordprocessingml/2006/main" xmlns:w14="http://schemas.microsoft.com/office/word/2010/wordml" xmlns:w15="http://schemas.microsoft.com/office/word/2012/wordml" xmlns:w16cex="http://schemas.microsoft.com/office/word/2018/wordml/cex" xmlns:w16cid="http://schemas.microsoft.com/office/word/2016/wordml/cid" xmlns:w16="http://schemas.microsoft.com/office/word/2018/wordml" xmlns:w16du="http://schemas.microsoft.com/office/word/2023/wordml/word16du" xmlns:w16sdtdh="http://schemas.microsoft.com/office/word/2020/wordml/sdtdatahash" xmlns:w16se="http://schemas.microsoft.com/office/word/2015/wordml/symex" xmlns:wpg="http://schemas.microsoft.com/office/word/2010/wordprocessingGroup" xmlns:wpi="http://schemas.microsoft.com/office/word/2010/wordprocessingInk" xmlns:wne="http://schemas.microsoft.com/office/word/2006/wordml" xmlns:wps="http://schemas.microsoft.com/office/word/2010/wordprocessingShape" mc:Ignorable="w14 w15 w16se w16cid w16 w16cex w16sdtdh w16du wp14">
   <w:abstractNum w:abstractNumId="0" w15:restartNumberingAfterBreak="0">
     <w:nsid w:val="000E54F5"/>
     <w:multiLevelType w:val="hybridMultilevel"/>
@@ -2603,7 +3334,7 @@
 </file>
 
 <file path=word/styles.xml><?xml version="1.0" encoding="utf-8"?>
-<w:styles xmlns:mc="http://schemas.openxmlformats.org/markup-compatibility/2006" xmlns:r="http://schemas.openxmlformats.org/officeDocument/2006/relationships" xmlns:w="http://schemas.openxmlformats.org/wordprocessingml/2006/main" xmlns:w14="http://schemas.microsoft.com/office/word/2010/wordml" xmlns:w15="http://schemas.microsoft.com/office/word/2012/wordml" xmlns:w16cex="http://schemas.microsoft.com/office/word/2018/wordml/cex" xmlns:w16cid="http://schemas.microsoft.com/office/word/2016/wordml/cid" xmlns:w16="http://schemas.microsoft.com/office/word/2018/wordml" xmlns:w16sdtdh="http://schemas.microsoft.com/office/word/2020/wordml/sdtdatahash" xmlns:w16se="http://schemas.microsoft.com/office/word/2015/wordml/symex" mc:Ignorable="w14 w15 w16se w16cid w16 w16cex w16sdtdh">
+<w:styles xmlns:mc="http://schemas.openxmlformats.org/markup-compatibility/2006" xmlns:r="http://schemas.openxmlformats.org/officeDocument/2006/relationships" xmlns:w="http://schemas.openxmlformats.org/wordprocessingml/2006/main" xmlns:w14="http://schemas.microsoft.com/office/word/2010/wordml" xmlns:w15="http://schemas.microsoft.com/office/word/2012/wordml" xmlns:w16cex="http://schemas.microsoft.com/office/word/2018/wordml/cex" xmlns:w16cid="http://schemas.microsoft.com/office/word/2016/wordml/cid" xmlns:w16="http://schemas.microsoft.com/office/word/2018/wordml" xmlns:w16du="http://schemas.microsoft.com/office/word/2023/wordml/word16du" xmlns:w16sdtdh="http://schemas.microsoft.com/office/word/2020/wordml/sdtdatahash" xmlns:w16se="http://schemas.microsoft.com/office/word/2015/wordml/symex" mc:Ignorable="w14 w15 w16se w16cid w16 w16cex w16sdtdh w16du">
   <w:docDefaults>
     <w:rPrDefault>
       <w:rPr>

</xml_diff>

<commit_message>
Update a new paper
Reward Modeling with Ordinal Feedback: Wisdom of the Crowd, https://arxiv.org/abs/2411.12843
</commit_message>
<xml_diff>
--- a/CV.docx
+++ b/CV.docx
@@ -313,21 +313,7 @@
         <w:rPr>
           <w:sz w:val="22"/>
         </w:rPr>
-        <w:t xml:space="preserve">dvisor: Prof. </w:t>
-      </w:r>
-      <w:proofErr w:type="spellStart"/>
-      <w:r>
-        <w:rPr>
-          <w:sz w:val="22"/>
-        </w:rPr>
-        <w:t>Xiaocheng</w:t>
-      </w:r>
-      <w:proofErr w:type="spellEnd"/>
-      <w:r>
-        <w:rPr>
-          <w:sz w:val="22"/>
-        </w:rPr>
-        <w:t xml:space="preserve"> Li</w:t>
+        <w:t>dvisor: Prof. Xiaocheng Li</w:t>
       </w:r>
     </w:p>
     <w:p>
@@ -688,29 +674,7 @@
           <w:sz w:val="21"/>
           <w:szCs w:val="21"/>
         </w:rPr>
-        <w:t xml:space="preserve">, </w:t>
-      </w:r>
-      <w:proofErr w:type="spellStart"/>
-      <w:r>
-        <w:rPr>
-          <w:rFonts w:eastAsiaTheme="minorEastAsia"/>
-          <w:bCs/>
-          <w:kern w:val="2"/>
-          <w:sz w:val="21"/>
-          <w:szCs w:val="21"/>
-        </w:rPr>
-        <w:t>Xiaocheng</w:t>
-      </w:r>
-      <w:proofErr w:type="spellEnd"/>
-      <w:r>
-        <w:rPr>
-          <w:rFonts w:eastAsiaTheme="minorEastAsia"/>
-          <w:bCs/>
-          <w:kern w:val="2"/>
-          <w:sz w:val="21"/>
-          <w:szCs w:val="21"/>
-        </w:rPr>
-        <w:t xml:space="preserve"> Li</w:t>
+        <w:t>, Xiaocheng Li</w:t>
       </w:r>
       <w:r>
         <w:rPr>
@@ -871,51 +835,7 @@
           <w:sz w:val="21"/>
           <w:szCs w:val="21"/>
         </w:rPr>
-        <w:t xml:space="preserve">, </w:t>
-      </w:r>
-      <w:proofErr w:type="spellStart"/>
-      <w:r>
-        <w:rPr>
-          <w:rFonts w:eastAsiaTheme="minorEastAsia"/>
-          <w:bCs/>
-          <w:kern w:val="2"/>
-          <w:sz w:val="21"/>
-          <w:szCs w:val="21"/>
-        </w:rPr>
-        <w:t>Jiashuo</w:t>
-      </w:r>
-      <w:proofErr w:type="spellEnd"/>
-      <w:r>
-        <w:rPr>
-          <w:rFonts w:eastAsiaTheme="minorEastAsia"/>
-          <w:bCs/>
-          <w:kern w:val="2"/>
-          <w:sz w:val="21"/>
-          <w:szCs w:val="21"/>
-        </w:rPr>
-        <w:t xml:space="preserve"> Jiang, </w:t>
-      </w:r>
-      <w:proofErr w:type="spellStart"/>
-      <w:r>
-        <w:rPr>
-          <w:rFonts w:eastAsiaTheme="minorEastAsia"/>
-          <w:bCs/>
-          <w:kern w:val="2"/>
-          <w:sz w:val="21"/>
-          <w:szCs w:val="21"/>
-        </w:rPr>
-        <w:t>Xiaocheng</w:t>
-      </w:r>
-      <w:proofErr w:type="spellEnd"/>
-      <w:r>
-        <w:rPr>
-          <w:rFonts w:eastAsiaTheme="minorEastAsia"/>
-          <w:bCs/>
-          <w:kern w:val="2"/>
-          <w:sz w:val="21"/>
-          <w:szCs w:val="21"/>
-        </w:rPr>
-        <w:t xml:space="preserve"> Li</w:t>
+        <w:t>, Jiashuo Jiang, Xiaocheng Li</w:t>
       </w:r>
       <w:r>
         <w:rPr>
@@ -937,33 +857,7 @@
           <w:sz w:val="21"/>
           <w:szCs w:val="21"/>
         </w:rPr>
-        <w:t xml:space="preserve"> </w:t>
-      </w:r>
-      <w:proofErr w:type="spellStart"/>
-      <w:r>
-        <w:rPr>
-          <w:rFonts w:eastAsiaTheme="minorEastAsia"/>
-          <w:bCs/>
-          <w:i/>
-          <w:iCs/>
-          <w:kern w:val="2"/>
-          <w:sz w:val="21"/>
-          <w:szCs w:val="21"/>
-        </w:rPr>
-        <w:t>NeurIPS</w:t>
-      </w:r>
-      <w:proofErr w:type="spellEnd"/>
-      <w:r>
-        <w:rPr>
-          <w:rFonts w:eastAsiaTheme="minorEastAsia"/>
-          <w:bCs/>
-          <w:i/>
-          <w:iCs/>
-          <w:kern w:val="2"/>
-          <w:sz w:val="21"/>
-          <w:szCs w:val="21"/>
-        </w:rPr>
-        <w:t xml:space="preserve"> 2022</w:t>
+        <w:t xml:space="preserve"> NeurIPS 2022</w:t>
       </w:r>
       <w:r>
         <w:rPr>
@@ -1123,29 +1017,7 @@
           <w:sz w:val="21"/>
           <w:szCs w:val="21"/>
         </w:rPr>
-        <w:t xml:space="preserve">*, </w:t>
-      </w:r>
-      <w:proofErr w:type="spellStart"/>
-      <w:r>
-        <w:rPr>
-          <w:rFonts w:eastAsiaTheme="minorEastAsia"/>
-          <w:bCs/>
-          <w:kern w:val="2"/>
-          <w:sz w:val="21"/>
-          <w:szCs w:val="21"/>
-        </w:rPr>
-        <w:t>Xiaocheng</w:t>
-      </w:r>
-      <w:proofErr w:type="spellEnd"/>
-      <w:r>
-        <w:rPr>
-          <w:rFonts w:eastAsiaTheme="minorEastAsia"/>
-          <w:bCs/>
-          <w:kern w:val="2"/>
-          <w:sz w:val="21"/>
-          <w:szCs w:val="21"/>
-        </w:rPr>
-        <w:t xml:space="preserve"> Li,</w:t>
+        <w:t>*, Xiaocheng Li,</w:t>
       </w:r>
       <w:r>
         <w:rPr>
@@ -1288,7 +1160,6 @@
         </w:rPr>
         <w:t xml:space="preserve">*, </w:t>
       </w:r>
-      <w:proofErr w:type="spellStart"/>
       <w:r>
         <w:rPr>
           <w:rFonts w:eastAsiaTheme="minorEastAsia" w:hint="eastAsia"/>
@@ -1307,42 +1178,8 @@
           <w:sz w:val="21"/>
           <w:szCs w:val="21"/>
         </w:rPr>
-        <w:t>hongze</w:t>
-      </w:r>
-      <w:proofErr w:type="spellEnd"/>
-      <w:r>
-        <w:rPr>
-          <w:rFonts w:eastAsiaTheme="minorEastAsia"/>
-          <w:bCs/>
-          <w:kern w:val="2"/>
-          <w:sz w:val="21"/>
-          <w:szCs w:val="21"/>
-        </w:rPr>
-        <w:t xml:space="preserve"> Cai*, </w:t>
-      </w:r>
-      <w:proofErr w:type="spellStart"/>
-      <w:r>
-        <w:rPr>
-          <w:rFonts w:eastAsiaTheme="minorEastAsia"/>
-          <w:bCs/>
-          <w:kern w:val="2"/>
-          <w:sz w:val="21"/>
-          <w:szCs w:val="21"/>
-        </w:rPr>
-        <w:t>Xiaocheng</w:t>
-      </w:r>
-      <w:proofErr w:type="spellEnd"/>
-      <w:r>
-        <w:rPr>
-          <w:rFonts w:eastAsiaTheme="minorEastAsia"/>
-          <w:bCs/>
-          <w:kern w:val="2"/>
-          <w:sz w:val="21"/>
-          <w:szCs w:val="21"/>
-        </w:rPr>
-        <w:t xml:space="preserve"> Li, </w:t>
-      </w:r>
-      <w:proofErr w:type="spellStart"/>
+        <w:t xml:space="preserve">hongze Cai*, Xiaocheng Li, </w:t>
+      </w:r>
       <w:r>
         <w:rPr>
           <w:rFonts w:eastAsiaTheme="minorEastAsia"/>
@@ -1353,20 +1190,7 @@
           <w:sz w:val="21"/>
           <w:szCs w:val="21"/>
         </w:rPr>
-        <w:t>NeurIPS</w:t>
-      </w:r>
-      <w:proofErr w:type="spellEnd"/>
-      <w:r>
-        <w:rPr>
-          <w:rFonts w:eastAsiaTheme="minorEastAsia"/>
-          <w:bCs/>
-          <w:i/>
-          <w:iCs/>
-          <w:kern w:val="2"/>
-          <w:sz w:val="21"/>
-          <w:szCs w:val="21"/>
-        </w:rPr>
-        <w:t xml:space="preserve"> 2023</w:t>
+        <w:t>NeurIPS 2023</w:t>
       </w:r>
       <w:r>
         <w:rPr>
@@ -1480,29 +1304,7 @@
           <w:sz w:val="21"/>
           <w:szCs w:val="21"/>
         </w:rPr>
-        <w:t xml:space="preserve">, </w:t>
-      </w:r>
-      <w:proofErr w:type="spellStart"/>
-      <w:r>
-        <w:rPr>
-          <w:rFonts w:eastAsiaTheme="minorEastAsia"/>
-          <w:bCs/>
-          <w:kern w:val="2"/>
-          <w:sz w:val="21"/>
-          <w:szCs w:val="21"/>
-        </w:rPr>
-        <w:t>Xiaocheng</w:t>
-      </w:r>
-      <w:proofErr w:type="spellEnd"/>
-      <w:r>
-        <w:rPr>
-          <w:rFonts w:eastAsiaTheme="minorEastAsia"/>
-          <w:bCs/>
-          <w:kern w:val="2"/>
-          <w:sz w:val="21"/>
-          <w:szCs w:val="21"/>
-        </w:rPr>
-        <w:t xml:space="preserve"> Li, </w:t>
+        <w:t xml:space="preserve">, Xiaocheng Li, </w:t>
       </w:r>
       <w:r>
         <w:rPr>
@@ -1620,7 +1422,6 @@
           <w:szCs w:val="21"/>
         </w:rPr>
       </w:pPr>
-      <w:proofErr w:type="spellStart"/>
       <w:r>
         <w:rPr>
           <w:rFonts w:eastAsiaTheme="minorEastAsia" w:hint="eastAsia"/>
@@ -1639,18 +1440,7 @@
           <w:sz w:val="21"/>
           <w:szCs w:val="21"/>
         </w:rPr>
-        <w:t>iaocheng</w:t>
-      </w:r>
-      <w:proofErr w:type="spellEnd"/>
-      <w:r>
-        <w:rPr>
-          <w:rFonts w:eastAsiaTheme="minorEastAsia"/>
-          <w:bCs/>
-          <w:kern w:val="2"/>
-          <w:sz w:val="21"/>
-          <w:szCs w:val="21"/>
-        </w:rPr>
-        <w:t xml:space="preserve"> Li,</w:t>
+        <w:t>iaocheng Li,</w:t>
       </w:r>
       <w:r>
         <w:rPr>
@@ -1680,29 +1470,7 @@
           <w:sz w:val="21"/>
           <w:szCs w:val="21"/>
         </w:rPr>
-        <w:t xml:space="preserve">, Chunlin Sun, </w:t>
-      </w:r>
-      <w:proofErr w:type="spellStart"/>
-      <w:r>
-        <w:rPr>
-          <w:rFonts w:eastAsiaTheme="minorEastAsia"/>
-          <w:bCs/>
-          <w:kern w:val="2"/>
-          <w:sz w:val="21"/>
-          <w:szCs w:val="21"/>
-        </w:rPr>
-        <w:t>Hanzhao</w:t>
-      </w:r>
-      <w:proofErr w:type="spellEnd"/>
-      <w:r>
-        <w:rPr>
-          <w:rFonts w:eastAsiaTheme="minorEastAsia"/>
-          <w:bCs/>
-          <w:kern w:val="2"/>
-          <w:sz w:val="21"/>
-          <w:szCs w:val="21"/>
-        </w:rPr>
-        <w:t xml:space="preserve"> Wang, </w:t>
+        <w:t xml:space="preserve">, Chunlin Sun, Hanzhao Wang, </w:t>
       </w:r>
       <w:r>
         <w:rPr>
@@ -1800,7 +1568,6 @@
           <w:szCs w:val="21"/>
         </w:rPr>
       </w:pPr>
-      <w:proofErr w:type="spellStart"/>
       <w:r>
         <w:rPr>
           <w:rFonts w:eastAsiaTheme="minorEastAsia" w:hint="eastAsia"/>
@@ -1809,134 +1576,57 @@
           <w:sz w:val="21"/>
           <w:szCs w:val="21"/>
         </w:rPr>
-        <w:t>Zhongze</w:t>
-      </w:r>
-      <w:proofErr w:type="spellEnd"/>
+        <w:t xml:space="preserve">Zhongze Cai*, </w:t>
+      </w:r>
+      <w:r>
+        <w:rPr>
+          <w:rFonts w:eastAsiaTheme="minorEastAsia"/>
+          <w:b/>
+          <w:kern w:val="2"/>
+          <w:sz w:val="21"/>
+          <w:szCs w:val="21"/>
+        </w:rPr>
+        <w:t>Shang Liu</w:t>
+      </w:r>
       <w:r>
         <w:rPr>
           <w:rFonts w:eastAsiaTheme="minorEastAsia" w:hint="eastAsia"/>
-          <w:bCs/>
-          <w:kern w:val="2"/>
-          <w:sz w:val="21"/>
-          <w:szCs w:val="21"/>
-        </w:rPr>
-        <w:t xml:space="preserve"> Cai*, </w:t>
-      </w:r>
-      <w:r>
-        <w:rPr>
-          <w:rFonts w:eastAsiaTheme="minorEastAsia"/>
-          <w:b/>
-          <w:kern w:val="2"/>
-          <w:sz w:val="21"/>
-          <w:szCs w:val="21"/>
-        </w:rPr>
-        <w:t>Shang Liu</w:t>
+          <w:b/>
+          <w:kern w:val="2"/>
+          <w:sz w:val="21"/>
+          <w:szCs w:val="21"/>
+        </w:rPr>
+        <w:t>*</w:t>
+      </w:r>
+      <w:r>
+        <w:rPr>
+          <w:rFonts w:eastAsiaTheme="minorEastAsia"/>
+          <w:bCs/>
+          <w:kern w:val="2"/>
+          <w:sz w:val="21"/>
+          <w:szCs w:val="21"/>
+        </w:rPr>
+        <w:t>,</w:t>
       </w:r>
       <w:r>
         <w:rPr>
           <w:rFonts w:eastAsiaTheme="minorEastAsia" w:hint="eastAsia"/>
-          <w:b/>
-          <w:kern w:val="2"/>
-          <w:sz w:val="21"/>
-          <w:szCs w:val="21"/>
-        </w:rPr>
-        <w:t>*</w:t>
-      </w:r>
-      <w:r>
-        <w:rPr>
-          <w:rFonts w:eastAsiaTheme="minorEastAsia"/>
-          <w:bCs/>
-          <w:kern w:val="2"/>
-          <w:sz w:val="21"/>
-          <w:szCs w:val="21"/>
-        </w:rPr>
-        <w:t>,</w:t>
-      </w:r>
-      <w:r>
-        <w:rPr>
-          <w:rFonts w:eastAsiaTheme="minorEastAsia" w:hint="eastAsia"/>
-          <w:bCs/>
-          <w:kern w:val="2"/>
-          <w:sz w:val="21"/>
-          <w:szCs w:val="21"/>
-        </w:rPr>
-        <w:t xml:space="preserve"> </w:t>
-      </w:r>
-      <w:proofErr w:type="spellStart"/>
-      <w:r>
-        <w:rPr>
-          <w:rFonts w:eastAsiaTheme="minorEastAsia" w:hint="eastAsia"/>
-          <w:bCs/>
-          <w:kern w:val="2"/>
-          <w:sz w:val="21"/>
-          <w:szCs w:val="21"/>
-        </w:rPr>
-        <w:t>Hanzhao</w:t>
-      </w:r>
-      <w:proofErr w:type="spellEnd"/>
-      <w:r>
-        <w:rPr>
-          <w:rFonts w:eastAsiaTheme="minorEastAsia" w:hint="eastAsia"/>
-          <w:bCs/>
-          <w:kern w:val="2"/>
-          <w:sz w:val="21"/>
-          <w:szCs w:val="21"/>
-        </w:rPr>
-        <w:t xml:space="preserve"> Wang*, </w:t>
-      </w:r>
-      <w:proofErr w:type="spellStart"/>
-      <w:r>
-        <w:rPr>
-          <w:rFonts w:eastAsiaTheme="minorEastAsia" w:hint="eastAsia"/>
-          <w:bCs/>
-          <w:kern w:val="2"/>
-          <w:sz w:val="21"/>
-          <w:szCs w:val="21"/>
-        </w:rPr>
-        <w:t>Huaiyang</w:t>
-      </w:r>
-      <w:proofErr w:type="spellEnd"/>
-      <w:r>
-        <w:rPr>
-          <w:rFonts w:eastAsiaTheme="minorEastAsia" w:hint="eastAsia"/>
-          <w:bCs/>
-          <w:kern w:val="2"/>
-          <w:sz w:val="21"/>
-          <w:szCs w:val="21"/>
-        </w:rPr>
-        <w:t xml:space="preserve"> Zhong,</w:t>
-      </w:r>
-      <w:r>
-        <w:rPr>
-          <w:rFonts w:eastAsiaTheme="minorEastAsia"/>
-          <w:bCs/>
-          <w:kern w:val="2"/>
-          <w:sz w:val="21"/>
-          <w:szCs w:val="21"/>
-        </w:rPr>
-        <w:t xml:space="preserve"> </w:t>
-      </w:r>
-      <w:proofErr w:type="spellStart"/>
-      <w:r>
-        <w:rPr>
-          <w:rFonts w:eastAsiaTheme="minorEastAsia"/>
-          <w:bCs/>
-          <w:kern w:val="2"/>
-          <w:sz w:val="21"/>
-          <w:szCs w:val="21"/>
-        </w:rPr>
-        <w:t>Xiaocheng</w:t>
-      </w:r>
-      <w:proofErr w:type="spellEnd"/>
-      <w:r>
-        <w:rPr>
-          <w:rFonts w:eastAsiaTheme="minorEastAsia"/>
-          <w:bCs/>
-          <w:kern w:val="2"/>
-          <w:sz w:val="21"/>
-          <w:szCs w:val="21"/>
-        </w:rPr>
-        <w:t xml:space="preserve"> Li, </w:t>
+          <w:bCs/>
+          <w:kern w:val="2"/>
+          <w:sz w:val="21"/>
+          <w:szCs w:val="21"/>
+        </w:rPr>
+        <w:t xml:space="preserve"> Hanzhao Wang*, Huaiyang Zhong,</w:t>
+      </w:r>
+      <w:r>
+        <w:rPr>
+          <w:rFonts w:eastAsiaTheme="minorEastAsia"/>
+          <w:bCs/>
+          <w:kern w:val="2"/>
+          <w:sz w:val="21"/>
+          <w:szCs w:val="21"/>
+        </w:rPr>
+        <w:t xml:space="preserve"> Xiaocheng Li, </w:t>
       </w:r>
       <w:hyperlink r:id="rId14" w:history="1">
         <w:r>
@@ -2023,7 +1713,6 @@
           <w:u w:val="single"/>
         </w:rPr>
       </w:pPr>
-      <w:proofErr w:type="spellStart"/>
       <w:r>
         <w:rPr>
           <w:rFonts w:eastAsiaTheme="minorEastAsia" w:hint="eastAsia"/>
@@ -2032,9 +1721,28 @@
           <w:sz w:val="21"/>
           <w:szCs w:val="21"/>
         </w:rPr>
-        <w:t>Hanzhao</w:t>
-      </w:r>
-      <w:proofErr w:type="spellEnd"/>
+        <w:t xml:space="preserve">Hanzhao Wang*, Yu Pan*, Fupeng Sun, </w:t>
+      </w:r>
+      <w:r>
+        <w:rPr>
+          <w:rFonts w:eastAsiaTheme="minorEastAsia"/>
+          <w:b/>
+          <w:kern w:val="2"/>
+          <w:sz w:val="21"/>
+          <w:szCs w:val="21"/>
+        </w:rPr>
+        <w:t>Shang Liu</w:t>
+      </w:r>
+      <w:r>
+        <w:rPr>
+          <w:rFonts w:eastAsiaTheme="minorEastAsia"/>
+          <w:bCs/>
+          <w:kern w:val="2"/>
+          <w:sz w:val="21"/>
+          <w:szCs w:val="21"/>
+        </w:rPr>
+        <w:t>,</w:t>
+      </w:r>
       <w:r>
         <w:rPr>
           <w:rFonts w:eastAsiaTheme="minorEastAsia" w:hint="eastAsia"/>
@@ -2043,81 +1751,7 @@
           <w:sz w:val="21"/>
           <w:szCs w:val="21"/>
         </w:rPr>
-        <w:t xml:space="preserve"> Wang*, Yu Pan*, </w:t>
-      </w:r>
-      <w:proofErr w:type="spellStart"/>
-      <w:r>
-        <w:rPr>
-          <w:rFonts w:eastAsiaTheme="minorEastAsia" w:hint="eastAsia"/>
-          <w:bCs/>
-          <w:kern w:val="2"/>
-          <w:sz w:val="21"/>
-          <w:szCs w:val="21"/>
-        </w:rPr>
-        <w:t>Fupeng</w:t>
-      </w:r>
-      <w:proofErr w:type="spellEnd"/>
-      <w:r>
-        <w:rPr>
-          <w:rFonts w:eastAsiaTheme="minorEastAsia" w:hint="eastAsia"/>
-          <w:bCs/>
-          <w:kern w:val="2"/>
-          <w:sz w:val="21"/>
-          <w:szCs w:val="21"/>
-        </w:rPr>
-        <w:t xml:space="preserve"> Sun, </w:t>
-      </w:r>
-      <w:r>
-        <w:rPr>
-          <w:rFonts w:eastAsiaTheme="minorEastAsia"/>
-          <w:b/>
-          <w:kern w:val="2"/>
-          <w:sz w:val="21"/>
-          <w:szCs w:val="21"/>
-        </w:rPr>
-        <w:t>Shang Liu</w:t>
-      </w:r>
-      <w:r>
-        <w:rPr>
-          <w:rFonts w:eastAsiaTheme="minorEastAsia"/>
-          <w:bCs/>
-          <w:kern w:val="2"/>
-          <w:sz w:val="21"/>
-          <w:szCs w:val="21"/>
-        </w:rPr>
-        <w:t>,</w:t>
-      </w:r>
-      <w:r>
-        <w:rPr>
-          <w:rFonts w:eastAsiaTheme="minorEastAsia" w:hint="eastAsia"/>
-          <w:bCs/>
-          <w:kern w:val="2"/>
-          <w:sz w:val="21"/>
-          <w:szCs w:val="21"/>
-        </w:rPr>
-        <w:t xml:space="preserve"> Kalyan Talluri, Guanting Chen, </w:t>
-      </w:r>
-      <w:proofErr w:type="spellStart"/>
-      <w:r>
-        <w:rPr>
-          <w:rFonts w:eastAsiaTheme="minorEastAsia" w:hint="eastAsia"/>
-          <w:bCs/>
-          <w:kern w:val="2"/>
-          <w:sz w:val="21"/>
-          <w:szCs w:val="21"/>
-        </w:rPr>
-        <w:t>Xiaocheng</w:t>
-      </w:r>
-      <w:proofErr w:type="spellEnd"/>
-      <w:r>
-        <w:rPr>
-          <w:rFonts w:eastAsiaTheme="minorEastAsia" w:hint="eastAsia"/>
-          <w:bCs/>
-          <w:kern w:val="2"/>
-          <w:sz w:val="21"/>
-          <w:szCs w:val="21"/>
-        </w:rPr>
-        <w:t xml:space="preserve"> Li</w:t>
+        <w:t xml:space="preserve"> Kalyan Talluri, Guanting Chen, Xiaocheng Li</w:t>
       </w:r>
       <w:r>
         <w:rPr>
@@ -2188,11 +1822,10 @@
         <w:adjustRightInd w:val="0"/>
         <w:ind w:leftChars="149" w:left="283"/>
         <w:rPr>
+          <w:rStyle w:val="Hyperlink"/>
           <w:iCs/>
-          <w:color w:val="0000FF"/>
-          <w:sz w:val="21"/>
-          <w:szCs w:val="21"/>
-          <w:u w:val="single"/>
+          <w:sz w:val="21"/>
+          <w:szCs w:val="21"/>
         </w:rPr>
       </w:pPr>
       <w:r>
@@ -2233,61 +1866,17 @@
           <w:sz w:val="21"/>
           <w:szCs w:val="21"/>
         </w:rPr>
-        <w:t xml:space="preserve"> </w:t>
-      </w:r>
-      <w:proofErr w:type="spellStart"/>
-      <w:r>
-        <w:rPr>
-          <w:rFonts w:eastAsiaTheme="minorEastAsia" w:hint="eastAsia"/>
-          <w:bCs/>
-          <w:kern w:val="2"/>
-          <w:sz w:val="21"/>
-          <w:szCs w:val="21"/>
-        </w:rPr>
-        <w:t>Zhongze</w:t>
-      </w:r>
-      <w:proofErr w:type="spellEnd"/>
-      <w:r>
-        <w:rPr>
-          <w:rFonts w:eastAsiaTheme="minorEastAsia" w:hint="eastAsia"/>
-          <w:bCs/>
-          <w:kern w:val="2"/>
-          <w:sz w:val="21"/>
-          <w:szCs w:val="21"/>
-        </w:rPr>
-        <w:t xml:space="preserve"> Cai*, Guanting Chen,</w:t>
-      </w:r>
-      <w:r>
-        <w:rPr>
-          <w:rFonts w:eastAsiaTheme="minorEastAsia"/>
-          <w:bCs/>
-          <w:kern w:val="2"/>
-          <w:sz w:val="21"/>
-          <w:szCs w:val="21"/>
-        </w:rPr>
-        <w:t xml:space="preserve"> </w:t>
-      </w:r>
-      <w:proofErr w:type="spellStart"/>
-      <w:r>
-        <w:rPr>
-          <w:rFonts w:eastAsiaTheme="minorEastAsia"/>
-          <w:bCs/>
-          <w:kern w:val="2"/>
-          <w:sz w:val="21"/>
-          <w:szCs w:val="21"/>
-        </w:rPr>
-        <w:t>Xiaocheng</w:t>
-      </w:r>
-      <w:proofErr w:type="spellEnd"/>
-      <w:r>
-        <w:rPr>
-          <w:rFonts w:eastAsiaTheme="minorEastAsia"/>
-          <w:bCs/>
-          <w:kern w:val="2"/>
-          <w:sz w:val="21"/>
-          <w:szCs w:val="21"/>
-        </w:rPr>
-        <w:t xml:space="preserve"> Li, </w:t>
+        <w:t xml:space="preserve"> Zhongze Cai*, Guanting Chen,</w:t>
+      </w:r>
+      <w:r>
+        <w:rPr>
+          <w:rFonts w:eastAsiaTheme="minorEastAsia"/>
+          <w:bCs/>
+          <w:kern w:val="2"/>
+          <w:sz w:val="21"/>
+          <w:szCs w:val="21"/>
+        </w:rPr>
+        <w:t xml:space="preserve"> Xiaocheng Li, </w:t>
       </w:r>
       <w:hyperlink r:id="rId16" w:history="1">
         <w:r>
@@ -2308,6 +1897,142 @@
         <w:adjustRightInd w:val="0"/>
         <w:ind w:leftChars="149" w:left="283"/>
         <w:rPr>
+          <w:iCs/>
+          <w:color w:val="0000FF"/>
+          <w:sz w:val="21"/>
+          <w:szCs w:val="21"/>
+          <w:u w:val="single"/>
+        </w:rPr>
+      </w:pPr>
+    </w:p>
+    <w:p>
+      <w:pPr>
+        <w:autoSpaceDE w:val="0"/>
+        <w:autoSpaceDN w:val="0"/>
+        <w:adjustRightInd w:val="0"/>
+        <w:ind w:leftChars="149" w:left="283"/>
+        <w:rPr>
+          <w:rFonts w:eastAsiaTheme="minorEastAsia"/>
+          <w:b/>
+          <w:kern w:val="2"/>
+          <w:sz w:val="21"/>
+          <w:szCs w:val="21"/>
+        </w:rPr>
+      </w:pPr>
+      <w:r>
+        <w:rPr>
+          <w:rFonts w:eastAsiaTheme="minorEastAsia"/>
+          <w:b/>
+          <w:kern w:val="2"/>
+          <w:sz w:val="21"/>
+          <w:szCs w:val="21"/>
+        </w:rPr>
+        <w:t>Reward Modeling with Ordinal Feedback: Wisdom of the Crowd</w:t>
+      </w:r>
+    </w:p>
+    <w:p>
+      <w:pPr>
+        <w:autoSpaceDE w:val="0"/>
+        <w:autoSpaceDN w:val="0"/>
+        <w:adjustRightInd w:val="0"/>
+        <w:ind w:leftChars="149" w:left="283"/>
+        <w:rPr>
+          <w:iCs/>
+          <w:color w:val="0000FF"/>
+          <w:sz w:val="21"/>
+          <w:szCs w:val="21"/>
+          <w:u w:val="single"/>
+        </w:rPr>
+      </w:pPr>
+      <w:r>
+        <w:rPr>
+          <w:rFonts w:eastAsiaTheme="minorEastAsia"/>
+          <w:b/>
+          <w:kern w:val="2"/>
+          <w:sz w:val="21"/>
+          <w:szCs w:val="21"/>
+        </w:rPr>
+        <w:t>Shang Liu</w:t>
+      </w:r>
+      <w:r>
+        <w:rPr>
+          <w:rFonts w:eastAsiaTheme="minorEastAsia" w:hint="eastAsia"/>
+          <w:b/>
+          <w:kern w:val="2"/>
+          <w:sz w:val="21"/>
+          <w:szCs w:val="21"/>
+        </w:rPr>
+        <w:t>*</w:t>
+      </w:r>
+      <w:r>
+        <w:rPr>
+          <w:rFonts w:eastAsiaTheme="minorEastAsia"/>
+          <w:bCs/>
+          <w:kern w:val="2"/>
+          <w:sz w:val="21"/>
+          <w:szCs w:val="21"/>
+        </w:rPr>
+        <w:t>,</w:t>
+      </w:r>
+      <w:r>
+        <w:rPr>
+          <w:rFonts w:eastAsiaTheme="minorEastAsia" w:hint="eastAsia"/>
+          <w:bCs/>
+          <w:kern w:val="2"/>
+          <w:sz w:val="21"/>
+          <w:szCs w:val="21"/>
+        </w:rPr>
+        <w:t xml:space="preserve"> </w:t>
+      </w:r>
+      <w:r>
+        <w:rPr>
+          <w:rFonts w:eastAsiaTheme="minorEastAsia" w:hint="eastAsia"/>
+          <w:bCs/>
+          <w:kern w:val="2"/>
+          <w:sz w:val="21"/>
+          <w:szCs w:val="21"/>
+        </w:rPr>
+        <w:t>Yu Pan</w:t>
+      </w:r>
+      <w:r>
+        <w:rPr>
+          <w:rFonts w:eastAsiaTheme="minorEastAsia" w:hint="eastAsia"/>
+          <w:bCs/>
+          <w:kern w:val="2"/>
+          <w:sz w:val="21"/>
+          <w:szCs w:val="21"/>
+        </w:rPr>
+        <w:t>*, Guanting Chen,</w:t>
+      </w:r>
+      <w:r>
+        <w:rPr>
+          <w:rFonts w:eastAsiaTheme="minorEastAsia"/>
+          <w:bCs/>
+          <w:kern w:val="2"/>
+          <w:sz w:val="21"/>
+          <w:szCs w:val="21"/>
+        </w:rPr>
+        <w:t xml:space="preserve"> Xiaocheng Li, </w:t>
+      </w:r>
+      <w:hyperlink r:id="rId17" w:history="1">
+        <w:r>
+          <w:rPr>
+            <w:rStyle w:val="Hyperlink"/>
+            <w:iCs/>
+            <w:sz w:val="21"/>
+            <w:szCs w:val="21"/>
+          </w:rPr>
+          <w:t>arXiv</w:t>
+        </w:r>
+      </w:hyperlink>
+    </w:p>
+    <w:p>
+      <w:pPr>
+        <w:autoSpaceDE w:val="0"/>
+        <w:autoSpaceDN w:val="0"/>
+        <w:adjustRightInd w:val="0"/>
+        <w:ind w:leftChars="149" w:left="283"/>
+        <w:rPr>
           <w:i/>
           <w:szCs w:val="19"/>
         </w:rPr>
@@ -2406,7 +2131,6 @@
           <w:sz w:val="22"/>
         </w:rPr>
       </w:pPr>
-      <w:proofErr w:type="spellStart"/>
       <w:r>
         <w:rPr>
           <w:i/>
@@ -2415,7 +2139,6 @@
         </w:rPr>
         <w:t>Wusi</w:t>
       </w:r>
-      <w:proofErr w:type="spellEnd"/>
       <w:r>
         <w:rPr>
           <w:sz w:val="22"/>
@@ -2458,23 +2181,15 @@
           <w:rFonts w:hint="eastAsia"/>
           <w:sz w:val="22"/>
         </w:rPr>
-        <w:t xml:space="preserve">Reviewer: </w:t>
-      </w:r>
-      <w:proofErr w:type="spellStart"/>
+        <w:lastRenderedPageBreak/>
+        <w:t>Reviewer: NeurIPS</w:t>
+      </w:r>
       <w:r>
         <w:rPr>
           <w:rFonts w:hint="eastAsia"/>
           <w:sz w:val="22"/>
         </w:rPr>
-        <w:t>NeurIPS</w:t>
-      </w:r>
-      <w:proofErr w:type="spellEnd"/>
-      <w:r>
-        <w:rPr>
-          <w:rFonts w:hint="eastAsia"/>
-          <w:sz w:val="22"/>
-        </w:rPr>
-        <w:t xml:space="preserve"> 2024</w:t>
+        <w:t>, ICLR, AISTATS</w:t>
       </w:r>
     </w:p>
     <w:p>
@@ -2485,7 +2200,6 @@
         </w:pBdr>
         <w:ind w:leftChars="-74" w:left="-141" w:firstLineChars="0" w:firstLine="0"/>
         <w:rPr>
-          <w:rFonts w:hint="eastAsia"/>
           <w:sz w:val="22"/>
         </w:rPr>
       </w:pPr>

</xml_diff>

<commit_message>
Synchronize the order of papers
List the papers in the reverse chronological order in CV
</commit_message>
<xml_diff>
--- a/CV.docx
+++ b/CV.docx
@@ -313,7 +313,21 @@
         <w:rPr>
           <w:sz w:val="22"/>
         </w:rPr>
-        <w:t>dvisor: Prof. Xiaocheng Li</w:t>
+        <w:t xml:space="preserve">dvisor: Prof. </w:t>
+      </w:r>
+      <w:proofErr w:type="spellStart"/>
+      <w:r>
+        <w:rPr>
+          <w:sz w:val="22"/>
+        </w:rPr>
+        <w:t>Xiaocheng</w:t>
+      </w:r>
+      <w:proofErr w:type="spellEnd"/>
+      <w:r>
+        <w:rPr>
+          <w:sz w:val="22"/>
+        </w:rPr>
+        <w:t xml:space="preserve"> Li</w:t>
       </w:r>
     </w:p>
     <w:p>
@@ -573,25 +587,48 @@
         </w:pBdr>
         <w:ind w:leftChars="-74" w:left="-141"/>
         <w:rPr>
-          <w:rFonts w:eastAsiaTheme="minorEastAsia"/>
-          <w:kern w:val="2"/>
-          <w:sz w:val="21"/>
-          <w:szCs w:val="21"/>
-        </w:rPr>
-      </w:pPr>
-      <w:bookmarkStart w:id="0" w:name="OLE_LINK1"/>
-      <w:bookmarkStart w:id="1" w:name="OLE_LINK2"/>
-      <w:r>
-        <w:rPr>
           <w:b/>
           <w:i/>
           <w:sz w:val="25"/>
           <w:szCs w:val="25"/>
         </w:rPr>
+      </w:pPr>
+      <w:bookmarkStart w:id="0" w:name="OLE_LINK1"/>
+      <w:bookmarkStart w:id="1" w:name="OLE_LINK2"/>
+      <w:r>
+        <w:rPr>
+          <w:b/>
+          <w:i/>
+          <w:sz w:val="25"/>
+          <w:szCs w:val="25"/>
+        </w:rPr>
         <w:t>RESEARCH</w:t>
       </w:r>
       <w:bookmarkEnd w:id="0"/>
       <w:bookmarkEnd w:id="1"/>
+    </w:p>
+    <w:p>
+      <w:pPr>
+        <w:pBdr>
+          <w:top w:val="single" w:sz="12" w:space="1" w:color="31849B" w:themeColor="accent5" w:themeShade="BF"/>
+        </w:pBdr>
+        <w:ind w:leftChars="-74" w:left="-141" w:firstLine="420"/>
+        <w:rPr>
+          <w:rFonts w:eastAsiaTheme="minorEastAsia"/>
+          <w:kern w:val="2"/>
+          <w:sz w:val="21"/>
+          <w:szCs w:val="21"/>
+        </w:rPr>
+      </w:pPr>
+      <w:r>
+        <w:rPr>
+          <w:rFonts w:eastAsiaTheme="minorEastAsia" w:hint="eastAsia"/>
+          <w:kern w:val="2"/>
+          <w:sz w:val="21"/>
+          <w:szCs w:val="21"/>
+        </w:rPr>
+        <w:t>(reverse chronological order)</w:t>
+      </w:r>
     </w:p>
     <w:p>
       <w:pPr>
@@ -615,17 +652,1656 @@
           <w:sz w:val="21"/>
           <w:szCs w:val="21"/>
         </w:rPr>
-        <w:t>Online Bin Packing with Known</w:t>
-      </w:r>
-      <w:r>
-        <w:rPr>
-          <w:rFonts w:eastAsiaTheme="minorEastAsia"/>
-          <w:b/>
+        <w:t>Reward Modeling with Ordinal Feedback: Wisdom of the Crowd</w:t>
+      </w:r>
+    </w:p>
+    <w:p>
+      <w:pPr>
+        <w:autoSpaceDE w:val="0"/>
+        <w:autoSpaceDN w:val="0"/>
+        <w:adjustRightInd w:val="0"/>
+        <w:ind w:leftChars="149" w:left="283"/>
+        <w:rPr>
+          <w:rStyle w:val="Hyperlink"/>
+          <w:iCs/>
+          <w:sz w:val="21"/>
+          <w:szCs w:val="21"/>
+        </w:rPr>
+      </w:pPr>
+      <w:r>
+        <w:rPr>
+          <w:rFonts w:eastAsiaTheme="minorEastAsia"/>
+          <w:b/>
+          <w:kern w:val="2"/>
+          <w:sz w:val="21"/>
+          <w:szCs w:val="21"/>
+        </w:rPr>
+        <w:t>Shang Liu</w:t>
+      </w:r>
+      <w:r>
+        <w:rPr>
+          <w:rFonts w:eastAsiaTheme="minorEastAsia" w:hint="eastAsia"/>
+          <w:b/>
+          <w:kern w:val="2"/>
+          <w:sz w:val="21"/>
+          <w:szCs w:val="21"/>
+        </w:rPr>
+        <w:t>*</w:t>
+      </w:r>
+      <w:r>
+        <w:rPr>
+          <w:rFonts w:eastAsiaTheme="minorEastAsia"/>
+          <w:bCs/>
+          <w:kern w:val="2"/>
+          <w:sz w:val="21"/>
+          <w:szCs w:val="21"/>
+        </w:rPr>
+        <w:t>,</w:t>
+      </w:r>
+      <w:r>
+        <w:rPr>
+          <w:rFonts w:eastAsiaTheme="minorEastAsia" w:hint="eastAsia"/>
+          <w:bCs/>
+          <w:kern w:val="2"/>
+          <w:sz w:val="21"/>
+          <w:szCs w:val="21"/>
+        </w:rPr>
+        <w:t xml:space="preserve"> Yu Pan*, Guanting Chen,</w:t>
+      </w:r>
+      <w:r>
+        <w:rPr>
+          <w:rFonts w:eastAsiaTheme="minorEastAsia"/>
+          <w:bCs/>
           <w:kern w:val="2"/>
           <w:sz w:val="21"/>
           <w:szCs w:val="21"/>
         </w:rPr>
         <w:t xml:space="preserve"> </w:t>
+      </w:r>
+      <w:proofErr w:type="spellStart"/>
+      <w:r>
+        <w:rPr>
+          <w:rFonts w:eastAsiaTheme="minorEastAsia"/>
+          <w:bCs/>
+          <w:kern w:val="2"/>
+          <w:sz w:val="21"/>
+          <w:szCs w:val="21"/>
+        </w:rPr>
+        <w:t>Xiaocheng</w:t>
+      </w:r>
+      <w:proofErr w:type="spellEnd"/>
+      <w:r>
+        <w:rPr>
+          <w:rFonts w:eastAsiaTheme="minorEastAsia"/>
+          <w:bCs/>
+          <w:kern w:val="2"/>
+          <w:sz w:val="21"/>
+          <w:szCs w:val="21"/>
+        </w:rPr>
+        <w:t xml:space="preserve"> Li, </w:t>
+      </w:r>
+      <w:hyperlink r:id="rId8" w:history="1">
+        <w:r>
+          <w:rPr>
+            <w:rStyle w:val="Hyperlink"/>
+            <w:iCs/>
+            <w:sz w:val="21"/>
+            <w:szCs w:val="21"/>
+          </w:rPr>
+          <w:t>arXiv</w:t>
+        </w:r>
+      </w:hyperlink>
+    </w:p>
+    <w:p>
+      <w:pPr>
+        <w:autoSpaceDE w:val="0"/>
+        <w:autoSpaceDN w:val="0"/>
+        <w:adjustRightInd w:val="0"/>
+        <w:ind w:leftChars="149" w:left="283"/>
+        <w:rPr>
+          <w:rStyle w:val="Hyperlink"/>
+          <w:iCs/>
+          <w:sz w:val="21"/>
+          <w:szCs w:val="21"/>
+        </w:rPr>
+      </w:pPr>
+    </w:p>
+    <w:p>
+      <w:pPr>
+        <w:autoSpaceDE w:val="0"/>
+        <w:autoSpaceDN w:val="0"/>
+        <w:adjustRightInd w:val="0"/>
+        <w:ind w:leftChars="149" w:left="283"/>
+        <w:rPr>
+          <w:rFonts w:eastAsiaTheme="minorEastAsia"/>
+          <w:b/>
+          <w:kern w:val="2"/>
+          <w:sz w:val="21"/>
+          <w:szCs w:val="21"/>
+        </w:rPr>
+      </w:pPr>
+      <w:r>
+        <w:rPr>
+          <w:rFonts w:eastAsiaTheme="minorEastAsia"/>
+          <w:b/>
+          <w:kern w:val="2"/>
+          <w:sz w:val="21"/>
+          <w:szCs w:val="21"/>
+        </w:rPr>
+        <w:t>Towards Better Understanding of In-Context Learning Ability from In-Context Uncertainty Quantification</w:t>
+      </w:r>
+    </w:p>
+    <w:p>
+      <w:pPr>
+        <w:autoSpaceDE w:val="0"/>
+        <w:autoSpaceDN w:val="0"/>
+        <w:adjustRightInd w:val="0"/>
+        <w:ind w:leftChars="149" w:left="283"/>
+        <w:rPr>
+          <w:rStyle w:val="Hyperlink"/>
+          <w:iCs/>
+          <w:sz w:val="21"/>
+          <w:szCs w:val="21"/>
+        </w:rPr>
+      </w:pPr>
+      <w:r>
+        <w:rPr>
+          <w:rFonts w:eastAsiaTheme="minorEastAsia"/>
+          <w:b/>
+          <w:kern w:val="2"/>
+          <w:sz w:val="21"/>
+          <w:szCs w:val="21"/>
+        </w:rPr>
+        <w:t>Shang Liu</w:t>
+      </w:r>
+      <w:r>
+        <w:rPr>
+          <w:rFonts w:eastAsiaTheme="minorEastAsia" w:hint="eastAsia"/>
+          <w:b/>
+          <w:kern w:val="2"/>
+          <w:sz w:val="21"/>
+          <w:szCs w:val="21"/>
+        </w:rPr>
+        <w:t>*</w:t>
+      </w:r>
+      <w:r>
+        <w:rPr>
+          <w:rFonts w:eastAsiaTheme="minorEastAsia"/>
+          <w:bCs/>
+          <w:kern w:val="2"/>
+          <w:sz w:val="21"/>
+          <w:szCs w:val="21"/>
+        </w:rPr>
+        <w:t>,</w:t>
+      </w:r>
+      <w:r>
+        <w:rPr>
+          <w:rFonts w:eastAsiaTheme="minorEastAsia" w:hint="eastAsia"/>
+          <w:bCs/>
+          <w:kern w:val="2"/>
+          <w:sz w:val="21"/>
+          <w:szCs w:val="21"/>
+        </w:rPr>
+        <w:t xml:space="preserve"> </w:t>
+      </w:r>
+      <w:proofErr w:type="spellStart"/>
+      <w:r>
+        <w:rPr>
+          <w:rFonts w:eastAsiaTheme="minorEastAsia" w:hint="eastAsia"/>
+          <w:bCs/>
+          <w:kern w:val="2"/>
+          <w:sz w:val="21"/>
+          <w:szCs w:val="21"/>
+        </w:rPr>
+        <w:t>Zhongze</w:t>
+      </w:r>
+      <w:proofErr w:type="spellEnd"/>
+      <w:r>
+        <w:rPr>
+          <w:rFonts w:eastAsiaTheme="minorEastAsia" w:hint="eastAsia"/>
+          <w:bCs/>
+          <w:kern w:val="2"/>
+          <w:sz w:val="21"/>
+          <w:szCs w:val="21"/>
+        </w:rPr>
+        <w:t xml:space="preserve"> Cai*, Guanting Chen,</w:t>
+      </w:r>
+      <w:r>
+        <w:rPr>
+          <w:rFonts w:eastAsiaTheme="minorEastAsia"/>
+          <w:bCs/>
+          <w:kern w:val="2"/>
+          <w:sz w:val="21"/>
+          <w:szCs w:val="21"/>
+        </w:rPr>
+        <w:t xml:space="preserve"> </w:t>
+      </w:r>
+      <w:proofErr w:type="spellStart"/>
+      <w:r>
+        <w:rPr>
+          <w:rFonts w:eastAsiaTheme="minorEastAsia"/>
+          <w:bCs/>
+          <w:kern w:val="2"/>
+          <w:sz w:val="21"/>
+          <w:szCs w:val="21"/>
+        </w:rPr>
+        <w:t>Xiaocheng</w:t>
+      </w:r>
+      <w:proofErr w:type="spellEnd"/>
+      <w:r>
+        <w:rPr>
+          <w:rFonts w:eastAsiaTheme="minorEastAsia"/>
+          <w:bCs/>
+          <w:kern w:val="2"/>
+          <w:sz w:val="21"/>
+          <w:szCs w:val="21"/>
+        </w:rPr>
+        <w:t xml:space="preserve"> Li, </w:t>
+      </w:r>
+      <w:hyperlink r:id="rId9" w:history="1">
+        <w:r>
+          <w:rPr>
+            <w:rStyle w:val="Hyperlink"/>
+            <w:iCs/>
+            <w:sz w:val="21"/>
+            <w:szCs w:val="21"/>
+          </w:rPr>
+          <w:t>arXiv</w:t>
+        </w:r>
+      </w:hyperlink>
+    </w:p>
+    <w:p>
+      <w:pPr>
+        <w:autoSpaceDE w:val="0"/>
+        <w:autoSpaceDN w:val="0"/>
+        <w:adjustRightInd w:val="0"/>
+        <w:ind w:leftChars="149" w:left="283"/>
+        <w:rPr>
+          <w:rStyle w:val="Hyperlink"/>
+          <w:iCs/>
+          <w:sz w:val="21"/>
+          <w:szCs w:val="21"/>
+        </w:rPr>
+      </w:pPr>
+    </w:p>
+    <w:p>
+      <w:pPr>
+        <w:autoSpaceDE w:val="0"/>
+        <w:autoSpaceDN w:val="0"/>
+        <w:adjustRightInd w:val="0"/>
+        <w:ind w:leftChars="149" w:left="283"/>
+        <w:rPr>
+          <w:rFonts w:eastAsiaTheme="minorEastAsia"/>
+          <w:b/>
+          <w:kern w:val="2"/>
+          <w:sz w:val="21"/>
+          <w:szCs w:val="21"/>
+        </w:rPr>
+      </w:pPr>
+      <w:r>
+        <w:rPr>
+          <w:rFonts w:eastAsiaTheme="minorEastAsia"/>
+          <w:b/>
+          <w:kern w:val="2"/>
+          <w:sz w:val="21"/>
+          <w:szCs w:val="21"/>
+        </w:rPr>
+        <w:t>Understanding the Training and Generalization of Pretrained</w:t>
+      </w:r>
+      <w:r>
+        <w:rPr>
+          <w:rFonts w:eastAsiaTheme="minorEastAsia" w:hint="eastAsia"/>
+          <w:b/>
+          <w:kern w:val="2"/>
+          <w:sz w:val="21"/>
+          <w:szCs w:val="21"/>
+        </w:rPr>
+        <w:t xml:space="preserve"> </w:t>
+      </w:r>
+      <w:r>
+        <w:rPr>
+          <w:rFonts w:eastAsiaTheme="minorEastAsia"/>
+          <w:b/>
+          <w:kern w:val="2"/>
+          <w:sz w:val="21"/>
+          <w:szCs w:val="21"/>
+        </w:rPr>
+        <w:t>Transformer for Sequential Decision Making</w:t>
+      </w:r>
+    </w:p>
+    <w:p>
+      <w:pPr>
+        <w:autoSpaceDE w:val="0"/>
+        <w:autoSpaceDN w:val="0"/>
+        <w:adjustRightInd w:val="0"/>
+        <w:ind w:leftChars="149" w:left="283"/>
+        <w:rPr>
+          <w:iCs/>
+          <w:color w:val="0000FF"/>
+          <w:sz w:val="21"/>
+          <w:szCs w:val="21"/>
+          <w:u w:val="single"/>
+        </w:rPr>
+      </w:pPr>
+      <w:proofErr w:type="spellStart"/>
+      <w:r>
+        <w:rPr>
+          <w:rFonts w:eastAsiaTheme="minorEastAsia" w:hint="eastAsia"/>
+          <w:bCs/>
+          <w:kern w:val="2"/>
+          <w:sz w:val="21"/>
+          <w:szCs w:val="21"/>
+        </w:rPr>
+        <w:t>Hanzhao</w:t>
+      </w:r>
+      <w:proofErr w:type="spellEnd"/>
+      <w:r>
+        <w:rPr>
+          <w:rFonts w:eastAsiaTheme="minorEastAsia" w:hint="eastAsia"/>
+          <w:bCs/>
+          <w:kern w:val="2"/>
+          <w:sz w:val="21"/>
+          <w:szCs w:val="21"/>
+        </w:rPr>
+        <w:t xml:space="preserve"> Wang*, Yu Pan*, </w:t>
+      </w:r>
+      <w:proofErr w:type="spellStart"/>
+      <w:r>
+        <w:rPr>
+          <w:rFonts w:eastAsiaTheme="minorEastAsia" w:hint="eastAsia"/>
+          <w:bCs/>
+          <w:kern w:val="2"/>
+          <w:sz w:val="21"/>
+          <w:szCs w:val="21"/>
+        </w:rPr>
+        <w:t>Fupeng</w:t>
+      </w:r>
+      <w:proofErr w:type="spellEnd"/>
+      <w:r>
+        <w:rPr>
+          <w:rFonts w:eastAsiaTheme="minorEastAsia" w:hint="eastAsia"/>
+          <w:bCs/>
+          <w:kern w:val="2"/>
+          <w:sz w:val="21"/>
+          <w:szCs w:val="21"/>
+        </w:rPr>
+        <w:t xml:space="preserve"> Sun, </w:t>
+      </w:r>
+      <w:r>
+        <w:rPr>
+          <w:rFonts w:eastAsiaTheme="minorEastAsia"/>
+          <w:b/>
+          <w:kern w:val="2"/>
+          <w:sz w:val="21"/>
+          <w:szCs w:val="21"/>
+        </w:rPr>
+        <w:t>Shang Liu</w:t>
+      </w:r>
+      <w:r>
+        <w:rPr>
+          <w:rFonts w:eastAsiaTheme="minorEastAsia"/>
+          <w:bCs/>
+          <w:kern w:val="2"/>
+          <w:sz w:val="21"/>
+          <w:szCs w:val="21"/>
+        </w:rPr>
+        <w:t>,</w:t>
+      </w:r>
+      <w:r>
+        <w:rPr>
+          <w:rFonts w:eastAsiaTheme="minorEastAsia" w:hint="eastAsia"/>
+          <w:bCs/>
+          <w:kern w:val="2"/>
+          <w:sz w:val="21"/>
+          <w:szCs w:val="21"/>
+        </w:rPr>
+        <w:t xml:space="preserve"> Kalyan Talluri, Guanting Chen, </w:t>
+      </w:r>
+      <w:proofErr w:type="spellStart"/>
+      <w:r>
+        <w:rPr>
+          <w:rFonts w:eastAsiaTheme="minorEastAsia" w:hint="eastAsia"/>
+          <w:bCs/>
+          <w:kern w:val="2"/>
+          <w:sz w:val="21"/>
+          <w:szCs w:val="21"/>
+        </w:rPr>
+        <w:t>Xiaocheng</w:t>
+      </w:r>
+      <w:proofErr w:type="spellEnd"/>
+      <w:r>
+        <w:rPr>
+          <w:rFonts w:eastAsiaTheme="minorEastAsia" w:hint="eastAsia"/>
+          <w:bCs/>
+          <w:kern w:val="2"/>
+          <w:sz w:val="21"/>
+          <w:szCs w:val="21"/>
+        </w:rPr>
+        <w:t xml:space="preserve"> Li</w:t>
+      </w:r>
+      <w:r>
+        <w:rPr>
+          <w:rFonts w:eastAsiaTheme="minorEastAsia"/>
+          <w:bCs/>
+          <w:kern w:val="2"/>
+          <w:sz w:val="21"/>
+          <w:szCs w:val="21"/>
+        </w:rPr>
+        <w:t xml:space="preserve">, </w:t>
+      </w:r>
+      <w:hyperlink r:id="rId10" w:history="1">
+        <w:r>
+          <w:rPr>
+            <w:rStyle w:val="Hyperlink"/>
+            <w:iCs/>
+            <w:sz w:val="21"/>
+            <w:szCs w:val="21"/>
+          </w:rPr>
+          <w:t>arXiv</w:t>
+        </w:r>
+      </w:hyperlink>
+    </w:p>
+    <w:p>
+      <w:pPr>
+        <w:autoSpaceDE w:val="0"/>
+        <w:autoSpaceDN w:val="0"/>
+        <w:adjustRightInd w:val="0"/>
+        <w:ind w:leftChars="149" w:left="283"/>
+        <w:rPr>
+          <w:rStyle w:val="Hyperlink"/>
+          <w:iCs/>
+          <w:sz w:val="21"/>
+          <w:szCs w:val="21"/>
+        </w:rPr>
+      </w:pPr>
+    </w:p>
+    <w:p>
+      <w:pPr>
+        <w:autoSpaceDE w:val="0"/>
+        <w:autoSpaceDN w:val="0"/>
+        <w:adjustRightInd w:val="0"/>
+        <w:ind w:leftChars="149" w:left="283"/>
+        <w:rPr>
+          <w:rFonts w:eastAsiaTheme="minorEastAsia"/>
+          <w:b/>
+          <w:kern w:val="2"/>
+          <w:sz w:val="21"/>
+          <w:szCs w:val="21"/>
+        </w:rPr>
+      </w:pPr>
+      <w:r>
+        <w:rPr>
+          <w:rFonts w:eastAsiaTheme="minorEastAsia" w:hint="eastAsia"/>
+          <w:b/>
+          <w:kern w:val="2"/>
+          <w:sz w:val="21"/>
+          <w:szCs w:val="21"/>
+        </w:rPr>
+        <w:t>Towards Better Statistical Understanding of Watermarking LLMs</w:t>
+      </w:r>
+    </w:p>
+    <w:p>
+      <w:pPr>
+        <w:autoSpaceDE w:val="0"/>
+        <w:autoSpaceDN w:val="0"/>
+        <w:adjustRightInd w:val="0"/>
+        <w:ind w:leftChars="149" w:left="283"/>
+        <w:rPr>
+          <w:rStyle w:val="Hyperlink"/>
+          <w:iCs/>
+          <w:sz w:val="21"/>
+          <w:szCs w:val="21"/>
+        </w:rPr>
+      </w:pPr>
+      <w:proofErr w:type="spellStart"/>
+      <w:r>
+        <w:rPr>
+          <w:rFonts w:eastAsiaTheme="minorEastAsia" w:hint="eastAsia"/>
+          <w:bCs/>
+          <w:kern w:val="2"/>
+          <w:sz w:val="21"/>
+          <w:szCs w:val="21"/>
+        </w:rPr>
+        <w:t>Zhongze</w:t>
+      </w:r>
+      <w:proofErr w:type="spellEnd"/>
+      <w:r>
+        <w:rPr>
+          <w:rFonts w:eastAsiaTheme="minorEastAsia" w:hint="eastAsia"/>
+          <w:bCs/>
+          <w:kern w:val="2"/>
+          <w:sz w:val="21"/>
+          <w:szCs w:val="21"/>
+        </w:rPr>
+        <w:t xml:space="preserve"> Cai*, </w:t>
+      </w:r>
+      <w:r>
+        <w:rPr>
+          <w:rFonts w:eastAsiaTheme="minorEastAsia"/>
+          <w:b/>
+          <w:kern w:val="2"/>
+          <w:sz w:val="21"/>
+          <w:szCs w:val="21"/>
+        </w:rPr>
+        <w:t>Shang Liu</w:t>
+      </w:r>
+      <w:r>
+        <w:rPr>
+          <w:rFonts w:eastAsiaTheme="minorEastAsia" w:hint="eastAsia"/>
+          <w:b/>
+          <w:kern w:val="2"/>
+          <w:sz w:val="21"/>
+          <w:szCs w:val="21"/>
+        </w:rPr>
+        <w:t>*</w:t>
+      </w:r>
+      <w:r>
+        <w:rPr>
+          <w:rFonts w:eastAsiaTheme="minorEastAsia"/>
+          <w:bCs/>
+          <w:kern w:val="2"/>
+          <w:sz w:val="21"/>
+          <w:szCs w:val="21"/>
+        </w:rPr>
+        <w:t>,</w:t>
+      </w:r>
+      <w:r>
+        <w:rPr>
+          <w:rFonts w:eastAsiaTheme="minorEastAsia" w:hint="eastAsia"/>
+          <w:bCs/>
+          <w:kern w:val="2"/>
+          <w:sz w:val="21"/>
+          <w:szCs w:val="21"/>
+        </w:rPr>
+        <w:t xml:space="preserve"> </w:t>
+      </w:r>
+      <w:proofErr w:type="spellStart"/>
+      <w:r>
+        <w:rPr>
+          <w:rFonts w:eastAsiaTheme="minorEastAsia" w:hint="eastAsia"/>
+          <w:bCs/>
+          <w:kern w:val="2"/>
+          <w:sz w:val="21"/>
+          <w:szCs w:val="21"/>
+        </w:rPr>
+        <w:t>Hanzhao</w:t>
+      </w:r>
+      <w:proofErr w:type="spellEnd"/>
+      <w:r>
+        <w:rPr>
+          <w:rFonts w:eastAsiaTheme="minorEastAsia" w:hint="eastAsia"/>
+          <w:bCs/>
+          <w:kern w:val="2"/>
+          <w:sz w:val="21"/>
+          <w:szCs w:val="21"/>
+        </w:rPr>
+        <w:t xml:space="preserve"> Wang*, </w:t>
+      </w:r>
+      <w:proofErr w:type="spellStart"/>
+      <w:r>
+        <w:rPr>
+          <w:rFonts w:eastAsiaTheme="minorEastAsia" w:hint="eastAsia"/>
+          <w:bCs/>
+          <w:kern w:val="2"/>
+          <w:sz w:val="21"/>
+          <w:szCs w:val="21"/>
+        </w:rPr>
+        <w:t>Huaiyang</w:t>
+      </w:r>
+      <w:proofErr w:type="spellEnd"/>
+      <w:r>
+        <w:rPr>
+          <w:rFonts w:eastAsiaTheme="minorEastAsia" w:hint="eastAsia"/>
+          <w:bCs/>
+          <w:kern w:val="2"/>
+          <w:sz w:val="21"/>
+          <w:szCs w:val="21"/>
+        </w:rPr>
+        <w:t xml:space="preserve"> Zhong,</w:t>
+      </w:r>
+      <w:r>
+        <w:rPr>
+          <w:rFonts w:eastAsiaTheme="minorEastAsia"/>
+          <w:bCs/>
+          <w:kern w:val="2"/>
+          <w:sz w:val="21"/>
+          <w:szCs w:val="21"/>
+        </w:rPr>
+        <w:t xml:space="preserve"> </w:t>
+      </w:r>
+      <w:proofErr w:type="spellStart"/>
+      <w:r>
+        <w:rPr>
+          <w:rFonts w:eastAsiaTheme="minorEastAsia"/>
+          <w:bCs/>
+          <w:kern w:val="2"/>
+          <w:sz w:val="21"/>
+          <w:szCs w:val="21"/>
+        </w:rPr>
+        <w:t>Xiaocheng</w:t>
+      </w:r>
+      <w:proofErr w:type="spellEnd"/>
+      <w:r>
+        <w:rPr>
+          <w:rFonts w:eastAsiaTheme="minorEastAsia"/>
+          <w:bCs/>
+          <w:kern w:val="2"/>
+          <w:sz w:val="21"/>
+          <w:szCs w:val="21"/>
+        </w:rPr>
+        <w:t xml:space="preserve"> Li, </w:t>
+      </w:r>
+      <w:hyperlink r:id="rId11" w:history="1">
+        <w:r>
+          <w:rPr>
+            <w:rStyle w:val="Hyperlink"/>
+            <w:iCs/>
+            <w:sz w:val="21"/>
+            <w:szCs w:val="21"/>
+          </w:rPr>
+          <w:t>arXiv</w:t>
+        </w:r>
+      </w:hyperlink>
+    </w:p>
+    <w:p>
+      <w:pPr>
+        <w:autoSpaceDE w:val="0"/>
+        <w:autoSpaceDN w:val="0"/>
+        <w:adjustRightInd w:val="0"/>
+        <w:ind w:leftChars="149" w:left="283"/>
+        <w:rPr>
+          <w:rStyle w:val="Hyperlink"/>
+          <w:rFonts w:hint="eastAsia"/>
+          <w:iCs/>
+          <w:sz w:val="21"/>
+          <w:szCs w:val="21"/>
+        </w:rPr>
+      </w:pPr>
+    </w:p>
+    <w:p>
+      <w:pPr>
+        <w:autoSpaceDE w:val="0"/>
+        <w:autoSpaceDN w:val="0"/>
+        <w:adjustRightInd w:val="0"/>
+        <w:ind w:leftChars="149" w:left="283"/>
+        <w:rPr>
+          <w:rFonts w:eastAsiaTheme="minorEastAsia"/>
+          <w:b/>
+          <w:kern w:val="2"/>
+          <w:sz w:val="21"/>
+          <w:szCs w:val="21"/>
+        </w:rPr>
+      </w:pPr>
+      <w:r>
+        <w:rPr>
+          <w:rFonts w:eastAsiaTheme="minorEastAsia"/>
+          <w:b/>
+          <w:kern w:val="2"/>
+          <w:sz w:val="21"/>
+          <w:szCs w:val="21"/>
+        </w:rPr>
+        <w:t xml:space="preserve">When No-Rejection Learning is </w:t>
+      </w:r>
+      <w:r>
+        <w:rPr>
+          <w:rFonts w:eastAsiaTheme="minorEastAsia"/>
+          <w:b/>
+          <w:kern w:val="2"/>
+          <w:sz w:val="21"/>
+          <w:szCs w:val="21"/>
+        </w:rPr>
+        <w:t>Consistent</w:t>
+      </w:r>
+      <w:r>
+        <w:rPr>
+          <w:rFonts w:eastAsiaTheme="minorEastAsia"/>
+          <w:b/>
+          <w:kern w:val="2"/>
+          <w:sz w:val="21"/>
+          <w:szCs w:val="21"/>
+        </w:rPr>
+        <w:t xml:space="preserve"> for Regression with Rejection</w:t>
+      </w:r>
+    </w:p>
+    <w:p>
+      <w:pPr>
+        <w:autoSpaceDE w:val="0"/>
+        <w:autoSpaceDN w:val="0"/>
+        <w:adjustRightInd w:val="0"/>
+        <w:ind w:leftChars="149" w:left="283"/>
+        <w:rPr>
+          <w:rStyle w:val="Hyperlink"/>
+          <w:iCs/>
+          <w:sz w:val="21"/>
+          <w:szCs w:val="21"/>
+        </w:rPr>
+      </w:pPr>
+      <w:proofErr w:type="spellStart"/>
+      <w:r>
+        <w:rPr>
+          <w:rFonts w:eastAsiaTheme="minorEastAsia" w:hint="eastAsia"/>
+          <w:bCs/>
+          <w:kern w:val="2"/>
+          <w:sz w:val="21"/>
+          <w:szCs w:val="21"/>
+        </w:rPr>
+        <w:t>X</w:t>
+      </w:r>
+      <w:r>
+        <w:rPr>
+          <w:rFonts w:eastAsiaTheme="minorEastAsia"/>
+          <w:bCs/>
+          <w:kern w:val="2"/>
+          <w:sz w:val="21"/>
+          <w:szCs w:val="21"/>
+        </w:rPr>
+        <w:t>iaocheng</w:t>
+      </w:r>
+      <w:proofErr w:type="spellEnd"/>
+      <w:r>
+        <w:rPr>
+          <w:rFonts w:eastAsiaTheme="minorEastAsia"/>
+          <w:bCs/>
+          <w:kern w:val="2"/>
+          <w:sz w:val="21"/>
+          <w:szCs w:val="21"/>
+        </w:rPr>
+        <w:t xml:space="preserve"> Li,</w:t>
+      </w:r>
+      <w:r>
+        <w:rPr>
+          <w:rFonts w:eastAsiaTheme="minorEastAsia"/>
+          <w:b/>
+          <w:kern w:val="2"/>
+          <w:sz w:val="21"/>
+          <w:szCs w:val="21"/>
+        </w:rPr>
+        <w:t xml:space="preserve"> </w:t>
+      </w:r>
+      <w:r>
+        <w:rPr>
+          <w:rFonts w:eastAsiaTheme="minorEastAsia"/>
+          <w:b/>
+          <w:kern w:val="2"/>
+          <w:sz w:val="21"/>
+          <w:szCs w:val="21"/>
+        </w:rPr>
+        <w:t>Shang Liu</w:t>
+      </w:r>
+      <w:r>
+        <w:rPr>
+          <w:rFonts w:eastAsiaTheme="minorEastAsia"/>
+          <w:bCs/>
+          <w:kern w:val="2"/>
+          <w:sz w:val="21"/>
+          <w:szCs w:val="21"/>
+        </w:rPr>
+        <w:t xml:space="preserve">, Chunlin Sun, </w:t>
+      </w:r>
+      <w:proofErr w:type="spellStart"/>
+      <w:r>
+        <w:rPr>
+          <w:rFonts w:eastAsiaTheme="minorEastAsia"/>
+          <w:bCs/>
+          <w:kern w:val="2"/>
+          <w:sz w:val="21"/>
+          <w:szCs w:val="21"/>
+        </w:rPr>
+        <w:t>Hanzhao</w:t>
+      </w:r>
+      <w:proofErr w:type="spellEnd"/>
+      <w:r>
+        <w:rPr>
+          <w:rFonts w:eastAsiaTheme="minorEastAsia"/>
+          <w:bCs/>
+          <w:kern w:val="2"/>
+          <w:sz w:val="21"/>
+          <w:szCs w:val="21"/>
+        </w:rPr>
+        <w:t xml:space="preserve"> Wang, </w:t>
+      </w:r>
+      <w:r>
+        <w:rPr>
+          <w:rFonts w:eastAsiaTheme="minorEastAsia"/>
+          <w:bCs/>
+          <w:i/>
+          <w:iCs/>
+          <w:kern w:val="2"/>
+          <w:sz w:val="21"/>
+          <w:szCs w:val="21"/>
+        </w:rPr>
+        <w:t>AISTATS 2024</w:t>
+      </w:r>
+      <w:r>
+        <w:rPr>
+          <w:rFonts w:eastAsiaTheme="minorEastAsia"/>
+          <w:bCs/>
+          <w:kern w:val="2"/>
+          <w:sz w:val="21"/>
+          <w:szCs w:val="21"/>
+        </w:rPr>
+        <w:t>,</w:t>
+      </w:r>
+      <w:r>
+        <w:rPr>
+          <w:rFonts w:eastAsiaTheme="minorEastAsia" w:hint="eastAsia"/>
+          <w:bCs/>
+          <w:kern w:val="2"/>
+          <w:sz w:val="21"/>
+          <w:szCs w:val="21"/>
+        </w:rPr>
+        <w:t xml:space="preserve"> </w:t>
+      </w:r>
+      <w:hyperlink r:id="rId12" w:history="1">
+        <w:r>
+          <w:rPr>
+            <w:rStyle w:val="Hyperlink"/>
+            <w:iCs/>
+            <w:sz w:val="21"/>
+            <w:szCs w:val="21"/>
+          </w:rPr>
+          <w:t>arXiv</w:t>
+        </w:r>
+      </w:hyperlink>
+    </w:p>
+    <w:p>
+      <w:pPr>
+        <w:autoSpaceDE w:val="0"/>
+        <w:autoSpaceDN w:val="0"/>
+        <w:adjustRightInd w:val="0"/>
+        <w:ind w:leftChars="149" w:left="283"/>
+        <w:rPr>
+          <w:rStyle w:val="Hyperlink"/>
+          <w:iCs/>
+          <w:sz w:val="21"/>
+          <w:szCs w:val="21"/>
+        </w:rPr>
+      </w:pPr>
+    </w:p>
+    <w:p>
+      <w:pPr>
+        <w:autoSpaceDE w:val="0"/>
+        <w:autoSpaceDN w:val="0"/>
+        <w:adjustRightInd w:val="0"/>
+        <w:ind w:leftChars="149" w:left="283"/>
+        <w:rPr>
+          <w:rFonts w:eastAsiaTheme="minorEastAsia"/>
+          <w:b/>
+          <w:kern w:val="2"/>
+          <w:sz w:val="21"/>
+          <w:szCs w:val="21"/>
+        </w:rPr>
+      </w:pPr>
+      <w:r>
+        <w:rPr>
+          <w:rFonts w:eastAsiaTheme="minorEastAsia" w:hint="eastAsia"/>
+          <w:b/>
+          <w:kern w:val="2"/>
+          <w:sz w:val="21"/>
+          <w:szCs w:val="21"/>
+        </w:rPr>
+        <w:t>Un</w:t>
+      </w:r>
+      <w:r>
+        <w:rPr>
+          <w:rFonts w:eastAsiaTheme="minorEastAsia"/>
+          <w:b/>
+          <w:kern w:val="2"/>
+          <w:sz w:val="21"/>
+          <w:szCs w:val="21"/>
+        </w:rPr>
+        <w:t>derstanding Uncertainty Sampling</w:t>
+      </w:r>
+    </w:p>
+    <w:p>
+      <w:pPr>
+        <w:autoSpaceDE w:val="0"/>
+        <w:autoSpaceDN w:val="0"/>
+        <w:adjustRightInd w:val="0"/>
+        <w:ind w:leftChars="149" w:left="283"/>
+        <w:rPr>
+          <w:rStyle w:val="Hyperlink"/>
+          <w:iCs/>
+          <w:sz w:val="21"/>
+          <w:szCs w:val="21"/>
+        </w:rPr>
+      </w:pPr>
+      <w:r>
+        <w:rPr>
+          <w:rFonts w:eastAsiaTheme="minorEastAsia"/>
+          <w:b/>
+          <w:kern w:val="2"/>
+          <w:sz w:val="21"/>
+          <w:szCs w:val="21"/>
+        </w:rPr>
+        <w:t>Shang Liu</w:t>
+      </w:r>
+      <w:r>
+        <w:rPr>
+          <w:rFonts w:eastAsiaTheme="minorEastAsia"/>
+          <w:bCs/>
+          <w:kern w:val="2"/>
+          <w:sz w:val="21"/>
+          <w:szCs w:val="21"/>
+        </w:rPr>
+        <w:t xml:space="preserve">, </w:t>
+      </w:r>
+      <w:proofErr w:type="spellStart"/>
+      <w:r>
+        <w:rPr>
+          <w:rFonts w:eastAsiaTheme="minorEastAsia"/>
+          <w:bCs/>
+          <w:kern w:val="2"/>
+          <w:sz w:val="21"/>
+          <w:szCs w:val="21"/>
+        </w:rPr>
+        <w:t>Xiaocheng</w:t>
+      </w:r>
+      <w:proofErr w:type="spellEnd"/>
+      <w:r>
+        <w:rPr>
+          <w:rFonts w:eastAsiaTheme="minorEastAsia"/>
+          <w:bCs/>
+          <w:kern w:val="2"/>
+          <w:sz w:val="21"/>
+          <w:szCs w:val="21"/>
+        </w:rPr>
+        <w:t xml:space="preserve"> Li, </w:t>
+      </w:r>
+      <w:r>
+        <w:rPr>
+          <w:rFonts w:eastAsiaTheme="minorEastAsia"/>
+          <w:bCs/>
+          <w:i/>
+          <w:iCs/>
+          <w:kern w:val="2"/>
+          <w:sz w:val="21"/>
+          <w:szCs w:val="21"/>
+        </w:rPr>
+        <w:t>submitted</w:t>
+      </w:r>
+      <w:r>
+        <w:rPr>
+          <w:rFonts w:eastAsiaTheme="minorEastAsia"/>
+          <w:bCs/>
+          <w:kern w:val="2"/>
+          <w:sz w:val="21"/>
+          <w:szCs w:val="21"/>
+        </w:rPr>
+        <w:t>,</w:t>
+      </w:r>
+      <w:r>
+        <w:rPr>
+          <w:rFonts w:eastAsiaTheme="minorEastAsia" w:hint="eastAsia"/>
+          <w:bCs/>
+          <w:kern w:val="2"/>
+          <w:sz w:val="21"/>
+          <w:szCs w:val="21"/>
+        </w:rPr>
+        <w:t xml:space="preserve"> </w:t>
+      </w:r>
+      <w:hyperlink r:id="rId13" w:history="1">
+        <w:r>
+          <w:rPr>
+            <w:rStyle w:val="Hyperlink"/>
+            <w:iCs/>
+            <w:sz w:val="21"/>
+            <w:szCs w:val="21"/>
+          </w:rPr>
+          <w:t>arXiv</w:t>
+        </w:r>
+      </w:hyperlink>
+    </w:p>
+    <w:p>
+      <w:pPr>
+        <w:autoSpaceDE w:val="0"/>
+        <w:autoSpaceDN w:val="0"/>
+        <w:adjustRightInd w:val="0"/>
+        <w:ind w:leftChars="149" w:left="283"/>
+        <w:rPr>
+          <w:rStyle w:val="Hyperlink"/>
+          <w:iCs/>
+          <w:sz w:val="21"/>
+          <w:szCs w:val="21"/>
+        </w:rPr>
+      </w:pPr>
+    </w:p>
+    <w:p>
+      <w:pPr>
+        <w:autoSpaceDE w:val="0"/>
+        <w:autoSpaceDN w:val="0"/>
+        <w:adjustRightInd w:val="0"/>
+        <w:ind w:leftChars="149" w:left="283"/>
+        <w:rPr>
+          <w:rFonts w:eastAsiaTheme="minorEastAsia"/>
+          <w:b/>
+          <w:kern w:val="2"/>
+          <w:sz w:val="21"/>
+          <w:szCs w:val="21"/>
+        </w:rPr>
+      </w:pPr>
+      <w:r>
+        <w:rPr>
+          <w:rFonts w:eastAsiaTheme="minorEastAsia"/>
+          <w:b/>
+          <w:kern w:val="2"/>
+          <w:sz w:val="21"/>
+          <w:szCs w:val="21"/>
+        </w:rPr>
+        <w:t>Distribution-Free Model-Agnostic Regression Calibration via Nonparametric Methods</w:t>
+      </w:r>
+    </w:p>
+    <w:p>
+      <w:pPr>
+        <w:autoSpaceDE w:val="0"/>
+        <w:autoSpaceDN w:val="0"/>
+        <w:adjustRightInd w:val="0"/>
+        <w:ind w:leftChars="149" w:left="283"/>
+        <w:rPr>
+          <w:rFonts w:eastAsiaTheme="minorEastAsia"/>
+          <w:bCs/>
+          <w:kern w:val="2"/>
+          <w:sz w:val="21"/>
+          <w:szCs w:val="21"/>
+        </w:rPr>
+      </w:pPr>
+      <w:r>
+        <w:rPr>
+          <w:rFonts w:eastAsiaTheme="minorEastAsia"/>
+          <w:b/>
+          <w:kern w:val="2"/>
+          <w:sz w:val="21"/>
+          <w:szCs w:val="21"/>
+        </w:rPr>
+        <w:t>Shang Liu</w:t>
+      </w:r>
+      <w:r>
+        <w:rPr>
+          <w:rFonts w:eastAsiaTheme="minorEastAsia"/>
+          <w:bCs/>
+          <w:kern w:val="2"/>
+          <w:sz w:val="21"/>
+          <w:szCs w:val="21"/>
+        </w:rPr>
+        <w:t xml:space="preserve">*, </w:t>
+      </w:r>
+      <w:proofErr w:type="spellStart"/>
+      <w:r>
+        <w:rPr>
+          <w:rFonts w:eastAsiaTheme="minorEastAsia" w:hint="eastAsia"/>
+          <w:bCs/>
+          <w:kern w:val="2"/>
+          <w:sz w:val="21"/>
+          <w:szCs w:val="21"/>
+        </w:rPr>
+        <w:t>Z</w:t>
+      </w:r>
+      <w:r>
+        <w:rPr>
+          <w:rFonts w:eastAsiaTheme="minorEastAsia"/>
+          <w:bCs/>
+          <w:kern w:val="2"/>
+          <w:sz w:val="21"/>
+          <w:szCs w:val="21"/>
+        </w:rPr>
+        <w:t>hongze</w:t>
+      </w:r>
+      <w:proofErr w:type="spellEnd"/>
+      <w:r>
+        <w:rPr>
+          <w:rFonts w:eastAsiaTheme="minorEastAsia"/>
+          <w:bCs/>
+          <w:kern w:val="2"/>
+          <w:sz w:val="21"/>
+          <w:szCs w:val="21"/>
+        </w:rPr>
+        <w:t xml:space="preserve"> Cai*, </w:t>
+      </w:r>
+      <w:proofErr w:type="spellStart"/>
+      <w:r>
+        <w:rPr>
+          <w:rFonts w:eastAsiaTheme="minorEastAsia"/>
+          <w:bCs/>
+          <w:kern w:val="2"/>
+          <w:sz w:val="21"/>
+          <w:szCs w:val="21"/>
+        </w:rPr>
+        <w:t>Xiaocheng</w:t>
+      </w:r>
+      <w:proofErr w:type="spellEnd"/>
+      <w:r>
+        <w:rPr>
+          <w:rFonts w:eastAsiaTheme="minorEastAsia"/>
+          <w:bCs/>
+          <w:kern w:val="2"/>
+          <w:sz w:val="21"/>
+          <w:szCs w:val="21"/>
+        </w:rPr>
+        <w:t xml:space="preserve"> Li, </w:t>
+      </w:r>
+      <w:proofErr w:type="spellStart"/>
+      <w:r>
+        <w:rPr>
+          <w:rFonts w:eastAsiaTheme="minorEastAsia"/>
+          <w:bCs/>
+          <w:i/>
+          <w:iCs/>
+          <w:kern w:val="2"/>
+          <w:sz w:val="21"/>
+          <w:szCs w:val="21"/>
+        </w:rPr>
+        <w:t>NeurIPS</w:t>
+      </w:r>
+      <w:proofErr w:type="spellEnd"/>
+      <w:r>
+        <w:rPr>
+          <w:rFonts w:eastAsiaTheme="minorEastAsia"/>
+          <w:bCs/>
+          <w:i/>
+          <w:iCs/>
+          <w:kern w:val="2"/>
+          <w:sz w:val="21"/>
+          <w:szCs w:val="21"/>
+        </w:rPr>
+        <w:t xml:space="preserve"> 2023</w:t>
+      </w:r>
+      <w:r>
+        <w:rPr>
+          <w:rFonts w:eastAsiaTheme="minorEastAsia"/>
+          <w:bCs/>
+          <w:kern w:val="2"/>
+          <w:sz w:val="21"/>
+          <w:szCs w:val="21"/>
+        </w:rPr>
+        <w:t>,</w:t>
+      </w:r>
+      <w:r>
+        <w:rPr>
+          <w:rFonts w:eastAsiaTheme="minorEastAsia" w:hint="eastAsia"/>
+          <w:bCs/>
+          <w:kern w:val="2"/>
+          <w:sz w:val="21"/>
+          <w:szCs w:val="21"/>
+        </w:rPr>
+        <w:t xml:space="preserve"> </w:t>
+      </w:r>
+      <w:hyperlink r:id="rId14" w:history="1">
+        <w:r>
+          <w:rPr>
+            <w:rStyle w:val="Hyperlink"/>
+            <w:iCs/>
+            <w:sz w:val="21"/>
+            <w:szCs w:val="21"/>
+          </w:rPr>
+          <w:t>arXiv</w:t>
+        </w:r>
+      </w:hyperlink>
+    </w:p>
+    <w:p>
+      <w:pPr>
+        <w:autoSpaceDE w:val="0"/>
+        <w:autoSpaceDN w:val="0"/>
+        <w:adjustRightInd w:val="0"/>
+        <w:ind w:leftChars="149" w:left="283"/>
+        <w:rPr>
+          <w:rStyle w:val="Hyperlink"/>
+          <w:iCs/>
+          <w:sz w:val="21"/>
+          <w:szCs w:val="21"/>
+        </w:rPr>
+      </w:pPr>
+    </w:p>
+    <w:p>
+      <w:pPr>
+        <w:autoSpaceDE w:val="0"/>
+        <w:autoSpaceDN w:val="0"/>
+        <w:adjustRightInd w:val="0"/>
+        <w:ind w:leftChars="149" w:left="283"/>
+        <w:rPr>
+          <w:rFonts w:eastAsiaTheme="minorEastAsia"/>
+          <w:b/>
+          <w:kern w:val="2"/>
+          <w:sz w:val="21"/>
+          <w:szCs w:val="21"/>
+        </w:rPr>
+      </w:pPr>
+      <w:r>
+        <w:rPr>
+          <w:rFonts w:eastAsiaTheme="minorEastAsia"/>
+          <w:b/>
+          <w:kern w:val="2"/>
+          <w:sz w:val="21"/>
+          <w:szCs w:val="21"/>
+        </w:rPr>
+        <w:t>Maximum Optimality Margin: A Unified Approach for</w:t>
+      </w:r>
+      <w:r>
+        <w:rPr>
+          <w:rFonts w:eastAsiaTheme="minorEastAsia"/>
+          <w:b/>
+          <w:kern w:val="2"/>
+          <w:sz w:val="21"/>
+          <w:szCs w:val="21"/>
+        </w:rPr>
+        <w:t xml:space="preserve"> </w:t>
+      </w:r>
+      <w:r>
+        <w:rPr>
+          <w:rFonts w:eastAsiaTheme="minorEastAsia"/>
+          <w:b/>
+          <w:kern w:val="2"/>
+          <w:sz w:val="21"/>
+          <w:szCs w:val="21"/>
+        </w:rPr>
+        <w:t>Contextual Linear Programming and Inverse Linear</w:t>
+      </w:r>
+      <w:r>
+        <w:rPr>
+          <w:rFonts w:eastAsiaTheme="minorEastAsia"/>
+          <w:b/>
+          <w:kern w:val="2"/>
+          <w:sz w:val="21"/>
+          <w:szCs w:val="21"/>
+        </w:rPr>
+        <w:t xml:space="preserve"> </w:t>
+      </w:r>
+      <w:r>
+        <w:rPr>
+          <w:rFonts w:eastAsiaTheme="minorEastAsia"/>
+          <w:b/>
+          <w:kern w:val="2"/>
+          <w:sz w:val="21"/>
+          <w:szCs w:val="21"/>
+        </w:rPr>
+        <w:t>Programming</w:t>
+      </w:r>
+    </w:p>
+    <w:p>
+      <w:pPr>
+        <w:autoSpaceDE w:val="0"/>
+        <w:autoSpaceDN w:val="0"/>
+        <w:adjustRightInd w:val="0"/>
+        <w:ind w:leftChars="149" w:left="283"/>
+        <w:rPr>
+          <w:rStyle w:val="Hyperlink"/>
+          <w:iCs/>
+          <w:sz w:val="21"/>
+          <w:szCs w:val="21"/>
+        </w:rPr>
+      </w:pPr>
+      <w:r>
+        <w:rPr>
+          <w:rFonts w:eastAsiaTheme="minorEastAsia"/>
+          <w:bCs/>
+          <w:kern w:val="2"/>
+          <w:sz w:val="21"/>
+          <w:szCs w:val="21"/>
+        </w:rPr>
+        <w:t xml:space="preserve">Chunlin Sun*, </w:t>
+      </w:r>
+      <w:r>
+        <w:rPr>
+          <w:rFonts w:eastAsiaTheme="minorEastAsia"/>
+          <w:b/>
+          <w:kern w:val="2"/>
+          <w:sz w:val="21"/>
+          <w:szCs w:val="21"/>
+        </w:rPr>
+        <w:t>Shang Liu</w:t>
+      </w:r>
+      <w:r>
+        <w:rPr>
+          <w:rFonts w:eastAsiaTheme="minorEastAsia"/>
+          <w:bCs/>
+          <w:kern w:val="2"/>
+          <w:sz w:val="21"/>
+          <w:szCs w:val="21"/>
+        </w:rPr>
+        <w:t xml:space="preserve">*, </w:t>
+      </w:r>
+      <w:proofErr w:type="spellStart"/>
+      <w:r>
+        <w:rPr>
+          <w:rFonts w:eastAsiaTheme="minorEastAsia"/>
+          <w:bCs/>
+          <w:kern w:val="2"/>
+          <w:sz w:val="21"/>
+          <w:szCs w:val="21"/>
+        </w:rPr>
+        <w:t>Xiaocheng</w:t>
+      </w:r>
+      <w:proofErr w:type="spellEnd"/>
+      <w:r>
+        <w:rPr>
+          <w:rFonts w:eastAsiaTheme="minorEastAsia"/>
+          <w:bCs/>
+          <w:kern w:val="2"/>
+          <w:sz w:val="21"/>
+          <w:szCs w:val="21"/>
+        </w:rPr>
+        <w:t xml:space="preserve"> Li,</w:t>
+      </w:r>
+      <w:r>
+        <w:rPr>
+          <w:rFonts w:eastAsiaTheme="minorEastAsia"/>
+          <w:bCs/>
+          <w:i/>
+          <w:iCs/>
+          <w:kern w:val="2"/>
+          <w:sz w:val="21"/>
+          <w:szCs w:val="21"/>
+        </w:rPr>
+        <w:t xml:space="preserve"> </w:t>
+      </w:r>
+      <w:r>
+        <w:rPr>
+          <w:rFonts w:eastAsiaTheme="minorEastAsia" w:hint="eastAsia"/>
+          <w:bCs/>
+          <w:i/>
+          <w:iCs/>
+          <w:kern w:val="2"/>
+          <w:sz w:val="21"/>
+          <w:szCs w:val="21"/>
+        </w:rPr>
+        <w:t>ICML</w:t>
+      </w:r>
+      <w:r>
+        <w:rPr>
+          <w:rFonts w:eastAsiaTheme="minorEastAsia"/>
+          <w:bCs/>
+          <w:i/>
+          <w:iCs/>
+          <w:kern w:val="2"/>
+          <w:sz w:val="21"/>
+          <w:szCs w:val="21"/>
+        </w:rPr>
+        <w:t xml:space="preserve"> 2023</w:t>
+      </w:r>
+      <w:r>
+        <w:rPr>
+          <w:rFonts w:eastAsiaTheme="minorEastAsia"/>
+          <w:bCs/>
+          <w:kern w:val="2"/>
+          <w:sz w:val="21"/>
+          <w:szCs w:val="21"/>
+        </w:rPr>
+        <w:t>,</w:t>
+      </w:r>
+      <w:r>
+        <w:rPr>
+          <w:rFonts w:eastAsiaTheme="minorEastAsia" w:hint="eastAsia"/>
+          <w:bCs/>
+          <w:kern w:val="2"/>
+          <w:sz w:val="21"/>
+          <w:szCs w:val="21"/>
+        </w:rPr>
+        <w:t xml:space="preserve"> </w:t>
+      </w:r>
+      <w:hyperlink r:id="rId15" w:history="1">
+        <w:r>
+          <w:rPr>
+            <w:rStyle w:val="Hyperlink"/>
+            <w:iCs/>
+            <w:sz w:val="21"/>
+            <w:szCs w:val="21"/>
+          </w:rPr>
+          <w:t>arXiv</w:t>
+        </w:r>
+      </w:hyperlink>
+    </w:p>
+    <w:p>
+      <w:pPr>
+        <w:autoSpaceDE w:val="0"/>
+        <w:autoSpaceDN w:val="0"/>
+        <w:adjustRightInd w:val="0"/>
+        <w:ind w:leftChars="149" w:left="283"/>
+        <w:rPr>
+          <w:rStyle w:val="Hyperlink"/>
+          <w:iCs/>
+          <w:sz w:val="21"/>
+          <w:szCs w:val="21"/>
+        </w:rPr>
+      </w:pPr>
+    </w:p>
+    <w:p>
+      <w:pPr>
+        <w:autoSpaceDE w:val="0"/>
+        <w:autoSpaceDN w:val="0"/>
+        <w:adjustRightInd w:val="0"/>
+        <w:ind w:leftChars="149" w:left="283"/>
+        <w:rPr>
+          <w:rFonts w:eastAsiaTheme="minorEastAsia"/>
+          <w:b/>
+          <w:kern w:val="2"/>
+          <w:sz w:val="21"/>
+          <w:szCs w:val="21"/>
+        </w:rPr>
+      </w:pPr>
+      <w:r>
+        <w:rPr>
+          <w:rFonts w:eastAsiaTheme="minorEastAsia"/>
+          <w:b/>
+          <w:kern w:val="2"/>
+          <w:sz w:val="21"/>
+          <w:szCs w:val="21"/>
+        </w:rPr>
+        <w:t>Non-stationary Bandits with Knapsacks</w:t>
+      </w:r>
+    </w:p>
+    <w:p>
+      <w:pPr>
+        <w:autoSpaceDE w:val="0"/>
+        <w:autoSpaceDN w:val="0"/>
+        <w:adjustRightInd w:val="0"/>
+        <w:ind w:leftChars="149" w:left="283"/>
+        <w:rPr>
+          <w:rStyle w:val="Hyperlink"/>
+          <w:rFonts w:eastAsiaTheme="minorEastAsia"/>
+          <w:bCs/>
+          <w:i/>
+          <w:iCs/>
+          <w:color w:val="auto"/>
+          <w:kern w:val="2"/>
+          <w:sz w:val="21"/>
+          <w:szCs w:val="21"/>
+          <w:u w:val="none"/>
+        </w:rPr>
+      </w:pPr>
+      <w:r>
+        <w:rPr>
+          <w:rFonts w:eastAsiaTheme="minorEastAsia" w:hint="eastAsia"/>
+          <w:b/>
+          <w:kern w:val="2"/>
+          <w:sz w:val="21"/>
+          <w:szCs w:val="21"/>
+        </w:rPr>
+        <w:t>S</w:t>
+      </w:r>
+      <w:r>
+        <w:rPr>
+          <w:rFonts w:eastAsiaTheme="minorEastAsia"/>
+          <w:b/>
+          <w:kern w:val="2"/>
+          <w:sz w:val="21"/>
+          <w:szCs w:val="21"/>
+        </w:rPr>
+        <w:t>hang Liu</w:t>
+      </w:r>
+      <w:r>
+        <w:rPr>
+          <w:rFonts w:eastAsiaTheme="minorEastAsia"/>
+          <w:bCs/>
+          <w:kern w:val="2"/>
+          <w:sz w:val="21"/>
+          <w:szCs w:val="21"/>
+        </w:rPr>
+        <w:t xml:space="preserve">, </w:t>
+      </w:r>
+      <w:proofErr w:type="spellStart"/>
+      <w:r>
+        <w:rPr>
+          <w:rFonts w:eastAsiaTheme="minorEastAsia"/>
+          <w:bCs/>
+          <w:kern w:val="2"/>
+          <w:sz w:val="21"/>
+          <w:szCs w:val="21"/>
+        </w:rPr>
+        <w:t>Jiashuo</w:t>
+      </w:r>
+      <w:proofErr w:type="spellEnd"/>
+      <w:r>
+        <w:rPr>
+          <w:rFonts w:eastAsiaTheme="minorEastAsia"/>
+          <w:bCs/>
+          <w:kern w:val="2"/>
+          <w:sz w:val="21"/>
+          <w:szCs w:val="21"/>
+        </w:rPr>
+        <w:t xml:space="preserve"> Jiang, </w:t>
+      </w:r>
+      <w:proofErr w:type="spellStart"/>
+      <w:r>
+        <w:rPr>
+          <w:rFonts w:eastAsiaTheme="minorEastAsia"/>
+          <w:bCs/>
+          <w:kern w:val="2"/>
+          <w:sz w:val="21"/>
+          <w:szCs w:val="21"/>
+        </w:rPr>
+        <w:t>Xiaocheng</w:t>
+      </w:r>
+      <w:proofErr w:type="spellEnd"/>
+      <w:r>
+        <w:rPr>
+          <w:rFonts w:eastAsiaTheme="minorEastAsia"/>
+          <w:bCs/>
+          <w:kern w:val="2"/>
+          <w:sz w:val="21"/>
+          <w:szCs w:val="21"/>
+        </w:rPr>
+        <w:t xml:space="preserve"> Li</w:t>
+      </w:r>
+      <w:r>
+        <w:rPr>
+          <w:rFonts w:eastAsiaTheme="minorEastAsia"/>
+          <w:bCs/>
+          <w:kern w:val="2"/>
+          <w:sz w:val="21"/>
+          <w:szCs w:val="21"/>
+        </w:rPr>
+        <w:t>,</w:t>
+      </w:r>
+      <w:r>
+        <w:rPr>
+          <w:rFonts w:eastAsiaTheme="minorEastAsia"/>
+          <w:bCs/>
+          <w:i/>
+          <w:iCs/>
+          <w:kern w:val="2"/>
+          <w:sz w:val="21"/>
+          <w:szCs w:val="21"/>
+        </w:rPr>
+        <w:t xml:space="preserve"> </w:t>
+      </w:r>
+      <w:proofErr w:type="spellStart"/>
+      <w:r>
+        <w:rPr>
+          <w:rFonts w:eastAsiaTheme="minorEastAsia"/>
+          <w:bCs/>
+          <w:i/>
+          <w:iCs/>
+          <w:kern w:val="2"/>
+          <w:sz w:val="21"/>
+          <w:szCs w:val="21"/>
+        </w:rPr>
+        <w:t>NeurIPS</w:t>
+      </w:r>
+      <w:proofErr w:type="spellEnd"/>
+      <w:r>
+        <w:rPr>
+          <w:rFonts w:eastAsiaTheme="minorEastAsia"/>
+          <w:bCs/>
+          <w:i/>
+          <w:iCs/>
+          <w:kern w:val="2"/>
+          <w:sz w:val="21"/>
+          <w:szCs w:val="21"/>
+        </w:rPr>
+        <w:t xml:space="preserve"> 2022</w:t>
+      </w:r>
+      <w:r>
+        <w:rPr>
+          <w:rFonts w:eastAsiaTheme="minorEastAsia"/>
+          <w:bCs/>
+          <w:kern w:val="2"/>
+          <w:sz w:val="21"/>
+          <w:szCs w:val="21"/>
+        </w:rPr>
+        <w:t>,</w:t>
+      </w:r>
+      <w:r>
+        <w:rPr>
+          <w:rFonts w:eastAsiaTheme="minorEastAsia"/>
+          <w:bCs/>
+          <w:i/>
+          <w:iCs/>
+          <w:kern w:val="2"/>
+          <w:sz w:val="21"/>
+          <w:szCs w:val="21"/>
+        </w:rPr>
+        <w:t xml:space="preserve"> </w:t>
+      </w:r>
+      <w:hyperlink r:id="rId16" w:history="1">
+        <w:r>
+          <w:rPr>
+            <w:rStyle w:val="Hyperlink"/>
+            <w:rFonts w:eastAsiaTheme="minorEastAsia"/>
+            <w:bCs/>
+            <w:kern w:val="2"/>
+            <w:sz w:val="21"/>
+            <w:szCs w:val="21"/>
+          </w:rPr>
+          <w:t>arXiv</w:t>
+        </w:r>
+      </w:hyperlink>
+    </w:p>
+    <w:p>
+      <w:pPr>
+        <w:autoSpaceDE w:val="0"/>
+        <w:autoSpaceDN w:val="0"/>
+        <w:adjustRightInd w:val="0"/>
+        <w:ind w:leftChars="149" w:left="283"/>
+        <w:rPr>
+          <w:rStyle w:val="Hyperlink"/>
+          <w:iCs/>
+          <w:sz w:val="21"/>
+          <w:szCs w:val="21"/>
+        </w:rPr>
+      </w:pPr>
+    </w:p>
+    <w:p>
+      <w:pPr>
+        <w:autoSpaceDE w:val="0"/>
+        <w:autoSpaceDN w:val="0"/>
+        <w:adjustRightInd w:val="0"/>
+        <w:ind w:leftChars="149" w:left="283"/>
+        <w:rPr>
+          <w:rFonts w:eastAsiaTheme="minorEastAsia"/>
+          <w:b/>
+          <w:kern w:val="2"/>
+          <w:sz w:val="21"/>
+          <w:szCs w:val="21"/>
+        </w:rPr>
+      </w:pPr>
+      <w:r>
+        <w:rPr>
+          <w:rFonts w:eastAsiaTheme="minorEastAsia"/>
+          <w:b/>
+          <w:kern w:val="2"/>
+          <w:sz w:val="21"/>
+          <w:szCs w:val="21"/>
+        </w:rPr>
+        <w:t xml:space="preserve">Online Bin Packing with Known </w:t>
       </w:r>
       <m:oMath>
         <m:r>
@@ -674,7 +2350,29 @@
           <w:sz w:val="21"/>
           <w:szCs w:val="21"/>
         </w:rPr>
-        <w:t>, Xiaocheng Li</w:t>
+        <w:t xml:space="preserve">, </w:t>
+      </w:r>
+      <w:proofErr w:type="spellStart"/>
+      <w:r>
+        <w:rPr>
+          <w:rFonts w:eastAsiaTheme="minorEastAsia"/>
+          <w:bCs/>
+          <w:kern w:val="2"/>
+          <w:sz w:val="21"/>
+          <w:szCs w:val="21"/>
+        </w:rPr>
+        <w:t>Xiaocheng</w:t>
+      </w:r>
+      <w:proofErr w:type="spellEnd"/>
+      <w:r>
+        <w:rPr>
+          <w:rFonts w:eastAsiaTheme="minorEastAsia"/>
+          <w:bCs/>
+          <w:kern w:val="2"/>
+          <w:sz w:val="21"/>
+          <w:szCs w:val="21"/>
+        </w:rPr>
+        <w:t xml:space="preserve"> Li</w:t>
       </w:r>
       <w:r>
         <w:rPr>
@@ -718,7 +2416,7 @@
         </w:rPr>
         <w:t xml:space="preserve"> </w:t>
       </w:r>
-      <w:hyperlink r:id="rId8" w:history="1">
+      <w:hyperlink r:id="rId17" w:history="1">
         <w:r>
           <w:rPr>
             <w:rStyle w:val="Hyperlink"/>
@@ -739,7 +2437,11 @@
         <w:adjustRightInd w:val="0"/>
         <w:ind w:leftChars="149" w:left="283"/>
         <w:rPr>
-          <w:i/>
+          <w:rStyle w:val="Hyperlink"/>
+          <w:rFonts w:hint="eastAsia"/>
+          <w:iCs/>
+          <w:sz w:val="21"/>
+          <w:szCs w:val="21"/>
         </w:rPr>
       </w:pPr>
     </w:p>
@@ -750,1301 +2452,7 @@
         <w:adjustRightInd w:val="0"/>
         <w:ind w:leftChars="149" w:left="283"/>
         <w:rPr>
-          <w:rFonts w:eastAsiaTheme="minorEastAsia"/>
-          <w:b/>
-          <w:kern w:val="2"/>
-          <w:sz w:val="21"/>
-          <w:szCs w:val="21"/>
-        </w:rPr>
-      </w:pPr>
-      <w:r>
-        <w:rPr>
-          <w:rFonts w:eastAsiaTheme="minorEastAsia"/>
-          <w:b/>
-          <w:kern w:val="2"/>
-          <w:sz w:val="21"/>
-          <w:szCs w:val="21"/>
-        </w:rPr>
-        <w:t>Non</w:t>
-      </w:r>
-      <w:r>
-        <w:rPr>
-          <w:rFonts w:eastAsiaTheme="minorEastAsia"/>
-          <w:b/>
-          <w:kern w:val="2"/>
-          <w:sz w:val="21"/>
-          <w:szCs w:val="21"/>
-        </w:rPr>
-        <w:t>-</w:t>
-      </w:r>
-      <w:r>
-        <w:rPr>
-          <w:rFonts w:eastAsiaTheme="minorEastAsia"/>
-          <w:b/>
-          <w:kern w:val="2"/>
-          <w:sz w:val="21"/>
-          <w:szCs w:val="21"/>
-        </w:rPr>
-        <w:t>stationary Bandits with Knapsacks</w:t>
-      </w:r>
-    </w:p>
-    <w:p>
-      <w:pPr>
-        <w:autoSpaceDE w:val="0"/>
-        <w:autoSpaceDN w:val="0"/>
-        <w:adjustRightInd w:val="0"/>
-        <w:ind w:leftChars="149" w:left="283"/>
-        <w:rPr>
-          <w:rStyle w:val="Hyperlink"/>
-          <w:rFonts w:eastAsiaTheme="minorEastAsia"/>
-          <w:bCs/>
-          <w:i/>
-          <w:iCs/>
-          <w:color w:val="auto"/>
-          <w:kern w:val="2"/>
-          <w:sz w:val="21"/>
-          <w:szCs w:val="21"/>
-          <w:u w:val="none"/>
-        </w:rPr>
-      </w:pPr>
-      <w:r>
-        <w:rPr>
-          <w:rFonts w:eastAsiaTheme="minorEastAsia" w:hint="eastAsia"/>
-          <w:b/>
-          <w:kern w:val="2"/>
-          <w:sz w:val="21"/>
-          <w:szCs w:val="21"/>
-        </w:rPr>
-        <w:t>S</w:t>
-      </w:r>
-      <w:r>
-        <w:rPr>
-          <w:rFonts w:eastAsiaTheme="minorEastAsia"/>
-          <w:b/>
-          <w:kern w:val="2"/>
-          <w:sz w:val="21"/>
-          <w:szCs w:val="21"/>
-        </w:rPr>
-        <w:t>hang Liu</w:t>
-      </w:r>
-      <w:r>
-        <w:rPr>
-          <w:rFonts w:eastAsiaTheme="minorEastAsia"/>
-          <w:bCs/>
-          <w:kern w:val="2"/>
-          <w:sz w:val="21"/>
-          <w:szCs w:val="21"/>
-        </w:rPr>
-        <w:t>, Jiashuo Jiang, Xiaocheng Li</w:t>
-      </w:r>
-      <w:r>
-        <w:rPr>
-          <w:rFonts w:eastAsiaTheme="minorEastAsia"/>
-          <w:bCs/>
-          <w:kern w:val="2"/>
-          <w:sz w:val="21"/>
-          <w:szCs w:val="21"/>
-        </w:rPr>
-        <w:t>,</w:t>
-      </w:r>
-      <w:r>
-        <w:rPr>
-          <w:rFonts w:eastAsiaTheme="minorEastAsia"/>
-          <w:bCs/>
-          <w:i/>
-          <w:iCs/>
-          <w:kern w:val="2"/>
-          <w:sz w:val="21"/>
-          <w:szCs w:val="21"/>
-        </w:rPr>
-        <w:t xml:space="preserve"> NeurIPS 2022</w:t>
-      </w:r>
-      <w:r>
-        <w:rPr>
-          <w:rFonts w:eastAsiaTheme="minorEastAsia"/>
-          <w:bCs/>
-          <w:kern w:val="2"/>
-          <w:sz w:val="21"/>
-          <w:szCs w:val="21"/>
-        </w:rPr>
-        <w:t>,</w:t>
-      </w:r>
-      <w:r>
-        <w:rPr>
-          <w:rFonts w:eastAsiaTheme="minorEastAsia"/>
-          <w:bCs/>
-          <w:i/>
-          <w:iCs/>
-          <w:kern w:val="2"/>
-          <w:sz w:val="21"/>
-          <w:szCs w:val="21"/>
-        </w:rPr>
-        <w:t xml:space="preserve"> </w:t>
-      </w:r>
-      <w:hyperlink r:id="rId9" w:history="1">
-        <w:r>
-          <w:rPr>
-            <w:rStyle w:val="Hyperlink"/>
-            <w:rFonts w:eastAsiaTheme="minorEastAsia"/>
-            <w:bCs/>
-            <w:kern w:val="2"/>
-            <w:sz w:val="21"/>
-            <w:szCs w:val="21"/>
-          </w:rPr>
-          <w:t>arXiv</w:t>
-        </w:r>
-      </w:hyperlink>
-    </w:p>
-    <w:p>
-      <w:pPr>
-        <w:autoSpaceDE w:val="0"/>
-        <w:autoSpaceDN w:val="0"/>
-        <w:adjustRightInd w:val="0"/>
-        <w:ind w:leftChars="149" w:left="283"/>
-        <w:rPr>
-          <w:rStyle w:val="Hyperlink"/>
-          <w:rFonts w:eastAsiaTheme="minorEastAsia"/>
-          <w:bCs/>
-          <w:kern w:val="2"/>
-          <w:sz w:val="21"/>
-          <w:szCs w:val="21"/>
-        </w:rPr>
-      </w:pPr>
-    </w:p>
-    <w:p>
-      <w:pPr>
-        <w:autoSpaceDE w:val="0"/>
-        <w:autoSpaceDN w:val="0"/>
-        <w:adjustRightInd w:val="0"/>
-        <w:ind w:leftChars="149" w:left="283"/>
-        <w:rPr>
-          <w:rFonts w:eastAsiaTheme="minorEastAsia"/>
-          <w:b/>
-          <w:kern w:val="2"/>
-          <w:sz w:val="21"/>
-          <w:szCs w:val="21"/>
-        </w:rPr>
-      </w:pPr>
-      <w:r>
-        <w:rPr>
-          <w:rFonts w:eastAsiaTheme="minorEastAsia"/>
-          <w:b/>
-          <w:kern w:val="2"/>
-          <w:sz w:val="21"/>
-          <w:szCs w:val="21"/>
-        </w:rPr>
-        <w:t>Maximum Optimality Margin: A Unified Approach for</w:t>
-      </w:r>
-      <w:r>
-        <w:rPr>
-          <w:rFonts w:eastAsiaTheme="minorEastAsia"/>
-          <w:b/>
-          <w:kern w:val="2"/>
-          <w:sz w:val="21"/>
-          <w:szCs w:val="21"/>
-        </w:rPr>
-        <w:t xml:space="preserve"> </w:t>
-      </w:r>
-      <w:r>
-        <w:rPr>
-          <w:rFonts w:eastAsiaTheme="minorEastAsia"/>
-          <w:b/>
-          <w:kern w:val="2"/>
-          <w:sz w:val="21"/>
-          <w:szCs w:val="21"/>
-        </w:rPr>
-        <w:t>Contextual Linear Programming and Inverse Linear</w:t>
-      </w:r>
-      <w:r>
-        <w:rPr>
-          <w:rFonts w:eastAsiaTheme="minorEastAsia"/>
-          <w:b/>
-          <w:kern w:val="2"/>
-          <w:sz w:val="21"/>
-          <w:szCs w:val="21"/>
-        </w:rPr>
-        <w:t xml:space="preserve"> </w:t>
-      </w:r>
-      <w:r>
-        <w:rPr>
-          <w:rFonts w:eastAsiaTheme="minorEastAsia"/>
-          <w:b/>
-          <w:kern w:val="2"/>
-          <w:sz w:val="21"/>
-          <w:szCs w:val="21"/>
-        </w:rPr>
-        <w:t>Programming</w:t>
-      </w:r>
-    </w:p>
-    <w:p>
-      <w:pPr>
-        <w:autoSpaceDE w:val="0"/>
-        <w:autoSpaceDN w:val="0"/>
-        <w:adjustRightInd w:val="0"/>
-        <w:ind w:leftChars="149" w:left="283"/>
-        <w:rPr>
-          <w:rStyle w:val="Hyperlink"/>
-          <w:iCs/>
-          <w:sz w:val="21"/>
-          <w:szCs w:val="21"/>
-        </w:rPr>
-      </w:pPr>
-      <w:r>
-        <w:rPr>
-          <w:rFonts w:eastAsiaTheme="minorEastAsia"/>
-          <w:bCs/>
-          <w:kern w:val="2"/>
-          <w:sz w:val="21"/>
-          <w:szCs w:val="21"/>
-        </w:rPr>
-        <w:t xml:space="preserve">Chunlin Sun*, </w:t>
-      </w:r>
-      <w:r>
-        <w:rPr>
-          <w:rFonts w:eastAsiaTheme="minorEastAsia"/>
-          <w:b/>
-          <w:kern w:val="2"/>
-          <w:sz w:val="21"/>
-          <w:szCs w:val="21"/>
-        </w:rPr>
-        <w:t>Shang Liu</w:t>
-      </w:r>
-      <w:r>
-        <w:rPr>
-          <w:rFonts w:eastAsiaTheme="minorEastAsia"/>
-          <w:bCs/>
-          <w:kern w:val="2"/>
-          <w:sz w:val="21"/>
-          <w:szCs w:val="21"/>
-        </w:rPr>
-        <w:t>*, Xiaocheng Li,</w:t>
-      </w:r>
-      <w:r>
-        <w:rPr>
-          <w:rFonts w:eastAsiaTheme="minorEastAsia"/>
-          <w:bCs/>
-          <w:i/>
-          <w:iCs/>
-          <w:kern w:val="2"/>
-          <w:sz w:val="21"/>
-          <w:szCs w:val="21"/>
-        </w:rPr>
-        <w:t xml:space="preserve"> </w:t>
-      </w:r>
-      <w:r>
-        <w:rPr>
-          <w:rFonts w:eastAsiaTheme="minorEastAsia" w:hint="eastAsia"/>
-          <w:bCs/>
-          <w:i/>
-          <w:iCs/>
-          <w:kern w:val="2"/>
-          <w:sz w:val="21"/>
-          <w:szCs w:val="21"/>
-        </w:rPr>
-        <w:t>ICML</w:t>
-      </w:r>
-      <w:r>
-        <w:rPr>
-          <w:rFonts w:eastAsiaTheme="minorEastAsia"/>
-          <w:bCs/>
-          <w:i/>
-          <w:iCs/>
-          <w:kern w:val="2"/>
-          <w:sz w:val="21"/>
-          <w:szCs w:val="21"/>
-        </w:rPr>
-        <w:t xml:space="preserve"> 2023</w:t>
-      </w:r>
-      <w:r>
-        <w:rPr>
-          <w:rFonts w:eastAsiaTheme="minorEastAsia"/>
-          <w:bCs/>
-          <w:kern w:val="2"/>
-          <w:sz w:val="21"/>
-          <w:szCs w:val="21"/>
-        </w:rPr>
-        <w:t>,</w:t>
-      </w:r>
-      <w:r>
-        <w:rPr>
-          <w:rFonts w:eastAsiaTheme="minorEastAsia" w:hint="eastAsia"/>
-          <w:bCs/>
-          <w:kern w:val="2"/>
-          <w:sz w:val="21"/>
-          <w:szCs w:val="21"/>
-        </w:rPr>
-        <w:t xml:space="preserve"> </w:t>
-      </w:r>
-      <w:hyperlink r:id="rId10" w:history="1">
-        <w:r>
-          <w:rPr>
-            <w:rStyle w:val="Hyperlink"/>
-            <w:iCs/>
-            <w:sz w:val="21"/>
-            <w:szCs w:val="21"/>
-          </w:rPr>
-          <w:t>arXiv</w:t>
-        </w:r>
-      </w:hyperlink>
-    </w:p>
-    <w:p>
-      <w:pPr>
-        <w:autoSpaceDE w:val="0"/>
-        <w:autoSpaceDN w:val="0"/>
-        <w:adjustRightInd w:val="0"/>
-        <w:ind w:leftChars="149" w:left="283"/>
-        <w:rPr>
-          <w:rStyle w:val="Hyperlink"/>
-          <w:iCs/>
-          <w:sz w:val="21"/>
-          <w:szCs w:val="21"/>
-        </w:rPr>
-      </w:pPr>
-    </w:p>
-    <w:p>
-      <w:pPr>
-        <w:autoSpaceDE w:val="0"/>
-        <w:autoSpaceDN w:val="0"/>
-        <w:adjustRightInd w:val="0"/>
-        <w:ind w:leftChars="149" w:left="283"/>
-        <w:rPr>
-          <w:rFonts w:eastAsiaTheme="minorEastAsia"/>
-          <w:b/>
-          <w:kern w:val="2"/>
-          <w:sz w:val="21"/>
-          <w:szCs w:val="21"/>
-        </w:rPr>
-      </w:pPr>
-      <w:r>
-        <w:rPr>
-          <w:rFonts w:eastAsiaTheme="minorEastAsia"/>
-          <w:b/>
-          <w:kern w:val="2"/>
-          <w:sz w:val="21"/>
-          <w:szCs w:val="21"/>
-        </w:rPr>
-        <w:t>Distribution-Free Model-Agnostic Regression Calibration via Nonparametric Methods</w:t>
-      </w:r>
-    </w:p>
-    <w:p>
-      <w:pPr>
-        <w:autoSpaceDE w:val="0"/>
-        <w:autoSpaceDN w:val="0"/>
-        <w:adjustRightInd w:val="0"/>
-        <w:ind w:leftChars="149" w:left="283"/>
-        <w:rPr>
-          <w:rFonts w:eastAsiaTheme="minorEastAsia"/>
-          <w:bCs/>
-          <w:kern w:val="2"/>
-          <w:sz w:val="21"/>
-          <w:szCs w:val="21"/>
-        </w:rPr>
-      </w:pPr>
-      <w:r>
-        <w:rPr>
-          <w:rFonts w:eastAsiaTheme="minorEastAsia"/>
-          <w:b/>
-          <w:kern w:val="2"/>
-          <w:sz w:val="21"/>
-          <w:szCs w:val="21"/>
-        </w:rPr>
-        <w:t>Shang Liu</w:t>
-      </w:r>
-      <w:r>
-        <w:rPr>
-          <w:rFonts w:eastAsiaTheme="minorEastAsia"/>
-          <w:bCs/>
-          <w:kern w:val="2"/>
-          <w:sz w:val="21"/>
-          <w:szCs w:val="21"/>
-        </w:rPr>
-        <w:t xml:space="preserve">*, </w:t>
-      </w:r>
-      <w:r>
-        <w:rPr>
-          <w:rFonts w:eastAsiaTheme="minorEastAsia" w:hint="eastAsia"/>
-          <w:bCs/>
-          <w:kern w:val="2"/>
-          <w:sz w:val="21"/>
-          <w:szCs w:val="21"/>
-        </w:rPr>
-        <w:t>Z</w:t>
-      </w:r>
-      <w:r>
-        <w:rPr>
-          <w:rFonts w:eastAsiaTheme="minorEastAsia"/>
-          <w:bCs/>
-          <w:kern w:val="2"/>
-          <w:sz w:val="21"/>
-          <w:szCs w:val="21"/>
-        </w:rPr>
-        <w:t xml:space="preserve">hongze Cai*, Xiaocheng Li, </w:t>
-      </w:r>
-      <w:r>
-        <w:rPr>
-          <w:rFonts w:eastAsiaTheme="minorEastAsia"/>
-          <w:bCs/>
-          <w:i/>
-          <w:iCs/>
-          <w:kern w:val="2"/>
-          <w:sz w:val="21"/>
-          <w:szCs w:val="21"/>
-        </w:rPr>
-        <w:t>NeurIPS 2023</w:t>
-      </w:r>
-      <w:r>
-        <w:rPr>
-          <w:rFonts w:eastAsiaTheme="minorEastAsia"/>
-          <w:bCs/>
-          <w:kern w:val="2"/>
-          <w:sz w:val="21"/>
-          <w:szCs w:val="21"/>
-        </w:rPr>
-        <w:t>,</w:t>
-      </w:r>
-      <w:r>
-        <w:rPr>
-          <w:rFonts w:eastAsiaTheme="minorEastAsia" w:hint="eastAsia"/>
-          <w:bCs/>
-          <w:kern w:val="2"/>
-          <w:sz w:val="21"/>
-          <w:szCs w:val="21"/>
-        </w:rPr>
-        <w:t xml:space="preserve"> </w:t>
-      </w:r>
-      <w:hyperlink r:id="rId11" w:history="1">
-        <w:r>
-          <w:rPr>
-            <w:rStyle w:val="Hyperlink"/>
-            <w:iCs/>
-            <w:sz w:val="21"/>
-            <w:szCs w:val="21"/>
-          </w:rPr>
-          <w:t>arXiv</w:t>
-        </w:r>
-      </w:hyperlink>
-    </w:p>
-    <w:p>
-      <w:pPr>
-        <w:autoSpaceDE w:val="0"/>
-        <w:autoSpaceDN w:val="0"/>
-        <w:adjustRightInd w:val="0"/>
-        <w:ind w:leftChars="149" w:left="283"/>
-        <w:rPr>
-          <w:rStyle w:val="Hyperlink"/>
-          <w:iCs/>
-          <w:sz w:val="21"/>
-          <w:szCs w:val="21"/>
-        </w:rPr>
-      </w:pPr>
-    </w:p>
-    <w:p>
-      <w:pPr>
-        <w:autoSpaceDE w:val="0"/>
-        <w:autoSpaceDN w:val="0"/>
-        <w:adjustRightInd w:val="0"/>
-        <w:ind w:leftChars="149" w:left="283"/>
-        <w:rPr>
-          <w:rFonts w:eastAsiaTheme="minorEastAsia"/>
-          <w:b/>
-          <w:kern w:val="2"/>
-          <w:sz w:val="21"/>
-          <w:szCs w:val="21"/>
-        </w:rPr>
-      </w:pPr>
-      <w:r>
-        <w:rPr>
-          <w:rFonts w:eastAsiaTheme="minorEastAsia" w:hint="eastAsia"/>
-          <w:b/>
-          <w:kern w:val="2"/>
-          <w:sz w:val="21"/>
-          <w:szCs w:val="21"/>
-        </w:rPr>
-        <w:t>Un</w:t>
-      </w:r>
-      <w:r>
-        <w:rPr>
-          <w:rFonts w:eastAsiaTheme="minorEastAsia"/>
-          <w:b/>
-          <w:kern w:val="2"/>
-          <w:sz w:val="21"/>
-          <w:szCs w:val="21"/>
-        </w:rPr>
-        <w:t>derstanding Uncertainty Sampling</w:t>
-      </w:r>
-    </w:p>
-    <w:p>
-      <w:pPr>
-        <w:autoSpaceDE w:val="0"/>
-        <w:autoSpaceDN w:val="0"/>
-        <w:adjustRightInd w:val="0"/>
-        <w:ind w:leftChars="149" w:left="283"/>
-        <w:rPr>
-          <w:rStyle w:val="Hyperlink"/>
-          <w:iCs/>
-          <w:sz w:val="21"/>
-          <w:szCs w:val="21"/>
-        </w:rPr>
-      </w:pPr>
-      <w:r>
-        <w:rPr>
-          <w:rFonts w:eastAsiaTheme="minorEastAsia"/>
-          <w:b/>
-          <w:kern w:val="2"/>
-          <w:sz w:val="21"/>
-          <w:szCs w:val="21"/>
-        </w:rPr>
-        <w:t>Shang Liu</w:t>
-      </w:r>
-      <w:r>
-        <w:rPr>
-          <w:rFonts w:eastAsiaTheme="minorEastAsia"/>
-          <w:bCs/>
-          <w:kern w:val="2"/>
-          <w:sz w:val="21"/>
-          <w:szCs w:val="21"/>
-        </w:rPr>
-        <w:t xml:space="preserve">, Xiaocheng Li, </w:t>
-      </w:r>
-      <w:r>
-        <w:rPr>
-          <w:rFonts w:eastAsiaTheme="minorEastAsia"/>
-          <w:bCs/>
-          <w:i/>
-          <w:iCs/>
-          <w:kern w:val="2"/>
-          <w:sz w:val="21"/>
-          <w:szCs w:val="21"/>
-        </w:rPr>
-        <w:t>submitted</w:t>
-      </w:r>
-      <w:r>
-        <w:rPr>
-          <w:rFonts w:eastAsiaTheme="minorEastAsia"/>
-          <w:bCs/>
-          <w:kern w:val="2"/>
-          <w:sz w:val="21"/>
-          <w:szCs w:val="21"/>
-        </w:rPr>
-        <w:t>,</w:t>
-      </w:r>
-      <w:r>
-        <w:rPr>
-          <w:rFonts w:eastAsiaTheme="minorEastAsia" w:hint="eastAsia"/>
-          <w:bCs/>
-          <w:kern w:val="2"/>
-          <w:sz w:val="21"/>
-          <w:szCs w:val="21"/>
-        </w:rPr>
-        <w:t xml:space="preserve"> </w:t>
-      </w:r>
-      <w:hyperlink r:id="rId12" w:history="1">
-        <w:r>
-          <w:rPr>
-            <w:rStyle w:val="Hyperlink"/>
-            <w:iCs/>
-            <w:sz w:val="21"/>
-            <w:szCs w:val="21"/>
-          </w:rPr>
-          <w:t>arXiv</w:t>
-        </w:r>
-      </w:hyperlink>
-    </w:p>
-    <w:p>
-      <w:pPr>
-        <w:autoSpaceDE w:val="0"/>
-        <w:autoSpaceDN w:val="0"/>
-        <w:adjustRightInd w:val="0"/>
-        <w:ind w:leftChars="149" w:left="283"/>
-        <w:rPr>
-          <w:rFonts w:eastAsiaTheme="minorEastAsia"/>
-          <w:kern w:val="2"/>
-          <w:sz w:val="21"/>
-          <w:szCs w:val="21"/>
-        </w:rPr>
-      </w:pPr>
-    </w:p>
-    <w:p>
-      <w:pPr>
-        <w:autoSpaceDE w:val="0"/>
-        <w:autoSpaceDN w:val="0"/>
-        <w:adjustRightInd w:val="0"/>
-        <w:ind w:leftChars="149" w:left="283"/>
-        <w:rPr>
-          <w:rFonts w:eastAsiaTheme="minorEastAsia"/>
-          <w:b/>
-          <w:kern w:val="2"/>
-          <w:sz w:val="21"/>
-          <w:szCs w:val="21"/>
-        </w:rPr>
-      </w:pPr>
-      <w:r>
-        <w:rPr>
-          <w:rFonts w:eastAsiaTheme="minorEastAsia"/>
-          <w:b/>
-          <w:kern w:val="2"/>
-          <w:sz w:val="21"/>
-          <w:szCs w:val="21"/>
-        </w:rPr>
-        <w:t xml:space="preserve">When No-Rejection Learning is </w:t>
-      </w:r>
-      <w:r>
-        <w:rPr>
-          <w:rFonts w:eastAsiaTheme="minorEastAsia"/>
-          <w:b/>
-          <w:kern w:val="2"/>
-          <w:sz w:val="21"/>
-          <w:szCs w:val="21"/>
-        </w:rPr>
-        <w:t>Consistent</w:t>
-      </w:r>
-      <w:r>
-        <w:rPr>
-          <w:rFonts w:eastAsiaTheme="minorEastAsia"/>
-          <w:b/>
-          <w:kern w:val="2"/>
-          <w:sz w:val="21"/>
-          <w:szCs w:val="21"/>
-        </w:rPr>
-        <w:t xml:space="preserve"> for Regression with Rejection</w:t>
-      </w:r>
-    </w:p>
-    <w:p>
-      <w:pPr>
-        <w:autoSpaceDE w:val="0"/>
-        <w:autoSpaceDN w:val="0"/>
-        <w:adjustRightInd w:val="0"/>
-        <w:ind w:leftChars="149" w:left="283"/>
-        <w:rPr>
-          <w:rStyle w:val="Hyperlink"/>
-          <w:iCs/>
-          <w:sz w:val="21"/>
-          <w:szCs w:val="21"/>
-        </w:rPr>
-      </w:pPr>
-      <w:r>
-        <w:rPr>
-          <w:rFonts w:eastAsiaTheme="minorEastAsia" w:hint="eastAsia"/>
-          <w:bCs/>
-          <w:kern w:val="2"/>
-          <w:sz w:val="21"/>
-          <w:szCs w:val="21"/>
-        </w:rPr>
-        <w:t>X</w:t>
-      </w:r>
-      <w:r>
-        <w:rPr>
-          <w:rFonts w:eastAsiaTheme="minorEastAsia"/>
-          <w:bCs/>
-          <w:kern w:val="2"/>
-          <w:sz w:val="21"/>
-          <w:szCs w:val="21"/>
-        </w:rPr>
-        <w:t>iaocheng Li,</w:t>
-      </w:r>
-      <w:r>
-        <w:rPr>
-          <w:rFonts w:eastAsiaTheme="minorEastAsia"/>
-          <w:b/>
-          <w:kern w:val="2"/>
-          <w:sz w:val="21"/>
-          <w:szCs w:val="21"/>
-        </w:rPr>
-        <w:t xml:space="preserve"> </w:t>
-      </w:r>
-      <w:r>
-        <w:rPr>
-          <w:rFonts w:eastAsiaTheme="minorEastAsia"/>
-          <w:b/>
-          <w:kern w:val="2"/>
-          <w:sz w:val="21"/>
-          <w:szCs w:val="21"/>
-        </w:rPr>
-        <w:t>Shang Liu</w:t>
-      </w:r>
-      <w:r>
-        <w:rPr>
-          <w:rFonts w:eastAsiaTheme="minorEastAsia"/>
-          <w:bCs/>
-          <w:kern w:val="2"/>
-          <w:sz w:val="21"/>
-          <w:szCs w:val="21"/>
-        </w:rPr>
-        <w:t xml:space="preserve">, Chunlin Sun, Hanzhao Wang, </w:t>
-      </w:r>
-      <w:r>
-        <w:rPr>
-          <w:rFonts w:eastAsiaTheme="minorEastAsia"/>
-          <w:bCs/>
-          <w:i/>
-          <w:iCs/>
-          <w:kern w:val="2"/>
-          <w:sz w:val="21"/>
-          <w:szCs w:val="21"/>
-        </w:rPr>
-        <w:t>AISTATS 2024</w:t>
-      </w:r>
-      <w:r>
-        <w:rPr>
-          <w:rFonts w:eastAsiaTheme="minorEastAsia"/>
-          <w:bCs/>
-          <w:kern w:val="2"/>
-          <w:sz w:val="21"/>
-          <w:szCs w:val="21"/>
-        </w:rPr>
-        <w:t>,</w:t>
-      </w:r>
-      <w:r>
-        <w:rPr>
-          <w:rFonts w:eastAsiaTheme="minorEastAsia" w:hint="eastAsia"/>
-          <w:bCs/>
-          <w:kern w:val="2"/>
-          <w:sz w:val="21"/>
-          <w:szCs w:val="21"/>
-        </w:rPr>
-        <w:t xml:space="preserve"> </w:t>
-      </w:r>
-      <w:hyperlink r:id="rId13" w:history="1">
-        <w:r>
-          <w:rPr>
-            <w:rStyle w:val="Hyperlink"/>
-            <w:iCs/>
-            <w:sz w:val="21"/>
-            <w:szCs w:val="21"/>
-          </w:rPr>
-          <w:t>arXiv</w:t>
-        </w:r>
-      </w:hyperlink>
-    </w:p>
-    <w:p>
-      <w:pPr>
-        <w:autoSpaceDE w:val="0"/>
-        <w:autoSpaceDN w:val="0"/>
-        <w:adjustRightInd w:val="0"/>
-        <w:ind w:leftChars="149" w:left="283"/>
-        <w:rPr>
-          <w:rStyle w:val="Hyperlink"/>
-          <w:iCs/>
-          <w:sz w:val="21"/>
-          <w:szCs w:val="21"/>
-        </w:rPr>
-      </w:pPr>
-    </w:p>
-    <w:p>
-      <w:pPr>
-        <w:autoSpaceDE w:val="0"/>
-        <w:autoSpaceDN w:val="0"/>
-        <w:adjustRightInd w:val="0"/>
-        <w:ind w:leftChars="149" w:left="283"/>
-        <w:rPr>
-          <w:rFonts w:eastAsiaTheme="minorEastAsia"/>
-          <w:b/>
-          <w:kern w:val="2"/>
-          <w:sz w:val="21"/>
-          <w:szCs w:val="21"/>
-        </w:rPr>
-      </w:pPr>
-      <w:r>
-        <w:rPr>
-          <w:rFonts w:eastAsiaTheme="minorEastAsia" w:hint="eastAsia"/>
-          <w:b/>
-          <w:kern w:val="2"/>
-          <w:sz w:val="21"/>
-          <w:szCs w:val="21"/>
-        </w:rPr>
-        <w:t>Towards Better Statistical Understanding of Watermarking LLMs</w:t>
-      </w:r>
-    </w:p>
-    <w:p>
-      <w:pPr>
-        <w:autoSpaceDE w:val="0"/>
-        <w:autoSpaceDN w:val="0"/>
-        <w:adjustRightInd w:val="0"/>
-        <w:ind w:leftChars="149" w:left="283"/>
-        <w:rPr>
-          <w:rStyle w:val="Hyperlink"/>
-          <w:iCs/>
-          <w:sz w:val="21"/>
-          <w:szCs w:val="21"/>
-        </w:rPr>
-      </w:pPr>
-      <w:r>
-        <w:rPr>
-          <w:rFonts w:eastAsiaTheme="minorEastAsia" w:hint="eastAsia"/>
-          <w:bCs/>
-          <w:kern w:val="2"/>
-          <w:sz w:val="21"/>
-          <w:szCs w:val="21"/>
-        </w:rPr>
-        <w:t xml:space="preserve">Zhongze Cai*, </w:t>
-      </w:r>
-      <w:r>
-        <w:rPr>
-          <w:rFonts w:eastAsiaTheme="minorEastAsia"/>
-          <w:b/>
-          <w:kern w:val="2"/>
-          <w:sz w:val="21"/>
-          <w:szCs w:val="21"/>
-        </w:rPr>
-        <w:t>Shang Liu</w:t>
-      </w:r>
-      <w:r>
-        <w:rPr>
-          <w:rFonts w:eastAsiaTheme="minorEastAsia" w:hint="eastAsia"/>
-          <w:b/>
-          <w:kern w:val="2"/>
-          <w:sz w:val="21"/>
-          <w:szCs w:val="21"/>
-        </w:rPr>
-        <w:t>*</w:t>
-      </w:r>
-      <w:r>
-        <w:rPr>
-          <w:rFonts w:eastAsiaTheme="minorEastAsia"/>
-          <w:bCs/>
-          <w:kern w:val="2"/>
-          <w:sz w:val="21"/>
-          <w:szCs w:val="21"/>
-        </w:rPr>
-        <w:t>,</w:t>
-      </w:r>
-      <w:r>
-        <w:rPr>
-          <w:rFonts w:eastAsiaTheme="minorEastAsia" w:hint="eastAsia"/>
-          <w:bCs/>
-          <w:kern w:val="2"/>
-          <w:sz w:val="21"/>
-          <w:szCs w:val="21"/>
-        </w:rPr>
-        <w:t xml:space="preserve"> Hanzhao Wang*, Huaiyang Zhong,</w:t>
-      </w:r>
-      <w:r>
-        <w:rPr>
-          <w:rFonts w:eastAsiaTheme="minorEastAsia"/>
-          <w:bCs/>
-          <w:kern w:val="2"/>
-          <w:sz w:val="21"/>
-          <w:szCs w:val="21"/>
-        </w:rPr>
-        <w:t xml:space="preserve"> Xiaocheng Li, </w:t>
-      </w:r>
-      <w:hyperlink r:id="rId14" w:history="1">
-        <w:r>
-          <w:rPr>
-            <w:rStyle w:val="Hyperlink"/>
-            <w:iCs/>
-            <w:sz w:val="21"/>
-            <w:szCs w:val="21"/>
-          </w:rPr>
-          <w:t>arXiv</w:t>
-        </w:r>
-      </w:hyperlink>
-    </w:p>
-    <w:p>
-      <w:pPr>
-        <w:autoSpaceDE w:val="0"/>
-        <w:autoSpaceDN w:val="0"/>
-        <w:adjustRightInd w:val="0"/>
-        <w:ind w:leftChars="149" w:left="283"/>
-        <w:rPr>
-          <w:rStyle w:val="Hyperlink"/>
-          <w:iCs/>
-          <w:sz w:val="21"/>
-          <w:szCs w:val="21"/>
-        </w:rPr>
-      </w:pPr>
-    </w:p>
-    <w:p>
-      <w:pPr>
-        <w:autoSpaceDE w:val="0"/>
-        <w:autoSpaceDN w:val="0"/>
-        <w:adjustRightInd w:val="0"/>
-        <w:ind w:leftChars="149" w:left="283"/>
-        <w:rPr>
-          <w:rFonts w:eastAsiaTheme="minorEastAsia"/>
-          <w:b/>
-          <w:kern w:val="2"/>
-          <w:sz w:val="21"/>
-          <w:szCs w:val="21"/>
-        </w:rPr>
-      </w:pPr>
-      <w:r>
-        <w:rPr>
-          <w:rFonts w:eastAsiaTheme="minorEastAsia"/>
-          <w:b/>
-          <w:kern w:val="2"/>
-          <w:sz w:val="21"/>
-          <w:szCs w:val="21"/>
-        </w:rPr>
-        <w:t>Understanding the Training and Generalization of Pretrained</w:t>
-      </w:r>
-      <w:r>
-        <w:rPr>
-          <w:rFonts w:eastAsiaTheme="minorEastAsia" w:hint="eastAsia"/>
-          <w:b/>
-          <w:kern w:val="2"/>
-          <w:sz w:val="21"/>
-          <w:szCs w:val="21"/>
-        </w:rPr>
-        <w:t xml:space="preserve"> </w:t>
-      </w:r>
-      <w:r>
-        <w:rPr>
-          <w:rFonts w:eastAsiaTheme="minorEastAsia"/>
-          <w:b/>
-          <w:kern w:val="2"/>
-          <w:sz w:val="21"/>
-          <w:szCs w:val="21"/>
-        </w:rPr>
-        <w:t>Transformer for Sequential Decision Making</w:t>
-      </w:r>
-    </w:p>
-    <w:p>
-      <w:pPr>
-        <w:autoSpaceDE w:val="0"/>
-        <w:autoSpaceDN w:val="0"/>
-        <w:adjustRightInd w:val="0"/>
-        <w:ind w:leftChars="149" w:left="283"/>
-        <w:rPr>
-          <w:iCs/>
-          <w:color w:val="0000FF"/>
-          <w:sz w:val="21"/>
-          <w:szCs w:val="21"/>
-          <w:u w:val="single"/>
-        </w:rPr>
-      </w:pPr>
-      <w:r>
-        <w:rPr>
-          <w:rFonts w:eastAsiaTheme="minorEastAsia" w:hint="eastAsia"/>
-          <w:bCs/>
-          <w:kern w:val="2"/>
-          <w:sz w:val="21"/>
-          <w:szCs w:val="21"/>
-        </w:rPr>
-        <w:t xml:space="preserve">Hanzhao Wang*, Yu Pan*, Fupeng Sun, </w:t>
-      </w:r>
-      <w:r>
-        <w:rPr>
-          <w:rFonts w:eastAsiaTheme="minorEastAsia"/>
-          <w:b/>
-          <w:kern w:val="2"/>
-          <w:sz w:val="21"/>
-          <w:szCs w:val="21"/>
-        </w:rPr>
-        <w:t>Shang Liu</w:t>
-      </w:r>
-      <w:r>
-        <w:rPr>
-          <w:rFonts w:eastAsiaTheme="minorEastAsia"/>
-          <w:bCs/>
-          <w:kern w:val="2"/>
-          <w:sz w:val="21"/>
-          <w:szCs w:val="21"/>
-        </w:rPr>
-        <w:t>,</w:t>
-      </w:r>
-      <w:r>
-        <w:rPr>
-          <w:rFonts w:eastAsiaTheme="minorEastAsia" w:hint="eastAsia"/>
-          <w:bCs/>
-          <w:kern w:val="2"/>
-          <w:sz w:val="21"/>
-          <w:szCs w:val="21"/>
-        </w:rPr>
-        <w:t xml:space="preserve"> Kalyan Talluri, Guanting Chen, Xiaocheng Li</w:t>
-      </w:r>
-      <w:r>
-        <w:rPr>
-          <w:rFonts w:eastAsiaTheme="minorEastAsia"/>
-          <w:bCs/>
-          <w:kern w:val="2"/>
-          <w:sz w:val="21"/>
-          <w:szCs w:val="21"/>
-        </w:rPr>
-        <w:t xml:space="preserve">, </w:t>
-      </w:r>
-      <w:hyperlink r:id="rId15" w:history="1">
-        <w:r>
-          <w:rPr>
-            <w:rStyle w:val="Hyperlink"/>
-            <w:iCs/>
-            <w:sz w:val="21"/>
-            <w:szCs w:val="21"/>
-          </w:rPr>
-          <w:t>arXiv</w:t>
-        </w:r>
-      </w:hyperlink>
-    </w:p>
-    <w:p>
-      <w:pPr>
-        <w:autoSpaceDE w:val="0"/>
-        <w:autoSpaceDN w:val="0"/>
-        <w:adjustRightInd w:val="0"/>
-        <w:ind w:leftChars="149" w:left="283"/>
-        <w:rPr>
-          <w:iCs/>
-          <w:color w:val="0000FF"/>
-          <w:sz w:val="21"/>
-          <w:szCs w:val="21"/>
-          <w:u w:val="single"/>
-        </w:rPr>
-      </w:pPr>
-    </w:p>
-    <w:p>
-      <w:pPr>
-        <w:autoSpaceDE w:val="0"/>
-        <w:autoSpaceDN w:val="0"/>
-        <w:adjustRightInd w:val="0"/>
-        <w:ind w:leftChars="149" w:left="283"/>
-        <w:rPr>
-          <w:rFonts w:eastAsiaTheme="minorEastAsia"/>
-          <w:b/>
-          <w:kern w:val="2"/>
-          <w:sz w:val="21"/>
-          <w:szCs w:val="21"/>
-        </w:rPr>
-      </w:pPr>
-      <w:r>
-        <w:rPr>
-          <w:rFonts w:eastAsiaTheme="minorEastAsia"/>
-          <w:b/>
-          <w:kern w:val="2"/>
-          <w:sz w:val="21"/>
-          <w:szCs w:val="21"/>
-        </w:rPr>
-        <w:t>Towards Better Understanding of In-Context Learning Ability from In-Context Uncertainty Quantification</w:t>
-      </w:r>
-    </w:p>
-    <w:p>
-      <w:pPr>
-        <w:autoSpaceDE w:val="0"/>
-        <w:autoSpaceDN w:val="0"/>
-        <w:adjustRightInd w:val="0"/>
-        <w:ind w:leftChars="149" w:left="283"/>
-        <w:rPr>
-          <w:rStyle w:val="Hyperlink"/>
-          <w:iCs/>
-          <w:sz w:val="21"/>
-          <w:szCs w:val="21"/>
-        </w:rPr>
-      </w:pPr>
-      <w:r>
-        <w:rPr>
-          <w:rFonts w:eastAsiaTheme="minorEastAsia"/>
-          <w:b/>
-          <w:kern w:val="2"/>
-          <w:sz w:val="21"/>
-          <w:szCs w:val="21"/>
-        </w:rPr>
-        <w:t>Shang Liu</w:t>
-      </w:r>
-      <w:r>
-        <w:rPr>
-          <w:rFonts w:eastAsiaTheme="minorEastAsia" w:hint="eastAsia"/>
-          <w:b/>
-          <w:kern w:val="2"/>
-          <w:sz w:val="21"/>
-          <w:szCs w:val="21"/>
-        </w:rPr>
-        <w:t>*</w:t>
-      </w:r>
-      <w:r>
-        <w:rPr>
-          <w:rFonts w:eastAsiaTheme="minorEastAsia"/>
-          <w:bCs/>
-          <w:kern w:val="2"/>
-          <w:sz w:val="21"/>
-          <w:szCs w:val="21"/>
-        </w:rPr>
-        <w:t>,</w:t>
-      </w:r>
-      <w:r>
-        <w:rPr>
-          <w:rFonts w:eastAsiaTheme="minorEastAsia" w:hint="eastAsia"/>
-          <w:bCs/>
-          <w:kern w:val="2"/>
-          <w:sz w:val="21"/>
-          <w:szCs w:val="21"/>
-        </w:rPr>
-        <w:t xml:space="preserve"> Zhongze Cai*, Guanting Chen,</w:t>
-      </w:r>
-      <w:r>
-        <w:rPr>
-          <w:rFonts w:eastAsiaTheme="minorEastAsia"/>
-          <w:bCs/>
-          <w:kern w:val="2"/>
-          <w:sz w:val="21"/>
-          <w:szCs w:val="21"/>
-        </w:rPr>
-        <w:t xml:space="preserve"> Xiaocheng Li, </w:t>
-      </w:r>
-      <w:hyperlink r:id="rId16" w:history="1">
-        <w:r>
-          <w:rPr>
-            <w:rStyle w:val="Hyperlink"/>
-            <w:iCs/>
-            <w:sz w:val="21"/>
-            <w:szCs w:val="21"/>
-          </w:rPr>
-          <w:t>arXiv</w:t>
-        </w:r>
-      </w:hyperlink>
-    </w:p>
-    <w:p>
-      <w:pPr>
-        <w:autoSpaceDE w:val="0"/>
-        <w:autoSpaceDN w:val="0"/>
-        <w:adjustRightInd w:val="0"/>
-        <w:ind w:leftChars="149" w:left="283"/>
-        <w:rPr>
-          <w:iCs/>
-          <w:color w:val="0000FF"/>
-          <w:sz w:val="21"/>
-          <w:szCs w:val="21"/>
-          <w:u w:val="single"/>
-        </w:rPr>
-      </w:pPr>
-    </w:p>
-    <w:p>
-      <w:pPr>
-        <w:autoSpaceDE w:val="0"/>
-        <w:autoSpaceDN w:val="0"/>
-        <w:adjustRightInd w:val="0"/>
-        <w:ind w:leftChars="149" w:left="283"/>
-        <w:rPr>
-          <w:rFonts w:eastAsiaTheme="minorEastAsia"/>
-          <w:b/>
-          <w:kern w:val="2"/>
-          <w:sz w:val="21"/>
-          <w:szCs w:val="21"/>
-        </w:rPr>
-      </w:pPr>
-      <w:r>
-        <w:rPr>
-          <w:rFonts w:eastAsiaTheme="minorEastAsia"/>
-          <w:b/>
-          <w:kern w:val="2"/>
-          <w:sz w:val="21"/>
-          <w:szCs w:val="21"/>
-        </w:rPr>
-        <w:t>Reward Modeling with Ordinal Feedback: Wisdom of the Crowd</w:t>
-      </w:r>
-    </w:p>
-    <w:p>
-      <w:pPr>
-        <w:autoSpaceDE w:val="0"/>
-        <w:autoSpaceDN w:val="0"/>
-        <w:adjustRightInd w:val="0"/>
-        <w:ind w:leftChars="149" w:left="283"/>
-        <w:rPr>
-          <w:iCs/>
-          <w:color w:val="0000FF"/>
-          <w:sz w:val="21"/>
-          <w:szCs w:val="21"/>
-          <w:u w:val="single"/>
-        </w:rPr>
-      </w:pPr>
-      <w:r>
-        <w:rPr>
-          <w:rFonts w:eastAsiaTheme="minorEastAsia"/>
-          <w:b/>
-          <w:kern w:val="2"/>
-          <w:sz w:val="21"/>
-          <w:szCs w:val="21"/>
-        </w:rPr>
-        <w:t>Shang Liu</w:t>
-      </w:r>
-      <w:r>
-        <w:rPr>
-          <w:rFonts w:eastAsiaTheme="minorEastAsia" w:hint="eastAsia"/>
-          <w:b/>
-          <w:kern w:val="2"/>
-          <w:sz w:val="21"/>
-          <w:szCs w:val="21"/>
-        </w:rPr>
-        <w:t>*</w:t>
-      </w:r>
-      <w:r>
-        <w:rPr>
-          <w:rFonts w:eastAsiaTheme="minorEastAsia"/>
-          <w:bCs/>
-          <w:kern w:val="2"/>
-          <w:sz w:val="21"/>
-          <w:szCs w:val="21"/>
-        </w:rPr>
-        <w:t>,</w:t>
-      </w:r>
-      <w:r>
-        <w:rPr>
-          <w:rFonts w:eastAsiaTheme="minorEastAsia" w:hint="eastAsia"/>
-          <w:bCs/>
-          <w:kern w:val="2"/>
-          <w:sz w:val="21"/>
-          <w:szCs w:val="21"/>
-        </w:rPr>
-        <w:t xml:space="preserve"> </w:t>
-      </w:r>
-      <w:r>
-        <w:rPr>
-          <w:rFonts w:eastAsiaTheme="minorEastAsia" w:hint="eastAsia"/>
-          <w:bCs/>
-          <w:kern w:val="2"/>
-          <w:sz w:val="21"/>
-          <w:szCs w:val="21"/>
-        </w:rPr>
-        <w:t>Yu Pan</w:t>
-      </w:r>
-      <w:r>
-        <w:rPr>
-          <w:rFonts w:eastAsiaTheme="minorEastAsia" w:hint="eastAsia"/>
-          <w:bCs/>
-          <w:kern w:val="2"/>
-          <w:sz w:val="21"/>
-          <w:szCs w:val="21"/>
-        </w:rPr>
-        <w:t>*, Guanting Chen,</w:t>
-      </w:r>
-      <w:r>
-        <w:rPr>
-          <w:rFonts w:eastAsiaTheme="minorEastAsia"/>
-          <w:bCs/>
-          <w:kern w:val="2"/>
-          <w:sz w:val="21"/>
-          <w:szCs w:val="21"/>
-        </w:rPr>
-        <w:t xml:space="preserve"> Xiaocheng Li, </w:t>
-      </w:r>
-      <w:hyperlink r:id="rId17" w:history="1">
-        <w:r>
-          <w:rPr>
-            <w:rStyle w:val="Hyperlink"/>
-            <w:iCs/>
-            <w:sz w:val="21"/>
-            <w:szCs w:val="21"/>
-          </w:rPr>
-          <w:t>arXiv</w:t>
-        </w:r>
-      </w:hyperlink>
-    </w:p>
-    <w:p>
-      <w:pPr>
-        <w:autoSpaceDE w:val="0"/>
-        <w:autoSpaceDN w:val="0"/>
-        <w:adjustRightInd w:val="0"/>
-        <w:ind w:leftChars="149" w:left="283"/>
-        <w:rPr>
-          <w:i/>
-          <w:szCs w:val="19"/>
-        </w:rPr>
-      </w:pPr>
-    </w:p>
-    <w:p>
-      <w:pPr>
-        <w:autoSpaceDE w:val="0"/>
-        <w:autoSpaceDN w:val="0"/>
-        <w:adjustRightInd w:val="0"/>
-        <w:ind w:leftChars="149" w:left="283"/>
-        <w:rPr>
+          <w:rFonts w:hint="eastAsia"/>
           <w:i/>
           <w:iCs/>
           <w:sz w:val="22"/>
@@ -2131,6 +2539,7 @@
           <w:sz w:val="22"/>
         </w:rPr>
       </w:pPr>
+      <w:proofErr w:type="spellStart"/>
       <w:r>
         <w:rPr>
           <w:i/>
@@ -2139,6 +2548,7 @@
         </w:rPr>
         <w:t>Wusi</w:t>
       </w:r>
+      <w:proofErr w:type="spellEnd"/>
       <w:r>
         <w:rPr>
           <w:sz w:val="22"/>
@@ -2165,6 +2575,7 @@
           <w:sz w:val="25"/>
           <w:szCs w:val="25"/>
         </w:rPr>
+        <w:lastRenderedPageBreak/>
         <w:t>SEVICE</w:t>
       </w:r>
     </w:p>
@@ -2172,18 +2583,25 @@
       <w:pPr>
         <w:ind w:firstLine="420"/>
         <w:rPr>
+          <w:sz w:val="22"/>
+        </w:rPr>
+      </w:pPr>
+      <w:r>
+        <w:rPr>
           <w:rFonts w:hint="eastAsia"/>
           <w:sz w:val="22"/>
         </w:rPr>
-      </w:pPr>
+        <w:t xml:space="preserve">Reviewer: </w:t>
+      </w:r>
+      <w:proofErr w:type="spellStart"/>
       <w:r>
         <w:rPr>
           <w:rFonts w:hint="eastAsia"/>
           <w:sz w:val="22"/>
         </w:rPr>
-        <w:lastRenderedPageBreak/>
-        <w:t>Reviewer: NeurIPS</w:t>
-      </w:r>
+        <w:t>NeurIPS</w:t>
+      </w:r>
+      <w:proofErr w:type="spellEnd"/>
       <w:r>
         <w:rPr>
           <w:rFonts w:hint="eastAsia"/>

</xml_diff>